<commit_message>
Update VID INTREP OPAC-00X_Kambiland_as_candidate_for_Air_attack v0.1 WIP.docx
</commit_message>
<xml_diff>
--- a/INTEL/VID INTREP OPAC-00X_Kambiland_as_candidate_for_Air_attack v0.1 WIP.docx
+++ b/INTEL/VID INTREP OPAC-00X_Kambiland_as_candidate_for_Air_attack v0.1 WIP.docx
@@ -1,10 +1,10 @@
 
 <file path=word/document.xml><?xml version="1.0" encoding="utf-8"?>
-<w:document xmlns:ve="http://schemas.openxmlformats.org/markup-compatibility/2006" xmlns:o="urn:schemas-microsoft-com:office:office" xmlns:r="http://schemas.openxmlformats.org/officeDocument/2006/relationships" xmlns:m="http://schemas.openxmlformats.org/officeDocument/2006/math" xmlns:v="urn:schemas-microsoft-com:vml" xmlns:wp="http://schemas.openxmlformats.org/drawingml/2006/wordprocessingDrawing" xmlns:w10="urn:schemas-microsoft-com:office:word" xmlns:w="http://schemas.openxmlformats.org/wordprocessingml/2006/main" xmlns:wne="http://schemas.microsoft.com/office/word/2006/wordml">
+<w:document xmlns:wpc="http://schemas.microsoft.com/office/word/2010/wordprocessingCanvas" xmlns:cx="http://schemas.microsoft.com/office/drawing/2014/chartex" xmlns:cx1="http://schemas.microsoft.com/office/drawing/2015/9/8/chartex" xmlns:cx2="http://schemas.microsoft.com/office/drawing/2015/10/21/chartex" xmlns:cx3="http://schemas.microsoft.com/office/drawing/2016/5/9/chartex" xmlns:cx4="http://schemas.microsoft.com/office/drawing/2016/5/10/chartex" xmlns:cx5="http://schemas.microsoft.com/office/drawing/2016/5/11/chartex" xmlns:cx6="http://schemas.microsoft.com/office/drawing/2016/5/12/chartex" xmlns:cx7="http://schemas.microsoft.com/office/drawing/2016/5/13/chartex" xmlns:cx8="http://schemas.microsoft.com/office/drawing/2016/5/14/chartex" xmlns:mc="http://schemas.openxmlformats.org/markup-compatibility/2006" xmlns:aink="http://schemas.microsoft.com/office/drawing/2016/ink" xmlns:am3d="http://schemas.microsoft.com/office/drawing/2017/model3d" xmlns:o="urn:schemas-microsoft-com:office:office" xmlns:oel="http://schemas.microsoft.com/office/2019/extlst" xmlns:r="http://schemas.openxmlformats.org/officeDocument/2006/relationships" xmlns:m="http://schemas.openxmlformats.org/officeDocument/2006/math" xmlns:v="urn:schemas-microsoft-com:vml" xmlns:wp14="http://schemas.microsoft.com/office/word/2010/wordprocessingDrawing" xmlns:wp="http://schemas.openxmlformats.org/drawingml/2006/wordprocessingDrawing" xmlns:w10="urn:schemas-microsoft-com:office:word" xmlns:w="http://schemas.openxmlformats.org/wordprocessingml/2006/main" xmlns:w14="http://schemas.microsoft.com/office/word/2010/wordml" xmlns:w15="http://schemas.microsoft.com/office/word/2012/wordml" xmlns:w16cex="http://schemas.microsoft.com/office/word/2018/wordml/cex" xmlns:w16cid="http://schemas.microsoft.com/office/word/2016/wordml/cid" xmlns:w16="http://schemas.microsoft.com/office/word/2018/wordml" xmlns:w16du="http://schemas.microsoft.com/office/word/2023/wordml/word16du" xmlns:w16sdtdh="http://schemas.microsoft.com/office/word/2020/wordml/sdtdatahash" xmlns:w16sdtfl="http://schemas.microsoft.com/office/word/2024/wordml/sdtformatlock" xmlns:w16se="http://schemas.microsoft.com/office/word/2015/wordml/symex" xmlns:wpg="http://schemas.microsoft.com/office/word/2010/wordprocessingGroup" xmlns:wpi="http://schemas.microsoft.com/office/word/2010/wordprocessingInk" xmlns:wne="http://schemas.microsoft.com/office/word/2006/wordml" xmlns:wps="http://schemas.microsoft.com/office/word/2010/wordprocessingShape" mc:Ignorable="w14 w15 w16se w16cid w16 w16cex w16sdtdh w16sdtfl w16du wp14">
   <w:body>
     <w:p>
       <w:pPr>
-        <w:pStyle w:val="Tittel"/>
+        <w:pStyle w:val="Cm"/>
         <w:spacing w:after="0"/>
         <w:jc w:val="center"/>
       </w:pPr>
@@ -18,7 +18,7 @@
           <w:lang w:val="nb-NO" w:eastAsia="nb-NO"/>
         </w:rPr>
         <w:drawing>
-          <wp:inline distT="0" distB="0" distL="0" distR="0">
+          <wp:inline distT="0" distB="0" distL="0" distR="0" wp14:anchorId="66EC8EA5" wp14:editId="1C2950AC">
             <wp:extent cx="1725553" cy="1565208"/>
             <wp:effectExtent l="0" t="0" r="0" b="0"/>
             <wp:docPr id="6" name="image1.png" descr="VID_logo.png"/>
@@ -59,7 +59,7 @@
           <w:lang w:val="nb-NO" w:eastAsia="nb-NO"/>
         </w:rPr>
         <w:drawing>
-          <wp:inline distT="0" distB="0" distL="0" distR="0">
+          <wp:inline distT="0" distB="0" distL="0" distR="0" wp14:anchorId="78088C34" wp14:editId="7AF7B028">
             <wp:extent cx="1626935" cy="1524117"/>
             <wp:effectExtent l="0" t="0" r="0" b="0"/>
             <wp:docPr id="7" name="image2.png" descr="Virtual Intelligence Service Logo only white.PNG"/>
@@ -97,7 +97,7 @@
     </w:p>
     <w:p>
       <w:pPr>
-        <w:pStyle w:val="Tittel"/>
+        <w:pStyle w:val="Cm"/>
         <w:jc w:val="center"/>
         <w:rPr>
           <w:sz w:val="48"/>
@@ -129,7 +129,7 @@
     </w:p>
     <w:p>
       <w:pPr>
-        <w:pStyle w:val="Overskrift2"/>
+        <w:pStyle w:val="Cmsor2"/>
       </w:pPr>
       <w:r>
         <w:t>Purpose</w:t>
@@ -174,7 +174,7 @@
     </w:p>
     <w:p>
       <w:pPr>
-        <w:pStyle w:val="Overskrift2"/>
+        <w:pStyle w:val="Cmsor2"/>
       </w:pPr>
       <w:r>
         <w:t>Scope</w:t>
@@ -219,7 +219,7 @@
     </w:p>
     <w:p>
       <w:pPr>
-        <w:pStyle w:val="Overskrift2"/>
+        <w:pStyle w:val="Cmsor2"/>
       </w:pPr>
       <w:r>
         <w:t>Guidance</w:t>
@@ -285,7 +285,7 @@
     </w:p>
     <w:p>
       <w:pPr>
-        <w:pStyle w:val="Overskrift2"/>
+        <w:pStyle w:val="Cmsor2"/>
       </w:pPr>
       <w:r>
         <w:t>Maps</w:t>
@@ -309,7 +309,7 @@
     </w:p>
     <w:p>
       <w:pPr>
-        <w:pStyle w:val="Overskrift1"/>
+        <w:pStyle w:val="Cmsor1"/>
         <w:numPr>
           <w:ilvl w:val="0"/>
           <w:numId w:val="6"/>
@@ -321,7 +321,7 @@
     </w:p>
     <w:p>
       <w:pPr>
-        <w:pStyle w:val="Overskrift2"/>
+        <w:pStyle w:val="Cmsor2"/>
       </w:pPr>
       <w:r>
         <w:t>General Principles</w:t>
@@ -465,7 +465,7 @@
     </w:p>
     <w:p>
       <w:pPr>
-        <w:pStyle w:val="Overskrift2"/>
+        <w:pStyle w:val="Cmsor2"/>
       </w:pPr>
       <w:r>
         <w:t>Air defense</w:t>
@@ -490,7 +490,7 @@
     </w:p>
     <w:p>
       <w:pPr>
-        <w:pStyle w:val="Overskrift2"/>
+        <w:pStyle w:val="Cmsor2"/>
       </w:pPr>
       <w:r>
         <w:t>Ideal Aerospace objective</w:t>
@@ -546,7 +546,7 @@
     </w:p>
     <w:p>
       <w:pPr>
-        <w:pStyle w:val="Overskrift2"/>
+        <w:pStyle w:val="Cmsor2"/>
       </w:pPr>
       <w:r>
         <w:t>CJTF objective in war with Kambiland</w:t>
@@ -682,7 +682,7 @@
     </w:p>
     <w:p>
       <w:pPr>
-        <w:pStyle w:val="Overskrift2"/>
+        <w:pStyle w:val="Cmsor2"/>
       </w:pPr>
       <w:r>
         <w:t>Applications of principles in this study</w:t>
@@ -738,7 +738,7 @@
     </w:p>
     <w:p>
       <w:pPr>
-        <w:pStyle w:val="Overskrift1"/>
+        <w:pStyle w:val="Cmsor1"/>
         <w:numPr>
           <w:ilvl w:val="0"/>
           <w:numId w:val="6"/>
@@ -750,7 +750,7 @@
     </w:p>
     <w:p>
       <w:pPr>
-        <w:pStyle w:val="Overskrift2"/>
+        <w:pStyle w:val="Cmsor2"/>
       </w:pPr>
       <w:r>
         <w:t>Geographical</w:t>
@@ -776,7 +776,7 @@
     </w:p>
     <w:p>
       <w:pPr>
-        <w:pStyle w:val="Overskrift2"/>
+        <w:pStyle w:val="Cmsor2"/>
       </w:pPr>
       <w:r>
         <w:t>Population</w:t>
@@ -795,7 +795,7 @@
     </w:p>
     <w:p>
       <w:pPr>
-        <w:pStyle w:val="Overskrift2"/>
+        <w:pStyle w:val="Cmsor2"/>
       </w:pPr>
       <w:r>
         <w:t>National Character</w:t>
@@ -824,7 +824,7 @@
     </w:p>
     <w:p>
       <w:pPr>
-        <w:pStyle w:val="Overskrift2"/>
+        <w:pStyle w:val="Cmsor2"/>
       </w:pPr>
       <w:r>
         <w:lastRenderedPageBreak/>
@@ -917,7 +917,7 @@
     </w:p>
     <w:p>
       <w:pPr>
-        <w:pStyle w:val="Overskrift2"/>
+        <w:pStyle w:val="Cmsor2"/>
       </w:pPr>
       <w:r>
         <w:t>Political-military foundation</w:t>
@@ -1243,7 +1243,7 @@
     </w:p>
     <w:p>
       <w:pPr>
-        <w:pStyle w:val="Overskrift2"/>
+        <w:pStyle w:val="Cmsor2"/>
       </w:pPr>
       <w:r>
         <w:t>Summary</w:t>
@@ -1361,7 +1361,7 @@
     </w:p>
     <w:p>
       <w:pPr>
-        <w:pStyle w:val="Overskrift1"/>
+        <w:pStyle w:val="Cmsor1"/>
         <w:numPr>
           <w:ilvl w:val="0"/>
           <w:numId w:val="6"/>
@@ -1373,7 +1373,7 @@
     </w:p>
     <w:p>
       <w:pPr>
-        <w:pStyle w:val="Overskrift2"/>
+        <w:pStyle w:val="Cmsor2"/>
       </w:pPr>
       <w:r>
         <w:t>National Military Policy</w:t>
@@ -1381,7 +1381,7 @@
     </w:p>
     <w:p>
       <w:pPr>
-        <w:pStyle w:val="Overskrift3"/>
+        <w:pStyle w:val="Cmsor3"/>
       </w:pPr>
       <w:r>
         <w:t>Doctrine</w:t>
@@ -1585,7 +1585,7 @@
     </w:p>
     <w:p>
       <w:pPr>
-        <w:pStyle w:val="Overskrift3"/>
+        <w:pStyle w:val="Cmsor3"/>
       </w:pPr>
       <w:r>
         <w:t>Influence of geographic and economic factors</w:t>
@@ -1726,7 +1726,7 @@
     </w:p>
     <w:p>
       <w:pPr>
-        <w:pStyle w:val="Overskrift3"/>
+        <w:pStyle w:val="Cmsor3"/>
       </w:pPr>
       <w:r>
         <w:t>Perceived greatest threat</w:t>
@@ -1783,7 +1783,7 @@
     </w:p>
     <w:p>
       <w:pPr>
-        <w:pStyle w:val="Overskrift2"/>
+        <w:pStyle w:val="Cmsor2"/>
       </w:pPr>
       <w:r>
         <w:t>Defense Establishment</w:t>
@@ -1824,7 +1824,7 @@
     </w:p>
     <w:p>
       <w:pPr>
-        <w:pStyle w:val="Listeavsnitt"/>
+        <w:pStyle w:val="Listaszerbekezds"/>
         <w:numPr>
           <w:ilvl w:val="0"/>
           <w:numId w:val="18"/>
@@ -1856,7 +1856,7 @@
     </w:p>
     <w:p>
       <w:pPr>
-        <w:pStyle w:val="Listeavsnitt"/>
+        <w:pStyle w:val="Listaszerbekezds"/>
         <w:numPr>
           <w:ilvl w:val="0"/>
           <w:numId w:val="18"/>
@@ -1888,7 +1888,7 @@
     </w:p>
     <w:p>
       <w:pPr>
-        <w:pStyle w:val="Listeavsnitt"/>
+        <w:pStyle w:val="Listaszerbekezds"/>
         <w:numPr>
           <w:ilvl w:val="0"/>
           <w:numId w:val="18"/>
@@ -1920,7 +1920,7 @@
     </w:p>
     <w:p>
       <w:pPr>
-        <w:pStyle w:val="Overskrift2"/>
+        <w:pStyle w:val="Cmsor2"/>
       </w:pPr>
       <w:r>
         <w:t xml:space="preserve">The </w:t>
@@ -2051,7 +2051,7 @@
     </w:p>
     <w:p>
       <w:pPr>
-        <w:pStyle w:val="Overskrift3"/>
+        <w:pStyle w:val="Cmsor3"/>
       </w:pPr>
       <w:r>
         <w:t>Kambiland Army 5th Corps</w:t>
@@ -2059,7 +2059,7 @@
     </w:p>
     <w:p>
       <w:pPr>
-        <w:pStyle w:val="Overskrift4"/>
+        <w:pStyle w:val="Cmsor4"/>
       </w:pPr>
       <w:r>
         <w:t>DRKTGT001</w:t>
@@ -2071,7 +2071,7 @@
     </w:p>
     <w:p>
       <w:pPr>
-        <w:pStyle w:val="Ingenmellomrom"/>
+        <w:pStyle w:val="Nincstrkz"/>
       </w:pPr>
       <w:r>
         <w:t>- 50th Armored Division (T-80)</w:t>
@@ -2079,7 +2079,7 @@
     </w:p>
     <w:p>
       <w:pPr>
-        <w:pStyle w:val="Ingenmellomrom"/>
+        <w:pStyle w:val="Nincstrkz"/>
       </w:pPr>
       <w:r>
         <w:t>- 51st Armored Division (T-72)</w:t>
@@ -2087,7 +2087,7 @@
     </w:p>
     <w:p>
       <w:pPr>
-        <w:pStyle w:val="Ingenmellomrom"/>
+        <w:pStyle w:val="Nincstrkz"/>
       </w:pPr>
       <w:r>
         <w:t>- 52th Mechanized Division (BMP-1)</w:t>
@@ -2095,7 +2095,7 @@
     </w:p>
     <w:p>
       <w:pPr>
-        <w:pStyle w:val="Ingenmellomrom"/>
+        <w:pStyle w:val="Nincstrkz"/>
       </w:pPr>
       <w:r>
         <w:t>- 53rd Air Defense Division</w:t>
@@ -2103,7 +2103,7 @@
     </w:p>
     <w:p>
       <w:pPr>
-        <w:pStyle w:val="Ingenmellomrom"/>
+        <w:pStyle w:val="Nincstrkz"/>
       </w:pPr>
       <w:r>
         <w:t>- 54th Rocket artillery regiment</w:t>
@@ -2111,7 +2111,7 @@
     </w:p>
     <w:p>
       <w:pPr>
-        <w:pStyle w:val="Ingenmellomrom"/>
+        <w:pStyle w:val="Nincstrkz"/>
       </w:pPr>
       <w:r>
         <w:t>- 55th Reconnaissance Regiment</w:t>
@@ -2119,7 +2119,7 @@
     </w:p>
     <w:p>
       <w:pPr>
-        <w:pStyle w:val="Ingenmellomrom"/>
+        <w:pStyle w:val="Nincstrkz"/>
       </w:pPr>
       <w:r>
         <w:t>- 56th Helicopter Regiment</w:t>
@@ -2127,7 +2127,7 @@
     </w:p>
     <w:p>
       <w:pPr>
-        <w:pStyle w:val="Ingenmellomrom"/>
+        <w:pStyle w:val="Nincstrkz"/>
       </w:pPr>
       <w:r>
         <w:lastRenderedPageBreak/>
@@ -2136,7 +2136,7 @@
     </w:p>
     <w:p>
       <w:pPr>
-        <w:pStyle w:val="Overskrift3"/>
+        <w:pStyle w:val="Cmsor3"/>
       </w:pPr>
       <w:r>
         <w:t>Kambiland Army 6th Corps</w:t>
@@ -2144,7 +2144,7 @@
     </w:p>
     <w:p>
       <w:pPr>
-        <w:pStyle w:val="Overskrift4"/>
+        <w:pStyle w:val="Cmsor4"/>
       </w:pPr>
       <w:r>
         <w:t>DRKTGT002</w:t>
@@ -2156,7 +2156,7 @@
     </w:p>
     <w:p>
       <w:pPr>
-        <w:pStyle w:val="Ingenmellomrom"/>
+        <w:pStyle w:val="Nincstrkz"/>
       </w:pPr>
       <w:r>
         <w:t>- 60th Armored Division (T-72)</w:t>
@@ -2164,7 +2164,7 @@
     </w:p>
     <w:p>
       <w:pPr>
-        <w:pStyle w:val="Ingenmellomrom"/>
+        <w:pStyle w:val="Nincstrkz"/>
       </w:pPr>
       <w:r>
         <w:t>- 61st Mechanized Division (BMP-2)</w:t>
@@ -2172,7 +2172,7 @@
     </w:p>
     <w:p>
       <w:pPr>
-        <w:pStyle w:val="Ingenmellomrom"/>
+        <w:pStyle w:val="Nincstrkz"/>
       </w:pPr>
       <w:r>
         <w:t>- 62th Mechanized Division (BMP-3)</w:t>
@@ -2180,7 +2180,7 @@
     </w:p>
     <w:p>
       <w:pPr>
-        <w:pStyle w:val="Ingenmellomrom"/>
+        <w:pStyle w:val="Nincstrkz"/>
       </w:pPr>
       <w:r>
         <w:t>- 63rd Air Defense Division</w:t>
@@ -2188,7 +2188,7 @@
     </w:p>
     <w:p>
       <w:pPr>
-        <w:pStyle w:val="Ingenmellomrom"/>
+        <w:pStyle w:val="Nincstrkz"/>
       </w:pPr>
       <w:r>
         <w:t>- 64th Rocket artillery regiment</w:t>
@@ -2196,7 +2196,7 @@
     </w:p>
     <w:p>
       <w:pPr>
-        <w:pStyle w:val="Ingenmellomrom"/>
+        <w:pStyle w:val="Nincstrkz"/>
       </w:pPr>
       <w:r>
         <w:t>- 66th Helicopter Regiment</w:t>
@@ -2204,7 +2204,7 @@
     </w:p>
     <w:p>
       <w:pPr>
-        <w:pStyle w:val="Ingenmellomrom"/>
+        <w:pStyle w:val="Nincstrkz"/>
       </w:pPr>
       <w:r>
         <w:t>- 67th Logistics Regiment</w:t>
@@ -2212,7 +2212,7 @@
     </w:p>
     <w:p>
       <w:pPr>
-        <w:pStyle w:val="Overskrift3"/>
+        <w:pStyle w:val="Cmsor3"/>
       </w:pPr>
       <w:r>
         <w:t>INDEPENDENT UNIT  81st  Guards Armored Division (Strategic reserve)</w:t>
@@ -2220,7 +2220,7 @@
     </w:p>
     <w:p>
       <w:pPr>
-        <w:pStyle w:val="Ingenmellomrom"/>
+        <w:pStyle w:val="Nincstrkz"/>
         <w:rPr>
           <w:color w:val="000000"/>
         </w:rPr>
@@ -2238,7 +2238,7 @@
     </w:p>
     <w:p>
       <w:pPr>
-        <w:pStyle w:val="Overskrift4"/>
+        <w:pStyle w:val="Cmsor4"/>
       </w:pPr>
       <w:r>
         <w:t>DRKTGT003</w:t>
@@ -2250,7 +2250,7 @@
     </w:p>
     <w:p>
       <w:pPr>
-        <w:pStyle w:val="Overskrift3"/>
+        <w:pStyle w:val="Cmsor3"/>
       </w:pPr>
       <w:r>
         <w:t>INDEPENDENT UNIT 822nd Rocket artillery regiment</w:t>
@@ -2258,7 +2258,7 @@
     </w:p>
     <w:p>
       <w:pPr>
-        <w:pStyle w:val="Ingenmellomrom"/>
+        <w:pStyle w:val="Nincstrkz"/>
       </w:pPr>
       <w:r>
         <w:t xml:space="preserve">Controlled by the </w:t>
@@ -2273,12 +2273,12 @@
     </w:p>
     <w:p>
       <w:pPr>
-        <w:pStyle w:val="Ingenmellomrom"/>
-      </w:pPr>
-    </w:p>
-    <w:p>
-      <w:pPr>
-        <w:pStyle w:val="Overskrift3"/>
+        <w:pStyle w:val="Nincstrkz"/>
+      </w:pPr>
+    </w:p>
+    <w:p>
+      <w:pPr>
+        <w:pStyle w:val="Cmsor3"/>
       </w:pPr>
       <w:r>
         <w:t>INDEPENDENT UNIT 823rd Rocket artillery regiment</w:t>
@@ -2286,7 +2286,7 @@
     </w:p>
     <w:p>
       <w:pPr>
-        <w:pStyle w:val="Ingenmellomrom"/>
+        <w:pStyle w:val="Nincstrkz"/>
       </w:pPr>
       <w:r>
         <w:t xml:space="preserve">Controlled by the </w:t>
@@ -2301,12 +2301,12 @@
     </w:p>
     <w:p>
       <w:pPr>
-        <w:pStyle w:val="Ingenmellomrom"/>
-      </w:pPr>
-    </w:p>
-    <w:p>
-      <w:pPr>
-        <w:pStyle w:val="Overskrift3"/>
+        <w:pStyle w:val="Nincstrkz"/>
+      </w:pPr>
+    </w:p>
+    <w:p>
+      <w:pPr>
+        <w:pStyle w:val="Cmsor3"/>
       </w:pPr>
       <w:bookmarkStart w:id="0" w:name="_INDEPENDENT_UNIT_831th"/>
       <w:bookmarkEnd w:id="0"/>
@@ -2316,7 +2316,7 @@
     </w:p>
     <w:p>
       <w:pPr>
-        <w:pStyle w:val="Ingenmellomrom"/>
+        <w:pStyle w:val="Nincstrkz"/>
       </w:pPr>
       <w:r>
         <w:t xml:space="preserve">Controlled by the </w:t>
@@ -2331,7 +2331,7 @@
     </w:p>
     <w:p>
       <w:pPr>
-        <w:pStyle w:val="Ingenmellomrom"/>
+        <w:pStyle w:val="Nincstrkz"/>
       </w:pPr>
       <w:r>
         <w:t xml:space="preserve">Close ties to </w:t>
@@ -2339,7 +2339,7 @@
       <w:hyperlink w:anchor="_The_Dawn’s_Vengance" w:history="1">
         <w:r>
           <w:rPr>
-            <w:rStyle w:val="Hyperkobling"/>
+            <w:rStyle w:val="Hiperhivatkozs"/>
           </w:rPr>
           <w:t>The Dawn’s Vengance Terrorgroup</w:t>
         </w:r>
@@ -2347,7 +2347,7 @@
     </w:p>
     <w:p>
       <w:pPr>
-        <w:pStyle w:val="Ingenmellomrom"/>
+        <w:pStyle w:val="Nincstrkz"/>
         <w:numPr>
           <w:ilvl w:val="0"/>
           <w:numId w:val="19"/>
@@ -2359,7 +2359,7 @@
     </w:p>
     <w:p>
       <w:pPr>
-        <w:pStyle w:val="Ingenmellomrom"/>
+        <w:pStyle w:val="Nincstrkz"/>
         <w:numPr>
           <w:ilvl w:val="0"/>
           <w:numId w:val="19"/>
@@ -2371,7 +2371,7 @@
     </w:p>
     <w:p>
       <w:pPr>
-        <w:pStyle w:val="Ingenmellomrom"/>
+        <w:pStyle w:val="Nincstrkz"/>
         <w:numPr>
           <w:ilvl w:val="1"/>
           <w:numId w:val="19"/>
@@ -2383,7 +2383,7 @@
     </w:p>
     <w:p>
       <w:pPr>
-        <w:pStyle w:val="Ingenmellomrom"/>
+        <w:pStyle w:val="Nincstrkz"/>
         <w:numPr>
           <w:ilvl w:val="0"/>
           <w:numId w:val="19"/>
@@ -2395,7 +2395,7 @@
     </w:p>
     <w:p>
       <w:pPr>
-        <w:pStyle w:val="Ingenmellomrom"/>
+        <w:pStyle w:val="Nincstrkz"/>
         <w:numPr>
           <w:ilvl w:val="1"/>
           <w:numId w:val="19"/>
@@ -2407,7 +2407,7 @@
     </w:p>
     <w:p>
       <w:pPr>
-        <w:pStyle w:val="Ingenmellomrom"/>
+        <w:pStyle w:val="Nincstrkz"/>
         <w:numPr>
           <w:ilvl w:val="0"/>
           <w:numId w:val="19"/>
@@ -2425,7 +2425,7 @@
     </w:p>
     <w:p>
       <w:pPr>
-        <w:pStyle w:val="Overskrift2"/>
+        <w:pStyle w:val="Cmsor2"/>
       </w:pPr>
       <w:r>
         <w:t xml:space="preserve">The </w:t>
@@ -2439,7 +2439,7 @@
     </w:p>
     <w:p>
       <w:pPr>
-        <w:pStyle w:val="Ingenmellomrom"/>
+        <w:pStyle w:val="Nincstrkz"/>
       </w:pPr>
       <w:r>
         <w:rPr>
@@ -2465,7 +2465,7 @@
     </w:p>
     <w:p>
       <w:pPr>
-        <w:pStyle w:val="Ingenmellomrom"/>
+        <w:pStyle w:val="Nincstrkz"/>
       </w:pPr>
       <w:r>
         <w:t>30th Fighter Division</w:t>
@@ -2476,7 +2476,7 @@
     </w:p>
     <w:p>
       <w:pPr>
-        <w:pStyle w:val="Ingenmellomrom"/>
+        <w:pStyle w:val="Nincstrkz"/>
         <w:numPr>
           <w:ilvl w:val="0"/>
           <w:numId w:val="20"/>
@@ -2488,7 +2488,7 @@
     </w:p>
     <w:p>
       <w:pPr>
-        <w:pStyle w:val="Ingenmellomrom"/>
+        <w:pStyle w:val="Nincstrkz"/>
         <w:numPr>
           <w:ilvl w:val="0"/>
           <w:numId w:val="20"/>
@@ -2500,12 +2500,12 @@
     </w:p>
     <w:p>
       <w:pPr>
-        <w:pStyle w:val="Ingenmellomrom"/>
-      </w:pPr>
-    </w:p>
-    <w:p>
-      <w:pPr>
-        <w:pStyle w:val="Ingenmellomrom"/>
+        <w:pStyle w:val="Nincstrkz"/>
+      </w:pPr>
+    </w:p>
+    <w:p>
+      <w:pPr>
+        <w:pStyle w:val="Nincstrkz"/>
       </w:pPr>
       <w:r>
         <w:t>Army Corps are home to 56</w:t>
@@ -2538,7 +2538,7 @@
     </w:p>
     <w:p>
       <w:pPr>
-        <w:pStyle w:val="Overskrift4"/>
+        <w:pStyle w:val="Cmsor4"/>
       </w:pPr>
       <w:r>
         <w:t>DRKTGT011</w:t>
@@ -2558,7 +2558,7 @@
     </w:p>
     <w:p>
       <w:pPr>
-        <w:pStyle w:val="Overskrift2"/>
+        <w:pStyle w:val="Cmsor2"/>
       </w:pPr>
       <w:r>
         <w:t>Command, Control and Communications</w:t>
@@ -2566,7 +2566,7 @@
     </w:p>
     <w:p>
       <w:pPr>
-        <w:pStyle w:val="Ingenmellomrom"/>
+        <w:pStyle w:val="Nincstrkz"/>
       </w:pPr>
       <w:r>
         <w:t xml:space="preserve">Due to the centralized nature of the </w:t>
@@ -2590,7 +2590,7 @@
     </w:p>
     <w:p>
       <w:pPr>
-        <w:pStyle w:val="Overskrift2"/>
+        <w:pStyle w:val="Cmsor2"/>
       </w:pPr>
       <w:bookmarkStart w:id="1" w:name="_heading=h.gjdgxs" w:colFirst="0" w:colLast="0"/>
       <w:bookmarkEnd w:id="1"/>
@@ -2600,7 +2600,7 @@
     </w:p>
     <w:p>
       <w:pPr>
-        <w:pStyle w:val="Overskrift3"/>
+        <w:pStyle w:val="Cmsor3"/>
       </w:pPr>
       <w:r>
         <w:t>Terrorgroups</w:t>
@@ -2608,7 +2608,7 @@
     </w:p>
     <w:p>
       <w:pPr>
-        <w:pStyle w:val="Overskrift4"/>
+        <w:pStyle w:val="Cmsor4"/>
       </w:pPr>
       <w:bookmarkStart w:id="2" w:name="_The_Dawn’s_Vengance"/>
       <w:bookmarkEnd w:id="2"/>
@@ -2618,7 +2618,7 @@
     </w:p>
     <w:p>
       <w:pPr>
-        <w:pStyle w:val="Ingenmellomrom"/>
+        <w:pStyle w:val="Nincstrkz"/>
       </w:pPr>
       <w:r>
         <w:t xml:space="preserve">Emerging from Kambiland’s mountainous border regions, The Dawn’s Vengeance wages a relentless campaign to restore the territory they claim was taken by Finland generations ago. Drawing support from local tribes and nationalist movements, they orchestrate daring cross-border raids designed to destabilize Finnish control over the contested area. Although they portray themselves as freedom fighters for Kambiland’s sovereignty, their activities occasionally draw international condemnation for their willingness to use violent tactics. At the helm of The Dawn’s Vengeance is the enigmatic </w:t>
@@ -2641,7 +2641,7 @@
       <w:hyperlink w:anchor="_INDEPENDENT_UNIT_831th" w:history="1">
         <w:r>
           <w:rPr>
-            <w:rStyle w:val="Hyperkobling"/>
+            <w:rStyle w:val="Hiperhivatkozs"/>
           </w:rPr>
           <w:t>831th Special Forces Brigade</w:t>
         </w:r>
@@ -2658,7 +2658,7 @@
     </w:p>
     <w:p>
       <w:pPr>
-        <w:pStyle w:val="Overskrift2"/>
+        <w:pStyle w:val="Cmsor2"/>
       </w:pPr>
       <w:bookmarkStart w:id="3" w:name="_heading=h.30j0zll" w:colFirst="0" w:colLast="0"/>
       <w:bookmarkEnd w:id="3"/>
@@ -2701,7 +2701,7 @@
     </w:p>
     <w:p>
       <w:pPr>
-        <w:pStyle w:val="Overskrift2"/>
+        <w:pStyle w:val="Cmsor2"/>
       </w:pPr>
       <w:r>
         <w:t>Armed Forces as candidate for Aerospace attack</w:t>
@@ -2709,164 +2709,139 @@
     </w:p>
     <w:p>
       <w:pPr>
-        <w:pStyle w:val="Overskrift3"/>
-        <w:rPr>
-          <w:highlight w:val="yellow"/>
-        </w:rPr>
+        <w:pStyle w:val="Cmsor3"/>
       </w:pPr>
       <w:r>
         <w:rPr>
           <w:rFonts w:ascii="Arial" w:eastAsia="Arial" w:hAnsi="Arial" w:cs="Arial"/>
           <w:color w:val="0000B2"/>
-          <w:highlight w:val="yellow"/>
         </w:rPr>
         <w:t>Strategic center of gravity</w:t>
       </w:r>
       <w:r>
-        <w:rPr>
-          <w:highlight w:val="yellow"/>
-        </w:rPr>
-        <w:t xml:space="preserve"> (are the </w:t>
-      </w:r>
-      <w:r>
-        <w:rPr>
-          <w:highlight w:val="yellow"/>
+        <w:t xml:space="preserve"> (</w:t>
+      </w:r>
+      <w:r>
+        <w:t>?</w:t>
+      </w:r>
+      <w:r>
+        <w:t>)</w:t>
+      </w:r>
+    </w:p>
+    <w:p>
+      <w:pPr>
+        <w:pBdr>
+          <w:top w:val="nil"/>
+          <w:left w:val="nil"/>
+          <w:bottom w:val="nil"/>
+          <w:right w:val="nil"/>
+          <w:between w:val="nil"/>
+        </w:pBdr>
+        <w:spacing w:after="0" w:line="240" w:lineRule="auto"/>
+        <w:rPr>
+          <w:color w:val="000000"/>
+        </w:rPr>
+      </w:pPr>
+    </w:p>
+    <w:p>
+      <w:pPr>
+        <w:pStyle w:val="Cmsor3"/>
+      </w:pPr>
+      <w:r>
+        <w:t>Operational center of gravity (within the armed forces)</w:t>
+      </w:r>
+    </w:p>
+    <w:p>
+      <w:pPr>
+        <w:pBdr>
+          <w:top w:val="nil"/>
+          <w:left w:val="nil"/>
+          <w:bottom w:val="nil"/>
+          <w:right w:val="nil"/>
+          <w:between w:val="nil"/>
+        </w:pBdr>
+        <w:spacing w:after="0" w:line="240" w:lineRule="auto"/>
+        <w:rPr>
+          <w:color w:val="000000"/>
+        </w:rPr>
+      </w:pPr>
+      <w:r>
+        <w:rPr>
+          <w:b/>
+          <w:color w:val="000000"/>
+        </w:rPr>
+        <w:t>Armor Divisions</w:t>
+      </w:r>
+      <w:r>
+        <w:rPr>
+          <w:color w:val="000000"/>
+        </w:rPr>
+        <w:t>: Gives the armed forces its offensive power</w:t>
+      </w:r>
+    </w:p>
+    <w:p>
+      <w:pPr>
+        <w:pBdr>
+          <w:top w:val="nil"/>
+          <w:left w:val="nil"/>
+          <w:bottom w:val="nil"/>
+          <w:right w:val="nil"/>
+          <w:between w:val="nil"/>
+        </w:pBdr>
+        <w:spacing w:after="0" w:line="240" w:lineRule="auto"/>
+        <w:rPr>
+          <w:color w:val="000000"/>
+        </w:rPr>
+      </w:pPr>
+      <w:r>
+        <w:rPr>
+          <w:b/>
+          <w:color w:val="000000"/>
+        </w:rPr>
+        <w:t>Rocket artillery:</w:t>
+      </w:r>
+      <w:r>
+        <w:rPr>
+          <w:color w:val="000000"/>
+        </w:rPr>
+        <w:t xml:space="preserve"> Highly capable units able to inflict heavy losses both offensively and defensively.</w:t>
+      </w:r>
+    </w:p>
+    <w:p>
+      <w:pPr>
+        <w:pBdr>
+          <w:top w:val="nil"/>
+          <w:left w:val="nil"/>
+          <w:bottom w:val="nil"/>
+          <w:right w:val="nil"/>
+          <w:between w:val="nil"/>
+        </w:pBdr>
+        <w:spacing w:after="0" w:line="240" w:lineRule="auto"/>
+        <w:rPr>
+          <w:color w:val="000000"/>
+        </w:rPr>
+      </w:pPr>
+      <w:r>
+        <w:rPr>
+          <w:b/>
+          <w:color w:val="000000"/>
+        </w:rPr>
+        <w:t>Air Defense Forces (IADS):</w:t>
+      </w:r>
+      <w:r>
+        <w:rPr>
+          <w:color w:val="000000"/>
+        </w:rPr>
+        <w:t xml:space="preserve"> The ability to protect Kambiland from attack from the air is vital and enable the </w:t>
+      </w:r>
+      <w:r>
+        <w:rPr>
+          <w:color w:val="000000"/>
         </w:rPr>
         <w:t>Kambiland</w:t>
       </w:r>
       <w:r>
         <w:rPr>
-          <w:highlight w:val="yellow"/>
-        </w:rPr>
-        <w:t>Special</w:t>
-      </w:r>
-      <w:r>
-        <w:rPr>
-          <w:highlight w:val="yellow"/>
-        </w:rPr>
-        <w:t xml:space="preserve"> forces Kambiland’s national center of gravity?)</w:t>
-      </w:r>
-      <w:r>
-        <w:rPr>
-          <w:highlight w:val="yellow"/>
-        </w:rPr>
-        <w:t xml:space="preserve">  (NECK COMMENT: No, then the special forces need to be larger and more important role and be vital)</w:t>
-      </w:r>
-    </w:p>
-    <w:p>
-      <w:pPr>
-        <w:pBdr>
-          <w:top w:val="nil"/>
-          <w:left w:val="nil"/>
-          <w:bottom w:val="nil"/>
-          <w:right w:val="nil"/>
-          <w:between w:val="nil"/>
-        </w:pBdr>
-        <w:spacing w:after="0" w:line="240" w:lineRule="auto"/>
-        <w:rPr>
-          <w:color w:val="000000"/>
-        </w:rPr>
-      </w:pPr>
-    </w:p>
-    <w:p>
-      <w:pPr>
-        <w:pStyle w:val="Overskrift3"/>
-      </w:pPr>
-      <w:r>
-        <w:t>Operational center of gravity (within the armed forces)</w:t>
-      </w:r>
-    </w:p>
-    <w:p>
-      <w:pPr>
-        <w:pBdr>
-          <w:top w:val="nil"/>
-          <w:left w:val="nil"/>
-          <w:bottom w:val="nil"/>
-          <w:right w:val="nil"/>
-          <w:between w:val="nil"/>
-        </w:pBdr>
-        <w:spacing w:after="0" w:line="240" w:lineRule="auto"/>
-        <w:rPr>
-          <w:color w:val="000000"/>
-        </w:rPr>
-      </w:pPr>
-      <w:r>
-        <w:rPr>
-          <w:b/>
-          <w:color w:val="000000"/>
-        </w:rPr>
-        <w:t>Armor Divisions</w:t>
-      </w:r>
-      <w:r>
-        <w:rPr>
-          <w:color w:val="000000"/>
-        </w:rPr>
-        <w:t>: Gives the armed forces its offensive power</w:t>
-      </w:r>
-    </w:p>
-    <w:p>
-      <w:pPr>
-        <w:pBdr>
-          <w:top w:val="nil"/>
-          <w:left w:val="nil"/>
-          <w:bottom w:val="nil"/>
-          <w:right w:val="nil"/>
-          <w:between w:val="nil"/>
-        </w:pBdr>
-        <w:spacing w:after="0" w:line="240" w:lineRule="auto"/>
-        <w:rPr>
-          <w:color w:val="000000"/>
-        </w:rPr>
-      </w:pPr>
-      <w:r>
-        <w:rPr>
-          <w:b/>
-          <w:color w:val="000000"/>
-        </w:rPr>
-        <w:t>Rocket artillery:</w:t>
-      </w:r>
-      <w:r>
-        <w:rPr>
-          <w:color w:val="000000"/>
-        </w:rPr>
-        <w:t xml:space="preserve"> Highly capable units able to inflict heavy losses both offensively and defensively.</w:t>
-      </w:r>
-    </w:p>
-    <w:p>
-      <w:pPr>
-        <w:pBdr>
-          <w:top w:val="nil"/>
-          <w:left w:val="nil"/>
-          <w:bottom w:val="nil"/>
-          <w:right w:val="nil"/>
-          <w:between w:val="nil"/>
-        </w:pBdr>
-        <w:spacing w:after="0" w:line="240" w:lineRule="auto"/>
-        <w:rPr>
-          <w:color w:val="000000"/>
-        </w:rPr>
-      </w:pPr>
-      <w:r>
-        <w:rPr>
-          <w:b/>
-          <w:color w:val="000000"/>
-        </w:rPr>
-        <w:t>Air Defense Forces (IADS):</w:t>
-      </w:r>
-      <w:r>
-        <w:rPr>
-          <w:color w:val="000000"/>
-        </w:rPr>
-        <w:t xml:space="preserve"> The ability to protect Kambiland from attack from the air is vital and enable the </w:t>
-      </w:r>
-      <w:r>
-        <w:rPr>
-          <w:color w:val="000000"/>
-        </w:rPr>
-        <w:t>Kambiland</w:t>
-      </w:r>
-      <w:r>
-        <w:rPr>
           <w:color w:val="000000"/>
         </w:rPr>
         <w:t xml:space="preserve"> Army to operate without threat from the air.</w:t>
@@ -2874,7 +2849,7 @@
     </w:p>
     <w:p>
       <w:pPr>
-        <w:pStyle w:val="Overskrift2"/>
+        <w:pStyle w:val="Cmsor2"/>
       </w:pPr>
       <w:r>
         <w:t>Armed Forces Counterair capability</w:t>
@@ -2918,7 +2893,7 @@
     </w:p>
     <w:p>
       <w:pPr>
-        <w:pStyle w:val="Overskrift1"/>
+        <w:pStyle w:val="Cmsor1"/>
         <w:numPr>
           <w:ilvl w:val="0"/>
           <w:numId w:val="6"/>
@@ -2941,49 +2916,49 @@
     </w:p>
     <w:p>
       <w:pPr>
-        <w:pStyle w:val="Overskrift2"/>
+        <w:pStyle w:val="Cmsor2"/>
+      </w:pPr>
+      <w:r>
+        <w:t>Food supply</w:t>
+      </w:r>
+    </w:p>
+    <w:p>
+      <w:pPr>
+        <w:pStyle w:val="Cmsor2"/>
+      </w:pPr>
+      <w:r>
+        <w:t>Clothing</w:t>
+      </w:r>
+    </w:p>
+    <w:p>
+      <w:pPr>
+        <w:pStyle w:val="Cmsor2"/>
+      </w:pPr>
+      <w:r>
+        <w:t>Shelter</w:t>
+      </w:r>
+    </w:p>
+    <w:p>
+      <w:pPr>
+        <w:pBdr>
+          <w:top w:val="nil"/>
+          <w:left w:val="nil"/>
+          <w:bottom w:val="nil"/>
+          <w:right w:val="nil"/>
+          <w:between w:val="nil"/>
+        </w:pBdr>
+        <w:spacing w:after="0" w:line="240" w:lineRule="auto"/>
+        <w:rPr>
+          <w:color w:val="000000"/>
+        </w:rPr>
+      </w:pPr>
+    </w:p>
+    <w:p>
+      <w:pPr>
+        <w:pStyle w:val="Cmsor2"/>
       </w:pPr>
       <w:r>
         <w:lastRenderedPageBreak/>
-        <w:t>Food supply</w:t>
-      </w:r>
-    </w:p>
-    <w:p>
-      <w:pPr>
-        <w:pStyle w:val="Overskrift2"/>
-      </w:pPr>
-      <w:r>
-        <w:t>Clothing</w:t>
-      </w:r>
-    </w:p>
-    <w:p>
-      <w:pPr>
-        <w:pStyle w:val="Overskrift2"/>
-      </w:pPr>
-      <w:r>
-        <w:t>Shelter</w:t>
-      </w:r>
-    </w:p>
-    <w:p>
-      <w:pPr>
-        <w:pBdr>
-          <w:top w:val="nil"/>
-          <w:left w:val="nil"/>
-          <w:bottom w:val="nil"/>
-          <w:right w:val="nil"/>
-          <w:between w:val="nil"/>
-        </w:pBdr>
-        <w:spacing w:after="0" w:line="240" w:lineRule="auto"/>
-        <w:rPr>
-          <w:color w:val="000000"/>
-        </w:rPr>
-      </w:pPr>
-    </w:p>
-    <w:p>
-      <w:pPr>
-        <w:pStyle w:val="Overskrift2"/>
-      </w:pPr>
-      <w:r>
         <w:t>Public health</w:t>
       </w:r>
     </w:p>
@@ -3010,7 +2985,7 @@
     </w:p>
     <w:p>
       <w:pPr>
-        <w:pStyle w:val="Overskrift3"/>
+        <w:pStyle w:val="Cmsor3"/>
       </w:pPr>
       <w:r>
         <w:t>Public utilities</w:t>
@@ -3039,7 +3014,7 @@
     </w:p>
     <w:p>
       <w:pPr>
-        <w:pStyle w:val="Overskrift2"/>
+        <w:pStyle w:val="Cmsor2"/>
       </w:pPr>
       <w:r>
         <w:t>Agriculture</w:t>
@@ -3083,7 +3058,7 @@
     </w:p>
     <w:p>
       <w:pPr>
-        <w:pStyle w:val="Overskrift2"/>
+        <w:pStyle w:val="Cmsor2"/>
       </w:pPr>
       <w:r>
         <w:t>Basic Industry</w:t>
@@ -3105,7 +3080,7 @@
     </w:p>
     <w:p>
       <w:pPr>
-        <w:pStyle w:val="Overskrift2"/>
+        <w:pStyle w:val="Cmsor2"/>
       </w:pPr>
       <w:r>
         <w:t>Information</w:t>
@@ -3134,7 +3109,7 @@
     </w:p>
     <w:p>
       <w:pPr>
-        <w:pStyle w:val="Overskrift2"/>
+        <w:pStyle w:val="Cmsor2"/>
       </w:pPr>
       <w:r>
         <w:t>Summary</w:t>
@@ -3185,7 +3160,7 @@
     </w:p>
     <w:p>
       <w:pPr>
-        <w:pStyle w:val="Overskrift1"/>
+        <w:pStyle w:val="Cmsor1"/>
         <w:numPr>
           <w:ilvl w:val="0"/>
           <w:numId w:val="6"/>
@@ -3197,7 +3172,7 @@
     </w:p>
     <w:p>
       <w:pPr>
-        <w:pStyle w:val="Overskrift2"/>
+        <w:pStyle w:val="Cmsor2"/>
       </w:pPr>
       <w:r>
         <w:t>Communications</w:t>
@@ -3205,7 +3180,7 @@
     </w:p>
     <w:p>
       <w:pPr>
-        <w:pStyle w:val="Overskrift3"/>
+        <w:pStyle w:val="Cmsor3"/>
       </w:pPr>
       <w:r>
         <w:t>Telecommunications</w:t>
@@ -3213,7 +3188,7 @@
     </w:p>
     <w:p>
       <w:pPr>
-        <w:pStyle w:val="Overskrift3"/>
+        <w:pStyle w:val="Cmsor3"/>
       </w:pPr>
       <w:r>
         <w:t>Broadcast Media</w:t>
@@ -3221,7 +3196,7 @@
     </w:p>
     <w:p>
       <w:pPr>
-        <w:pStyle w:val="Overskrift3"/>
+        <w:pStyle w:val="Cmsor3"/>
       </w:pPr>
       <w:r>
         <w:t>Information Flow</w:t>
@@ -3229,7 +3204,7 @@
     </w:p>
     <w:p>
       <w:pPr>
-        <w:pStyle w:val="Overskrift2"/>
+        <w:pStyle w:val="Cmsor2"/>
       </w:pPr>
       <w:r>
         <w:t>Electrical Pow</w:t>
@@ -3254,7 +3229,7 @@
     </w:p>
     <w:p>
       <w:pPr>
-        <w:pStyle w:val="Overskrift2"/>
+        <w:pStyle w:val="Cmsor2"/>
       </w:pPr>
       <w:r>
         <w:t>Roads</w:t>
@@ -3291,46 +3266,46 @@
         <w:t xml:space="preserve"> and Murmansk seaport to the South, and continues to the European highway E105. Other highways connect with Finland in Louhsky district Värtsilä and Kostomuksha.</w:t>
       </w:r>
       <w:r>
-        <w:t xml:space="preserve"> Road network in Kambiland is </w:t>
+        <w:t xml:space="preserve"> Road network in Kambiland is underdeveloped</w:t>
+      </w:r>
+      <w:r>
+        <w:t>, but essential</w:t>
+      </w:r>
+      <w:r>
+        <w:t>.</w:t>
+      </w:r>
+      <w:r>
+        <w:t xml:space="preserve"> Disabling any path in these routes will have high logistical effects in days</w:t>
+      </w:r>
+      <w:r>
+        <w:t>, but R-21 and E105 are NOT a main avenue of approach in a DRK-Finland offensive.</w:t>
+      </w:r>
+    </w:p>
+    <w:p>
+      <w:pPr>
+        <w:pStyle w:val="Cmsor2"/>
+      </w:pPr>
+      <w:r>
+        <w:t>Railroads</w:t>
+      </w:r>
+    </w:p>
+    <w:p>
+      <w:pPr>
+        <w:pBdr>
+          <w:top w:val="nil"/>
+          <w:left w:val="nil"/>
+          <w:bottom w:val="nil"/>
+          <w:right w:val="nil"/>
+          <w:between w:val="nil"/>
+        </w:pBdr>
+        <w:spacing w:after="0" w:line="240" w:lineRule="auto"/>
+      </w:pPr>
+      <w:r>
+        <w:t xml:space="preserve">Kambiland is a strategically important railroad region due to the fact that it connects Murmansk with the South. Most of DUSS railway lines are served by the Kandalaksha </w:t>
       </w:r>
       <w:r>
         <w:lastRenderedPageBreak/>
-        <w:t>underdeveloped</w:t>
-      </w:r>
-      <w:r>
-        <w:t>, but essential</w:t>
-      </w:r>
-      <w:r>
-        <w:t>.</w:t>
-      </w:r>
-      <w:r>
-        <w:t xml:space="preserve"> Disabling any path in these routes will have high logistical effects in days</w:t>
-      </w:r>
-      <w:r>
-        <w:t>, but R-21 and E105 are NOT a main avenue of approach in a DRK-Finland offensive.</w:t>
-      </w:r>
-    </w:p>
-    <w:p>
-      <w:pPr>
-        <w:pStyle w:val="Overskrift2"/>
-      </w:pPr>
-      <w:r>
-        <w:t>Railroads</w:t>
-      </w:r>
-    </w:p>
-    <w:p>
-      <w:pPr>
-        <w:pBdr>
-          <w:top w:val="nil"/>
-          <w:left w:val="nil"/>
-          <w:bottom w:val="nil"/>
-          <w:right w:val="nil"/>
-          <w:between w:val="nil"/>
-        </w:pBdr>
-        <w:spacing w:after="0" w:line="240" w:lineRule="auto"/>
-      </w:pPr>
-      <w:r>
-        <w:t xml:space="preserve">Kambiland is a strategically important railroad region due to the fact that it connects Murmansk with the South. Most of DUSS railway lines are served by the Kandalaksha Railway Yard, which is one of the largest budget-forming enterprises of the Union. All Kambiland district capitals are connected by railroad. Kambiland has 1915 km of railway. </w:t>
+        <w:t xml:space="preserve">Railway Yard, which is one of the largest budget-forming enterprises of the Union. All Kambiland district capitals are connected by railroad. Kambiland has 1915 km of railway. </w:t>
       </w:r>
       <w:r>
         <w:t xml:space="preserve">Disabling Kandalaksha Railway Complex will </w:t>
@@ -3344,7 +3319,7 @@
     </w:p>
     <w:p>
       <w:pPr>
-        <w:pStyle w:val="Overskrift4"/>
+        <w:pStyle w:val="Cmsor4"/>
       </w:pPr>
       <w:r>
         <w:t>DRKTGT005</w:t>
@@ -3376,7 +3351,7 @@
     </w:p>
     <w:p>
       <w:pPr>
-        <w:pStyle w:val="Listeavsnitt"/>
+        <w:pStyle w:val="Listaszerbekezds"/>
         <w:numPr>
           <w:ilvl w:val="0"/>
           <w:numId w:val="17"/>
@@ -3391,7 +3366,7 @@
     </w:p>
     <w:p>
       <w:pPr>
-        <w:pStyle w:val="Listeavsnitt"/>
+        <w:pStyle w:val="Listaszerbekezds"/>
         <w:numPr>
           <w:ilvl w:val="0"/>
           <w:numId w:val="17"/>
@@ -3406,7 +3381,7 @@
     </w:p>
     <w:p>
       <w:pPr>
-        <w:pStyle w:val="Listeavsnitt"/>
+        <w:pStyle w:val="Listaszerbekezds"/>
         <w:numPr>
           <w:ilvl w:val="0"/>
           <w:numId w:val="17"/>
@@ -3421,7 +3396,7 @@
     </w:p>
     <w:p>
       <w:pPr>
-        <w:pStyle w:val="Overskrift2"/>
+        <w:pStyle w:val="Cmsor2"/>
       </w:pPr>
       <w:r>
         <w:t>Shipping</w:t>
@@ -3447,7 +3422,7 @@
     </w:p>
     <w:p>
       <w:pPr>
-        <w:pStyle w:val="Overskrift2"/>
+        <w:pStyle w:val="Cmsor2"/>
       </w:pPr>
       <w:r>
         <w:t>Civil aviation</w:t>
@@ -3473,7 +3448,7 @@
     </w:p>
     <w:p>
       <w:pPr>
-        <w:pStyle w:val="Overskrift2"/>
+        <w:pStyle w:val="Cmsor2"/>
       </w:pPr>
       <w:r>
         <w:t>Military Aviation</w:t>
@@ -3481,7 +3456,7 @@
     </w:p>
     <w:p>
       <w:pPr>
-        <w:pStyle w:val="Overskrift3"/>
+        <w:pStyle w:val="Cmsor3"/>
       </w:pPr>
       <w:r>
         <w:t>Airbases</w:t>
@@ -3686,7 +3661,7 @@
     </w:p>
     <w:p>
       <w:pPr>
-        <w:pStyle w:val="Overskrift3"/>
+        <w:pStyle w:val="Cmsor3"/>
       </w:pPr>
       <w:r>
         <w:t>Airbase ammo storage</w:t>
@@ -3800,16 +3775,15 @@
     </w:p>
     <w:p>
       <w:pPr>
-        <w:pStyle w:val="Overskrift2"/>
-      </w:pPr>
-      <w:r>
-        <w:lastRenderedPageBreak/>
+        <w:pStyle w:val="Cmsor2"/>
+      </w:pPr>
+      <w:r>
         <w:t>Summary</w:t>
       </w:r>
     </w:p>
     <w:p>
       <w:pPr>
-        <w:pStyle w:val="Ingenmellomrom"/>
+        <w:pStyle w:val="Nincstrkz"/>
         <w:rPr>
           <w:color w:val="000000"/>
         </w:rPr>
@@ -3850,19 +3824,20 @@
     </w:p>
     <w:p>
       <w:pPr>
-        <w:pStyle w:val="Overskrift1"/>
+        <w:pStyle w:val="Cmsor1"/>
         <w:numPr>
           <w:ilvl w:val="0"/>
           <w:numId w:val="6"/>
         </w:numPr>
       </w:pPr>
       <w:r>
+        <w:lastRenderedPageBreak/>
         <w:t>System Essentials</w:t>
       </w:r>
     </w:p>
     <w:p>
       <w:pPr>
-        <w:pStyle w:val="Overskrift2"/>
+        <w:pStyle w:val="Cmsor2"/>
       </w:pPr>
       <w:bookmarkStart w:id="4" w:name="_heading=h.1fob9te" w:colFirst="0" w:colLast="0"/>
       <w:bookmarkEnd w:id="4"/>
@@ -3872,7 +3847,7 @@
     </w:p>
     <w:p>
       <w:pPr>
-        <w:pStyle w:val="Overskrift3"/>
+        <w:pStyle w:val="Cmsor3"/>
       </w:pPr>
       <w:r>
         <w:t>Jet fuel:</w:t>
@@ -4100,7 +4075,7 @@
     </w:p>
     <w:p>
       <w:pPr>
-        <w:pStyle w:val="Overskrift3"/>
+        <w:pStyle w:val="Cmsor3"/>
       </w:pPr>
       <w:r>
         <w:t xml:space="preserve">Fuel for the </w:t>
@@ -4114,7 +4089,7 @@
     </w:p>
     <w:p>
       <w:pPr>
-        <w:pStyle w:val="Overskrift3"/>
+        <w:pStyle w:val="Cmsor3"/>
       </w:pPr>
       <w:r>
         <w:t>Oil refinery</w:t>
@@ -4122,7 +4097,7 @@
     </w:p>
     <w:p>
       <w:pPr>
-        <w:pStyle w:val="Overskrift4"/>
+        <w:pStyle w:val="Cmsor4"/>
       </w:pPr>
       <w:r>
         <w:t>DRKTGT004</w:t>
@@ -4142,7 +4117,7 @@
     </w:p>
     <w:p>
       <w:pPr>
-        <w:pStyle w:val="Overskrift4"/>
+        <w:pStyle w:val="Cmsor4"/>
       </w:pPr>
       <w:r>
         <w:t>DRKTGT006</w:t>
@@ -4159,7 +4134,7 @@
     </w:p>
     <w:p>
       <w:pPr>
-        <w:pStyle w:val="Overskrift3"/>
+        <w:pStyle w:val="Cmsor3"/>
       </w:pPr>
       <w:r>
         <w:t>Rocket Fuel</w:t>
@@ -4167,7 +4142,7 @@
     </w:p>
     <w:p>
       <w:pPr>
-        <w:pStyle w:val="Overskrift3"/>
+        <w:pStyle w:val="Cmsor3"/>
       </w:pPr>
       <w:r>
         <w:t>Sources</w:t>
@@ -4175,7 +4150,7 @@
     </w:p>
     <w:p>
       <w:pPr>
-        <w:pStyle w:val="Overskrift3"/>
+        <w:pStyle w:val="Cmsor3"/>
       </w:pPr>
       <w:r>
         <w:t>Storage</w:t>
@@ -4183,7 +4158,7 @@
     </w:p>
     <w:p>
       <w:pPr>
-        <w:pStyle w:val="Overskrift2"/>
+        <w:pStyle w:val="Cmsor2"/>
       </w:pPr>
       <w:r>
         <w:t>Strategic Materials</w:t>
@@ -4191,7 +4166,7 @@
     </w:p>
     <w:p>
       <w:pPr>
-        <w:pStyle w:val="Overskrift3"/>
+        <w:pStyle w:val="Cmsor3"/>
       </w:pPr>
       <w:r>
         <w:t>Oil</w:t>
@@ -4256,7 +4231,7 @@
     </w:p>
     <w:p>
       <w:pPr>
-        <w:pStyle w:val="Overskrift3"/>
+        <w:pStyle w:val="Cmsor3"/>
       </w:pPr>
       <w:r>
         <w:t>Food</w:t>
@@ -4292,71 +4267,65 @@
         <w:rPr>
           <w:color w:val="000000"/>
         </w:rPr>
-        <w:t xml:space="preserve"> Armed Forces. If the forces are under food shortage, focus will change from </w:t>
-      </w:r>
+        <w:t xml:space="preserve"> Armed Forces. If the forces are under food shortage, focus will change from fighting the coalition to getting food. If the forces are not getting food their support in the regime will also be reduced.</w:t>
+      </w:r>
+    </w:p>
+    <w:p>
+      <w:pPr>
+        <w:pStyle w:val="Cmsor2"/>
+      </w:pPr>
+      <w:r>
+        <w:t>Military production</w:t>
+      </w:r>
+    </w:p>
+    <w:p>
+      <w:pPr>
+        <w:pStyle w:val="Cmsor3"/>
+      </w:pPr>
+      <w:r>
+        <w:t>Vehicle Factories</w:t>
+      </w:r>
+    </w:p>
+    <w:p>
+      <w:pPr>
+        <w:pBdr>
+          <w:top w:val="nil"/>
+          <w:left w:val="nil"/>
+          <w:bottom w:val="nil"/>
+          <w:right w:val="nil"/>
+          <w:between w:val="nil"/>
+        </w:pBdr>
+        <w:spacing w:after="0" w:line="240" w:lineRule="auto"/>
+        <w:rPr>
+          <w:color w:val="000000"/>
+        </w:rPr>
+      </w:pPr>
+      <w:r>
+        <w:rPr>
+          <w:color w:val="000000"/>
+        </w:rPr>
+        <w:t xml:space="preserve">For vehicle factories they produce a certain amount of production lines. 1 production line means 1 vehicle every 7 days. </w:t>
+      </w:r>
+    </w:p>
+    <w:p>
+      <w:pPr>
+        <w:pBdr>
+          <w:top w:val="nil"/>
+          <w:left w:val="nil"/>
+          <w:bottom w:val="nil"/>
+          <w:right w:val="nil"/>
+          <w:between w:val="nil"/>
+        </w:pBdr>
+        <w:spacing w:after="0" w:line="240" w:lineRule="auto"/>
+        <w:rPr>
+          <w:color w:val="000000"/>
+        </w:rPr>
+      </w:pPr>
       <w:r>
         <w:rPr>
           <w:color w:val="000000"/>
         </w:rPr>
         <w:lastRenderedPageBreak/>
-        <w:t>fighting the coalition to getting food. If the forces are not getting food their support in the regime will also be reduced.</w:t>
-      </w:r>
-    </w:p>
-    <w:p>
-      <w:pPr>
-        <w:pStyle w:val="Overskrift2"/>
-      </w:pPr>
-      <w:r>
-        <w:t>Military production</w:t>
-      </w:r>
-    </w:p>
-    <w:p>
-      <w:pPr>
-        <w:pStyle w:val="Overskrift3"/>
-      </w:pPr>
-      <w:r>
-        <w:t>Vehicle Factories</w:t>
-      </w:r>
-    </w:p>
-    <w:p>
-      <w:pPr>
-        <w:pBdr>
-          <w:top w:val="nil"/>
-          <w:left w:val="nil"/>
-          <w:bottom w:val="nil"/>
-          <w:right w:val="nil"/>
-          <w:between w:val="nil"/>
-        </w:pBdr>
-        <w:spacing w:after="0" w:line="240" w:lineRule="auto"/>
-        <w:rPr>
-          <w:color w:val="000000"/>
-        </w:rPr>
-      </w:pPr>
-      <w:r>
-        <w:rPr>
-          <w:color w:val="000000"/>
-        </w:rPr>
-        <w:t xml:space="preserve">For vehicle factories they produce a certain amount of production lines. 1 production line means 1 vehicle every 7 days. </w:t>
-      </w:r>
-    </w:p>
-    <w:p>
-      <w:pPr>
-        <w:pBdr>
-          <w:top w:val="nil"/>
-          <w:left w:val="nil"/>
-          <w:bottom w:val="nil"/>
-          <w:right w:val="nil"/>
-          <w:between w:val="nil"/>
-        </w:pBdr>
-        <w:spacing w:after="0" w:line="240" w:lineRule="auto"/>
-        <w:rPr>
-          <w:color w:val="000000"/>
-        </w:rPr>
-      </w:pPr>
-      <w:r>
-        <w:rPr>
-          <w:color w:val="000000"/>
-        </w:rPr>
         <w:t xml:space="preserve">With a full mobilization of the </w:t>
       </w:r>
       <w:r>
@@ -4374,7 +4343,7 @@
     </w:p>
     <w:p>
       <w:pPr>
-        <w:pStyle w:val="Overskrift3"/>
+        <w:pStyle w:val="Cmsor3"/>
       </w:pPr>
       <w:r>
         <w:t>Aircraft and aircraft parts factories</w:t>
@@ -4382,7 +4351,7 @@
     </w:p>
     <w:p>
       <w:pPr>
-        <w:pStyle w:val="Overskrift3"/>
+        <w:pStyle w:val="Cmsor3"/>
       </w:pPr>
       <w:r>
         <w:t>Munition Factories - Shells</w:t>
@@ -4390,7 +4359,7 @@
     </w:p>
     <w:p>
       <w:pPr>
-        <w:pStyle w:val="Overskrift3"/>
+        <w:pStyle w:val="Cmsor3"/>
       </w:pPr>
       <w:r>
         <w:t>Munition Factories - Rockets</w:t>
@@ -4398,7 +4367,7 @@
     </w:p>
     <w:p>
       <w:pPr>
-        <w:pStyle w:val="Overskrift3"/>
+        <w:pStyle w:val="Cmsor3"/>
       </w:pPr>
       <w:r>
         <w:t>Munition Factories - Bombs</w:t>
@@ -4406,7 +4375,7 @@
     </w:p>
     <w:p>
       <w:pPr>
-        <w:pStyle w:val="Overskrift3"/>
+        <w:pStyle w:val="Cmsor3"/>
       </w:pPr>
       <w:r>
         <w:t>Munition Factories - Ammunition</w:t>
@@ -4414,7 +4383,7 @@
     </w:p>
     <w:p>
       <w:pPr>
-        <w:pStyle w:val="Overskrift3"/>
+        <w:pStyle w:val="Cmsor3"/>
       </w:pPr>
       <w:r>
         <w:t>Storage</w:t>
@@ -4422,7 +4391,7 @@
     </w:p>
     <w:p>
       <w:pPr>
-        <w:pStyle w:val="Overskrift4"/>
+        <w:pStyle w:val="Cmsor4"/>
       </w:pPr>
       <w:r>
         <w:t>DRKTGT007</w:t>
@@ -4434,7 +4403,7 @@
     </w:p>
     <w:p>
       <w:pPr>
-        <w:pStyle w:val="Overskrift2"/>
+        <w:pStyle w:val="Cmsor2"/>
       </w:pPr>
       <w:r>
         <w:t>Summary</w:t>
@@ -4442,7 +4411,7 @@
     </w:p>
     <w:p>
       <w:pPr>
-        <w:pStyle w:val="Overskrift1"/>
+        <w:pStyle w:val="Cmsor1"/>
         <w:numPr>
           <w:ilvl w:val="0"/>
           <w:numId w:val="6"/>
@@ -4456,7 +4425,7 @@
     </w:p>
     <w:p>
       <w:pPr>
-        <w:pStyle w:val="Overskrift2"/>
+        <w:pStyle w:val="Cmsor2"/>
       </w:pPr>
       <w:r>
         <w:t>Key people/</w:t>
@@ -4468,7 +4437,7 @@
         <w:rPr>
           <w:vertAlign w:val="superscript"/>
         </w:rPr>
-        <w:footnoteReference w:id="2"/>
+        <w:footnoteReference w:id="1"/>
       </w:r>
     </w:p>
     <w:p>
@@ -4903,7 +4872,7 @@
     </w:p>
     <w:p>
       <w:pPr>
-        <w:pStyle w:val="Overskrift3"/>
+        <w:pStyle w:val="Cmsor3"/>
       </w:pPr>
       <w:r>
         <w:t xml:space="preserve">The </w:t>
@@ -5013,10 +4982,9 @@
     </w:p>
     <w:p>
       <w:pPr>
-        <w:pStyle w:val="Overskrift3"/>
-      </w:pPr>
-      <w:r>
-        <w:lastRenderedPageBreak/>
+        <w:pStyle w:val="Cmsor3"/>
+      </w:pPr>
+      <w:r>
         <w:t xml:space="preserve">The Council of Defense / </w:t>
       </w:r>
       <w:r>
@@ -5028,7 +4996,7 @@
     </w:p>
     <w:p>
       <w:pPr>
-        <w:pStyle w:val="Overskrift4"/>
+        <w:pStyle w:val="Cmsor4"/>
       </w:pPr>
       <w:r>
         <w:t>DRKTGT010</w:t>
@@ -5059,7 +5027,14 @@
         <w:rPr>
           <w:color w:val="000000"/>
         </w:rPr>
-        <w:t xml:space="preserve">The Council of Defense is responsible for planning and preparing the country for war. It is chaired by the General Secretary of the National Party of Kambiland. The council is made up of selected National party members, including the Minister of Defense. This council is Kambiland’s highest military-economic planning agency; it deliberates interrelated issues concerning the nation's defenses, economic plans, and government branches. These include the mobilization of industry, transportation, and manpower for war, and the peacetime structure of the armed forces. Its deliberation and decrees are translated into law. In wartime, this body would be reorganized into the State Committee of Defense -essentially a war cabinet with oversight of the political, diplomatic, and economic aspects of the nation at war, as well as general policy matters concerned with the conduct of military operations. The state committee of defense holds its meetings in the basement of building </w:t>
+        <w:t xml:space="preserve">The Council of Defense is responsible for planning and preparing the country for war. It is chaired by the General Secretary of the National Party of Kambiland. The council is made up of selected National party members, including the Minister of Defense. This council is Kambiland’s highest military-economic planning agency; it deliberates interrelated issues concerning the nation's defenses, economic plans, and government branches. These include the mobilization of industry, transportation, and manpower for war, and the peacetime </w:t>
+      </w:r>
+      <w:r>
+        <w:rPr>
+          <w:color w:val="000000"/>
+        </w:rPr>
+        <w:lastRenderedPageBreak/>
+        <w:t xml:space="preserve">structure of the armed forces. Its deliberation and decrees are translated into law. In wartime, this body would be reorganized into the State Committee of Defense -essentially a war cabinet with oversight of the political, diplomatic, and economic aspects of the nation at war, as well as general policy matters concerned with the conduct of military operations. The state committee of defense holds its meetings in the basement of building </w:t>
       </w:r>
       <w:r>
         <w:rPr>
@@ -5070,7 +5045,7 @@
     </w:p>
     <w:p>
       <w:pPr>
-        <w:pStyle w:val="Overskrift3"/>
+        <w:pStyle w:val="Cmsor3"/>
       </w:pPr>
       <w:r>
         <w:t>The Main Military Council / Headquarters of the Supreme High Command</w:t>
@@ -5078,7 +5053,7 @@
     </w:p>
     <w:p>
       <w:pPr>
-        <w:pStyle w:val="Overskrift4"/>
+        <w:pStyle w:val="Cmsor4"/>
       </w:pPr>
       <w:r>
         <w:t>DRKTGT008</w:t>
@@ -5195,7 +5170,7 @@
     </w:p>
     <w:p>
       <w:pPr>
-        <w:pStyle w:val="Overskrift3"/>
+        <w:pStyle w:val="Cmsor3"/>
       </w:pPr>
       <w:r>
         <w:t>The General Staff</w:t>
@@ -5203,7 +5178,7 @@
     </w:p>
     <w:p>
       <w:pPr>
-        <w:pStyle w:val="Overskrift4"/>
+        <w:pStyle w:val="Cmsor4"/>
       </w:pPr>
       <w:r>
         <w:t>DRKTGT009</w:t>
@@ -5314,7 +5289,7 @@
     </w:p>
     <w:p>
       <w:pPr>
-        <w:pStyle w:val="Overskrift2"/>
+        <w:pStyle w:val="Cmsor2"/>
       </w:pPr>
       <w:r>
         <w:t>Control Systems</w:t>
@@ -5343,103 +5318,103 @@
     </w:p>
     <w:p>
       <w:pPr>
-        <w:pStyle w:val="Overskrift2"/>
+        <w:pStyle w:val="Cmsor2"/>
+      </w:pPr>
+      <w:r>
+        <w:t>Opposition</w:t>
+      </w:r>
+    </w:p>
+    <w:p>
+      <w:pPr>
+        <w:pBdr>
+          <w:top w:val="nil"/>
+          <w:left w:val="nil"/>
+          <w:bottom w:val="nil"/>
+          <w:right w:val="nil"/>
+          <w:between w:val="nil"/>
+        </w:pBdr>
+        <w:spacing w:after="0" w:line="240" w:lineRule="auto"/>
+        <w:rPr>
+          <w:color w:val="000000"/>
+        </w:rPr>
+      </w:pPr>
+      <w:r>
+        <w:rPr>
+          <w:color w:val="000000"/>
+        </w:rPr>
+        <w:t>NSTR</w:t>
+      </w:r>
+    </w:p>
+    <w:p>
+      <w:pPr>
+        <w:pStyle w:val="Cmsor2"/>
+      </w:pPr>
+      <w:r>
+        <w:t>Communications</w:t>
+      </w:r>
+    </w:p>
+    <w:p>
+      <w:pPr>
+        <w:pBdr>
+          <w:top w:val="nil"/>
+          <w:left w:val="nil"/>
+          <w:bottom w:val="nil"/>
+          <w:right w:val="nil"/>
+          <w:between w:val="nil"/>
+        </w:pBdr>
+        <w:spacing w:after="0" w:line="240" w:lineRule="auto"/>
+        <w:rPr>
+          <w:color w:val="000000"/>
+        </w:rPr>
+      </w:pPr>
+      <w:r>
+        <w:rPr>
+          <w:color w:val="000000"/>
+        </w:rPr>
+        <w:t>NSTR</w:t>
+      </w:r>
+    </w:p>
+    <w:p>
+      <w:pPr>
+        <w:pStyle w:val="Cmsor2"/>
+      </w:pPr>
+      <w:r>
+        <w:t>Strategic capabilities/assets</w:t>
+      </w:r>
+    </w:p>
+    <w:p>
+      <w:pPr>
+        <w:pBdr>
+          <w:top w:val="nil"/>
+          <w:left w:val="nil"/>
+          <w:bottom w:val="nil"/>
+          <w:right w:val="nil"/>
+          <w:between w:val="nil"/>
+        </w:pBdr>
+        <w:spacing w:after="0" w:line="240" w:lineRule="auto"/>
+        <w:rPr>
+          <w:color w:val="000000"/>
+        </w:rPr>
+      </w:pPr>
+      <w:r>
+        <w:rPr>
+          <w:color w:val="000000"/>
+        </w:rPr>
+        <w:t>None as of intel prodiuction</w:t>
+      </w:r>
+      <w:r>
+        <w:rPr>
+          <w:color w:val="000000"/>
+        </w:rPr>
+        <w:t>.</w:t>
+      </w:r>
+    </w:p>
+    <w:p>
+      <w:pPr>
+        <w:pStyle w:val="Cmsor2"/>
       </w:pPr>
       <w:r>
         <w:lastRenderedPageBreak/>
-        <w:t>Opposition</w:t>
-      </w:r>
-    </w:p>
-    <w:p>
-      <w:pPr>
-        <w:pBdr>
-          <w:top w:val="nil"/>
-          <w:left w:val="nil"/>
-          <w:bottom w:val="nil"/>
-          <w:right w:val="nil"/>
-          <w:between w:val="nil"/>
-        </w:pBdr>
-        <w:spacing w:after="0" w:line="240" w:lineRule="auto"/>
-        <w:rPr>
-          <w:color w:val="000000"/>
-        </w:rPr>
-      </w:pPr>
-      <w:r>
-        <w:rPr>
-          <w:color w:val="000000"/>
-        </w:rPr>
-        <w:t>NSTR</w:t>
-      </w:r>
-    </w:p>
-    <w:p>
-      <w:pPr>
-        <w:pStyle w:val="Overskrift2"/>
-      </w:pPr>
-      <w:r>
-        <w:t>Communications</w:t>
-      </w:r>
-    </w:p>
-    <w:p>
-      <w:pPr>
-        <w:pBdr>
-          <w:top w:val="nil"/>
-          <w:left w:val="nil"/>
-          <w:bottom w:val="nil"/>
-          <w:right w:val="nil"/>
-          <w:between w:val="nil"/>
-        </w:pBdr>
-        <w:spacing w:after="0" w:line="240" w:lineRule="auto"/>
-        <w:rPr>
-          <w:color w:val="000000"/>
-        </w:rPr>
-      </w:pPr>
-      <w:r>
-        <w:rPr>
-          <w:color w:val="000000"/>
-        </w:rPr>
-        <w:t>NSTR</w:t>
-      </w:r>
-    </w:p>
-    <w:p>
-      <w:pPr>
-        <w:pStyle w:val="Overskrift2"/>
-      </w:pPr>
-      <w:r>
-        <w:t>Strategic capabilities/assets</w:t>
-      </w:r>
-    </w:p>
-    <w:p>
-      <w:pPr>
-        <w:pBdr>
-          <w:top w:val="nil"/>
-          <w:left w:val="nil"/>
-          <w:bottom w:val="nil"/>
-          <w:right w:val="nil"/>
-          <w:between w:val="nil"/>
-        </w:pBdr>
-        <w:spacing w:after="0" w:line="240" w:lineRule="auto"/>
-        <w:rPr>
-          <w:color w:val="000000"/>
-        </w:rPr>
-      </w:pPr>
-      <w:r>
-        <w:rPr>
-          <w:color w:val="000000"/>
-        </w:rPr>
-        <w:t>None as of intel prodiuction</w:t>
-      </w:r>
-      <w:r>
-        <w:rPr>
-          <w:color w:val="000000"/>
-        </w:rPr>
-        <w:t>.</w:t>
-      </w:r>
-    </w:p>
-    <w:p>
-      <w:pPr>
-        <w:pStyle w:val="Overskrift2"/>
-      </w:pPr>
-      <w:r>
         <w:t>External politics /alliances</w:t>
       </w:r>
     </w:p>
@@ -5603,7 +5578,7 @@
     </w:p>
     <w:p>
       <w:pPr>
-        <w:pStyle w:val="Overskrift2"/>
+        <w:pStyle w:val="Cmsor2"/>
       </w:pPr>
       <w:r>
         <w:t>Summary</w:t>
@@ -5679,8 +5654,8 @@
 </file>
 
 <file path=word/endnotes.xml><?xml version="1.0" encoding="utf-8"?>
-<w:endnotes xmlns:ve="http://schemas.openxmlformats.org/markup-compatibility/2006" xmlns:o="urn:schemas-microsoft-com:office:office" xmlns:r="http://schemas.openxmlformats.org/officeDocument/2006/relationships" xmlns:m="http://schemas.openxmlformats.org/officeDocument/2006/math" xmlns:v="urn:schemas-microsoft-com:vml" xmlns:wp="http://schemas.openxmlformats.org/drawingml/2006/wordprocessingDrawing" xmlns:w10="urn:schemas-microsoft-com:office:word" xmlns:w="http://schemas.openxmlformats.org/wordprocessingml/2006/main" xmlns:wne="http://schemas.microsoft.com/office/word/2006/wordml">
-  <w:endnote w:type="separator" w:id="0">
+<w:endnotes xmlns:wpc="http://schemas.microsoft.com/office/word/2010/wordprocessingCanvas" xmlns:cx="http://schemas.microsoft.com/office/drawing/2014/chartex" xmlns:cx1="http://schemas.microsoft.com/office/drawing/2015/9/8/chartex" xmlns:cx2="http://schemas.microsoft.com/office/drawing/2015/10/21/chartex" xmlns:cx3="http://schemas.microsoft.com/office/drawing/2016/5/9/chartex" xmlns:cx4="http://schemas.microsoft.com/office/drawing/2016/5/10/chartex" xmlns:cx5="http://schemas.microsoft.com/office/drawing/2016/5/11/chartex" xmlns:cx6="http://schemas.microsoft.com/office/drawing/2016/5/12/chartex" xmlns:cx7="http://schemas.microsoft.com/office/drawing/2016/5/13/chartex" xmlns:cx8="http://schemas.microsoft.com/office/drawing/2016/5/14/chartex" xmlns:mc="http://schemas.openxmlformats.org/markup-compatibility/2006" xmlns:aink="http://schemas.microsoft.com/office/drawing/2016/ink" xmlns:am3d="http://schemas.microsoft.com/office/drawing/2017/model3d" xmlns:o="urn:schemas-microsoft-com:office:office" xmlns:oel="http://schemas.microsoft.com/office/2019/extlst" xmlns:r="http://schemas.openxmlformats.org/officeDocument/2006/relationships" xmlns:m="http://schemas.openxmlformats.org/officeDocument/2006/math" xmlns:v="urn:schemas-microsoft-com:vml" xmlns:wp14="http://schemas.microsoft.com/office/word/2010/wordprocessingDrawing" xmlns:wp="http://schemas.openxmlformats.org/drawingml/2006/wordprocessingDrawing" xmlns:w10="urn:schemas-microsoft-com:office:word" xmlns:w="http://schemas.openxmlformats.org/wordprocessingml/2006/main" xmlns:w14="http://schemas.microsoft.com/office/word/2010/wordml" xmlns:w15="http://schemas.microsoft.com/office/word/2012/wordml" xmlns:w16cex="http://schemas.microsoft.com/office/word/2018/wordml/cex" xmlns:w16cid="http://schemas.microsoft.com/office/word/2016/wordml/cid" xmlns:w16="http://schemas.microsoft.com/office/word/2018/wordml" xmlns:w16du="http://schemas.microsoft.com/office/word/2023/wordml/word16du" xmlns:w16sdtdh="http://schemas.microsoft.com/office/word/2020/wordml/sdtdatahash" xmlns:w16sdtfl="http://schemas.microsoft.com/office/word/2024/wordml/sdtformatlock" xmlns:w16se="http://schemas.microsoft.com/office/word/2015/wordml/symex" xmlns:wpg="http://schemas.microsoft.com/office/word/2010/wordprocessingGroup" xmlns:wpi="http://schemas.microsoft.com/office/word/2010/wordprocessingInk" xmlns:wne="http://schemas.microsoft.com/office/word/2006/wordml" xmlns:wps="http://schemas.microsoft.com/office/word/2010/wordprocessingShape" mc:Ignorable="w14 w15 w16se w16cid w16 w16cex w16sdtdh w16sdtfl w16du wp14">
+  <w:endnote w:type="separator" w:id="-1">
     <w:p>
       <w:pPr>
         <w:spacing w:after="0" w:line="240" w:lineRule="auto"/>
@@ -5690,7 +5665,7 @@
       </w:r>
     </w:p>
   </w:endnote>
-  <w:endnote w:type="continuationSeparator" w:id="1">
+  <w:endnote w:type="continuationSeparator" w:id="0">
     <w:p>
       <w:pPr>
         <w:spacing w:after="0" w:line="240" w:lineRule="auto"/>
@@ -5704,7 +5679,7 @@
 </file>
 
 <file path=word/footer1.xml><?xml version="1.0" encoding="utf-8"?>
-<w:ftr xmlns:ve="http://schemas.openxmlformats.org/markup-compatibility/2006" xmlns:o="urn:schemas-microsoft-com:office:office" xmlns:r="http://schemas.openxmlformats.org/officeDocument/2006/relationships" xmlns:m="http://schemas.openxmlformats.org/officeDocument/2006/math" xmlns:v="urn:schemas-microsoft-com:vml" xmlns:wp="http://schemas.openxmlformats.org/drawingml/2006/wordprocessingDrawing" xmlns:w10="urn:schemas-microsoft-com:office:word" xmlns:w="http://schemas.openxmlformats.org/wordprocessingml/2006/main" xmlns:wne="http://schemas.microsoft.com/office/word/2006/wordml">
+<w:ftr xmlns:wpc="http://schemas.microsoft.com/office/word/2010/wordprocessingCanvas" xmlns:cx="http://schemas.microsoft.com/office/drawing/2014/chartex" xmlns:cx1="http://schemas.microsoft.com/office/drawing/2015/9/8/chartex" xmlns:cx2="http://schemas.microsoft.com/office/drawing/2015/10/21/chartex" xmlns:cx3="http://schemas.microsoft.com/office/drawing/2016/5/9/chartex" xmlns:cx4="http://schemas.microsoft.com/office/drawing/2016/5/10/chartex" xmlns:cx5="http://schemas.microsoft.com/office/drawing/2016/5/11/chartex" xmlns:cx6="http://schemas.microsoft.com/office/drawing/2016/5/12/chartex" xmlns:cx7="http://schemas.microsoft.com/office/drawing/2016/5/13/chartex" xmlns:cx8="http://schemas.microsoft.com/office/drawing/2016/5/14/chartex" xmlns:mc="http://schemas.openxmlformats.org/markup-compatibility/2006" xmlns:aink="http://schemas.microsoft.com/office/drawing/2016/ink" xmlns:am3d="http://schemas.microsoft.com/office/drawing/2017/model3d" xmlns:o="urn:schemas-microsoft-com:office:office" xmlns:oel="http://schemas.microsoft.com/office/2019/extlst" xmlns:r="http://schemas.openxmlformats.org/officeDocument/2006/relationships" xmlns:m="http://schemas.openxmlformats.org/officeDocument/2006/math" xmlns:v="urn:schemas-microsoft-com:vml" xmlns:wp14="http://schemas.microsoft.com/office/word/2010/wordprocessingDrawing" xmlns:wp="http://schemas.openxmlformats.org/drawingml/2006/wordprocessingDrawing" xmlns:w10="urn:schemas-microsoft-com:office:word" xmlns:w="http://schemas.openxmlformats.org/wordprocessingml/2006/main" xmlns:w14="http://schemas.microsoft.com/office/word/2010/wordml" xmlns:w15="http://schemas.microsoft.com/office/word/2012/wordml" xmlns:w16cex="http://schemas.microsoft.com/office/word/2018/wordml/cex" xmlns:w16cid="http://schemas.microsoft.com/office/word/2016/wordml/cid" xmlns:w16="http://schemas.microsoft.com/office/word/2018/wordml" xmlns:w16du="http://schemas.microsoft.com/office/word/2023/wordml/word16du" xmlns:w16sdtdh="http://schemas.microsoft.com/office/word/2020/wordml/sdtdatahash" xmlns:w16sdtfl="http://schemas.microsoft.com/office/word/2024/wordml/sdtformatlock" xmlns:w16se="http://schemas.microsoft.com/office/word/2015/wordml/symex" xmlns:wpg="http://schemas.microsoft.com/office/word/2010/wordprocessingGroup" xmlns:wpi="http://schemas.microsoft.com/office/word/2010/wordprocessingInk" xmlns:wne="http://schemas.microsoft.com/office/word/2006/wordml" xmlns:wps="http://schemas.microsoft.com/office/word/2010/wordprocessingShape" mc:Ignorable="w14 w15 w16se w16cid w16 w16cex w16sdtdh w16sdtfl w16du wp14">
   <w:p>
     <w:pPr>
       <w:pBdr>
@@ -5789,8 +5764,8 @@
 </file>
 
 <file path=word/footnotes.xml><?xml version="1.0" encoding="utf-8"?>
-<w:footnotes xmlns:ve="http://schemas.openxmlformats.org/markup-compatibility/2006" xmlns:o="urn:schemas-microsoft-com:office:office" xmlns:r="http://schemas.openxmlformats.org/officeDocument/2006/relationships" xmlns:m="http://schemas.openxmlformats.org/officeDocument/2006/math" xmlns:v="urn:schemas-microsoft-com:vml" xmlns:wp="http://schemas.openxmlformats.org/drawingml/2006/wordprocessingDrawing" xmlns:w10="urn:schemas-microsoft-com:office:word" xmlns:w="http://schemas.openxmlformats.org/wordprocessingml/2006/main" xmlns:wne="http://schemas.microsoft.com/office/word/2006/wordml">
-  <w:footnote w:type="separator" w:id="0">
+<w:footnotes xmlns:wpc="http://schemas.microsoft.com/office/word/2010/wordprocessingCanvas" xmlns:cx="http://schemas.microsoft.com/office/drawing/2014/chartex" xmlns:cx1="http://schemas.microsoft.com/office/drawing/2015/9/8/chartex" xmlns:cx2="http://schemas.microsoft.com/office/drawing/2015/10/21/chartex" xmlns:cx3="http://schemas.microsoft.com/office/drawing/2016/5/9/chartex" xmlns:cx4="http://schemas.microsoft.com/office/drawing/2016/5/10/chartex" xmlns:cx5="http://schemas.microsoft.com/office/drawing/2016/5/11/chartex" xmlns:cx6="http://schemas.microsoft.com/office/drawing/2016/5/12/chartex" xmlns:cx7="http://schemas.microsoft.com/office/drawing/2016/5/13/chartex" xmlns:cx8="http://schemas.microsoft.com/office/drawing/2016/5/14/chartex" xmlns:mc="http://schemas.openxmlformats.org/markup-compatibility/2006" xmlns:aink="http://schemas.microsoft.com/office/drawing/2016/ink" xmlns:am3d="http://schemas.microsoft.com/office/drawing/2017/model3d" xmlns:o="urn:schemas-microsoft-com:office:office" xmlns:oel="http://schemas.microsoft.com/office/2019/extlst" xmlns:r="http://schemas.openxmlformats.org/officeDocument/2006/relationships" xmlns:m="http://schemas.openxmlformats.org/officeDocument/2006/math" xmlns:v="urn:schemas-microsoft-com:vml" xmlns:wp14="http://schemas.microsoft.com/office/word/2010/wordprocessingDrawing" xmlns:wp="http://schemas.openxmlformats.org/drawingml/2006/wordprocessingDrawing" xmlns:w10="urn:schemas-microsoft-com:office:word" xmlns:w="http://schemas.openxmlformats.org/wordprocessingml/2006/main" xmlns:w14="http://schemas.microsoft.com/office/word/2010/wordml" xmlns:w15="http://schemas.microsoft.com/office/word/2012/wordml" xmlns:w16cex="http://schemas.microsoft.com/office/word/2018/wordml/cex" xmlns:w16cid="http://schemas.microsoft.com/office/word/2016/wordml/cid" xmlns:w16="http://schemas.microsoft.com/office/word/2018/wordml" xmlns:w16du="http://schemas.microsoft.com/office/word/2023/wordml/word16du" xmlns:w16sdtdh="http://schemas.microsoft.com/office/word/2020/wordml/sdtdatahash" xmlns:w16sdtfl="http://schemas.microsoft.com/office/word/2024/wordml/sdtformatlock" xmlns:w16se="http://schemas.microsoft.com/office/word/2015/wordml/symex" xmlns:wpg="http://schemas.microsoft.com/office/word/2010/wordprocessingGroup" xmlns:wpi="http://schemas.microsoft.com/office/word/2010/wordprocessingInk" xmlns:wne="http://schemas.microsoft.com/office/word/2006/wordml" xmlns:wps="http://schemas.microsoft.com/office/word/2010/wordprocessingShape" mc:Ignorable="w14 w15 w16se w16cid w16 w16cex w16sdtdh w16sdtfl w16du wp14">
+  <w:footnote w:type="separator" w:id="-1">
     <w:p>
       <w:pPr>
         <w:spacing w:after="0" w:line="240" w:lineRule="auto"/>
@@ -5800,7 +5775,7 @@
       </w:r>
     </w:p>
   </w:footnote>
-  <w:footnote w:type="continuationSeparator" w:id="1">
+  <w:footnote w:type="continuationSeparator" w:id="0">
     <w:p>
       <w:pPr>
         <w:spacing w:after="0" w:line="240" w:lineRule="auto"/>
@@ -5810,7 +5785,7 @@
       </w:r>
     </w:p>
   </w:footnote>
-  <w:footnote w:id="2">
+  <w:footnote w:id="1">
     <w:p>
       <w:pPr>
         <w:pBdr>
@@ -5858,7 +5833,7 @@
 </file>
 
 <file path=word/header1.xml><?xml version="1.0" encoding="utf-8"?>
-<w:hdr xmlns:ve="http://schemas.openxmlformats.org/markup-compatibility/2006" xmlns:o="urn:schemas-microsoft-com:office:office" xmlns:r="http://schemas.openxmlformats.org/officeDocument/2006/relationships" xmlns:m="http://schemas.openxmlformats.org/officeDocument/2006/math" xmlns:v="urn:schemas-microsoft-com:vml" xmlns:wp="http://schemas.openxmlformats.org/drawingml/2006/wordprocessingDrawing" xmlns:w10="urn:schemas-microsoft-com:office:word" xmlns:w="http://schemas.openxmlformats.org/wordprocessingml/2006/main" xmlns:wne="http://schemas.microsoft.com/office/word/2006/wordml">
+<w:hdr xmlns:wpc="http://schemas.microsoft.com/office/word/2010/wordprocessingCanvas" xmlns:cx="http://schemas.microsoft.com/office/drawing/2014/chartex" xmlns:cx1="http://schemas.microsoft.com/office/drawing/2015/9/8/chartex" xmlns:cx2="http://schemas.microsoft.com/office/drawing/2015/10/21/chartex" xmlns:cx3="http://schemas.microsoft.com/office/drawing/2016/5/9/chartex" xmlns:cx4="http://schemas.microsoft.com/office/drawing/2016/5/10/chartex" xmlns:cx5="http://schemas.microsoft.com/office/drawing/2016/5/11/chartex" xmlns:cx6="http://schemas.microsoft.com/office/drawing/2016/5/12/chartex" xmlns:cx7="http://schemas.microsoft.com/office/drawing/2016/5/13/chartex" xmlns:cx8="http://schemas.microsoft.com/office/drawing/2016/5/14/chartex" xmlns:mc="http://schemas.openxmlformats.org/markup-compatibility/2006" xmlns:aink="http://schemas.microsoft.com/office/drawing/2016/ink" xmlns:am3d="http://schemas.microsoft.com/office/drawing/2017/model3d" xmlns:o="urn:schemas-microsoft-com:office:office" xmlns:oel="http://schemas.microsoft.com/office/2019/extlst" xmlns:r="http://schemas.openxmlformats.org/officeDocument/2006/relationships" xmlns:m="http://schemas.openxmlformats.org/officeDocument/2006/math" xmlns:v="urn:schemas-microsoft-com:vml" xmlns:wp14="http://schemas.microsoft.com/office/word/2010/wordprocessingDrawing" xmlns:wp="http://schemas.openxmlformats.org/drawingml/2006/wordprocessingDrawing" xmlns:w10="urn:schemas-microsoft-com:office:word" xmlns:w="http://schemas.openxmlformats.org/wordprocessingml/2006/main" xmlns:w14="http://schemas.microsoft.com/office/word/2010/wordml" xmlns:w15="http://schemas.microsoft.com/office/word/2012/wordml" xmlns:w16cex="http://schemas.microsoft.com/office/word/2018/wordml/cex" xmlns:w16cid="http://schemas.microsoft.com/office/word/2016/wordml/cid" xmlns:w16="http://schemas.microsoft.com/office/word/2018/wordml" xmlns:w16du="http://schemas.microsoft.com/office/word/2023/wordml/word16du" xmlns:w16sdtdh="http://schemas.microsoft.com/office/word/2020/wordml/sdtdatahash" xmlns:w16sdtfl="http://schemas.microsoft.com/office/word/2024/wordml/sdtformatlock" xmlns:w16se="http://schemas.microsoft.com/office/word/2015/wordml/symex" xmlns:wpg="http://schemas.microsoft.com/office/word/2010/wordprocessingGroup" xmlns:wpi="http://schemas.microsoft.com/office/word/2010/wordprocessingInk" xmlns:wne="http://schemas.microsoft.com/office/word/2006/wordml" xmlns:wps="http://schemas.microsoft.com/office/word/2010/wordprocessingShape" mc:Ignorable="w14 w15 w16se w16cid w16 w16cex w16sdtdh w16sdtfl w16du wp14">
   <w:p>
     <w:pPr>
       <w:pBdr>
@@ -5926,8 +5901,8 @@
 </file>
 
 <file path=word/numbering.xml><?xml version="1.0" encoding="utf-8"?>
-<w:numbering xmlns:ve="http://schemas.openxmlformats.org/markup-compatibility/2006" xmlns:o="urn:schemas-microsoft-com:office:office" xmlns:r="http://schemas.openxmlformats.org/officeDocument/2006/relationships" xmlns:m="http://schemas.openxmlformats.org/officeDocument/2006/math" xmlns:v="urn:schemas-microsoft-com:vml" xmlns:wp="http://schemas.openxmlformats.org/drawingml/2006/wordprocessingDrawing" xmlns:w10="urn:schemas-microsoft-com:office:word" xmlns:w="http://schemas.openxmlformats.org/wordprocessingml/2006/main" xmlns:wne="http://schemas.microsoft.com/office/word/2006/wordml">
-  <w:abstractNum w:abstractNumId="0">
+<w:numbering xmlns:wpc="http://schemas.microsoft.com/office/word/2010/wordprocessingCanvas" xmlns:cx="http://schemas.microsoft.com/office/drawing/2014/chartex" xmlns:cx1="http://schemas.microsoft.com/office/drawing/2015/9/8/chartex" xmlns:cx2="http://schemas.microsoft.com/office/drawing/2015/10/21/chartex" xmlns:cx3="http://schemas.microsoft.com/office/drawing/2016/5/9/chartex" xmlns:cx4="http://schemas.microsoft.com/office/drawing/2016/5/10/chartex" xmlns:cx5="http://schemas.microsoft.com/office/drawing/2016/5/11/chartex" xmlns:cx6="http://schemas.microsoft.com/office/drawing/2016/5/12/chartex" xmlns:cx7="http://schemas.microsoft.com/office/drawing/2016/5/13/chartex" xmlns:cx8="http://schemas.microsoft.com/office/drawing/2016/5/14/chartex" xmlns:mc="http://schemas.openxmlformats.org/markup-compatibility/2006" xmlns:aink="http://schemas.microsoft.com/office/drawing/2016/ink" xmlns:am3d="http://schemas.microsoft.com/office/drawing/2017/model3d" xmlns:o="urn:schemas-microsoft-com:office:office" xmlns:oel="http://schemas.microsoft.com/office/2019/extlst" xmlns:r="http://schemas.openxmlformats.org/officeDocument/2006/relationships" xmlns:m="http://schemas.openxmlformats.org/officeDocument/2006/math" xmlns:v="urn:schemas-microsoft-com:vml" xmlns:wp14="http://schemas.microsoft.com/office/word/2010/wordprocessingDrawing" xmlns:wp="http://schemas.openxmlformats.org/drawingml/2006/wordprocessingDrawing" xmlns:w10="urn:schemas-microsoft-com:office:word" xmlns:w="http://schemas.openxmlformats.org/wordprocessingml/2006/main" xmlns:w14="http://schemas.microsoft.com/office/word/2010/wordml" xmlns:w15="http://schemas.microsoft.com/office/word/2012/wordml" xmlns:w16cex="http://schemas.microsoft.com/office/word/2018/wordml/cex" xmlns:w16cid="http://schemas.microsoft.com/office/word/2016/wordml/cid" xmlns:w16="http://schemas.microsoft.com/office/word/2018/wordml" xmlns:w16du="http://schemas.microsoft.com/office/word/2023/wordml/word16du" xmlns:w16sdtdh="http://schemas.microsoft.com/office/word/2020/wordml/sdtdatahash" xmlns:w16sdtfl="http://schemas.microsoft.com/office/word/2024/wordml/sdtformatlock" xmlns:w16se="http://schemas.microsoft.com/office/word/2015/wordml/symex" xmlns:wpg="http://schemas.microsoft.com/office/word/2010/wordprocessingGroup" xmlns:wpi="http://schemas.microsoft.com/office/word/2010/wordprocessingInk" xmlns:wne="http://schemas.microsoft.com/office/word/2006/wordml" xmlns:wps="http://schemas.microsoft.com/office/word/2010/wordprocessingShape" mc:Ignorable="w14 w15 w16se w16cid w16 w16cex w16sdtdh w16sdtfl w16du wp14">
+  <w:abstractNum w:abstractNumId="0" w15:restartNumberingAfterBreak="0">
     <w:nsid w:val="18791AEF"/>
     <w:multiLevelType w:val="multilevel"/>
     <w:tmpl w:val="E9BA387C"/>
@@ -6040,7 +6015,7 @@
       </w:rPr>
     </w:lvl>
   </w:abstractNum>
-  <w:abstractNum w:abstractNumId="1">
+  <w:abstractNum w:abstractNumId="1" w15:restartNumberingAfterBreak="0">
     <w:nsid w:val="1A6C4C76"/>
     <w:multiLevelType w:val="hybridMultilevel"/>
     <w:tmpl w:val="027CA4BE"/>
@@ -6153,7 +6128,7 @@
       </w:rPr>
     </w:lvl>
   </w:abstractNum>
-  <w:abstractNum w:abstractNumId="2">
+  <w:abstractNum w:abstractNumId="2" w15:restartNumberingAfterBreak="0">
     <w:nsid w:val="222B0F73"/>
     <w:multiLevelType w:val="hybridMultilevel"/>
     <w:tmpl w:val="E31C683C"/>
@@ -6266,14 +6241,14 @@
       </w:rPr>
     </w:lvl>
   </w:abstractNum>
-  <w:abstractNum w:abstractNumId="3">
+  <w:abstractNum w:abstractNumId="3" w15:restartNumberingAfterBreak="0">
     <w:nsid w:val="2B796FED"/>
     <w:multiLevelType w:val="multilevel"/>
     <w:tmpl w:val="DFE25C8A"/>
     <w:lvl w:ilvl="0">
       <w:start w:val="1"/>
       <w:numFmt w:val="decimal"/>
-      <w:pStyle w:val="Overskrift4"/>
+      <w:pStyle w:val="Cmsor4"/>
       <w:lvlText w:val="%1."/>
       <w:lvlJc w:val="left"/>
       <w:pPr>
@@ -6353,7 +6328,7 @@
       </w:pPr>
     </w:lvl>
   </w:abstractNum>
-  <w:abstractNum w:abstractNumId="4">
+  <w:abstractNum w:abstractNumId="4" w15:restartNumberingAfterBreak="0">
     <w:nsid w:val="2DAF46BB"/>
     <w:multiLevelType w:val="hybridMultilevel"/>
     <w:tmpl w:val="9398C3D0"/>
@@ -6439,7 +6414,7 @@
       </w:pPr>
     </w:lvl>
   </w:abstractNum>
-  <w:abstractNum w:abstractNumId="5">
+  <w:abstractNum w:abstractNumId="5" w15:restartNumberingAfterBreak="0">
     <w:nsid w:val="2E6A48B9"/>
     <w:multiLevelType w:val="hybridMultilevel"/>
     <w:tmpl w:val="5BDC719A"/>
@@ -6552,7 +6527,7 @@
       </w:rPr>
     </w:lvl>
   </w:abstractNum>
-  <w:abstractNum w:abstractNumId="6">
+  <w:abstractNum w:abstractNumId="6" w15:restartNumberingAfterBreak="0">
     <w:nsid w:val="30573E0C"/>
     <w:multiLevelType w:val="hybridMultilevel"/>
     <w:tmpl w:val="2870A148"/>
@@ -6665,7 +6640,7 @@
       </w:rPr>
     </w:lvl>
   </w:abstractNum>
-  <w:abstractNum w:abstractNumId="7">
+  <w:abstractNum w:abstractNumId="7" w15:restartNumberingAfterBreak="0">
     <w:nsid w:val="35566153"/>
     <w:multiLevelType w:val="hybridMultilevel"/>
     <w:tmpl w:val="4D7847C2"/>
@@ -6778,7 +6753,7 @@
       </w:rPr>
     </w:lvl>
   </w:abstractNum>
-  <w:abstractNum w:abstractNumId="8">
+  <w:abstractNum w:abstractNumId="8" w15:restartNumberingAfterBreak="0">
     <w:nsid w:val="3942479A"/>
     <w:multiLevelType w:val="hybridMultilevel"/>
     <w:tmpl w:val="2D4891C2"/>
@@ -6864,7 +6839,7 @@
       </w:pPr>
     </w:lvl>
   </w:abstractNum>
-  <w:abstractNum w:abstractNumId="9">
+  <w:abstractNum w:abstractNumId="9" w15:restartNumberingAfterBreak="0">
     <w:nsid w:val="474F7872"/>
     <w:multiLevelType w:val="hybridMultilevel"/>
     <w:tmpl w:val="FC84E2D2"/>
@@ -6977,7 +6952,7 @@
       </w:rPr>
     </w:lvl>
   </w:abstractNum>
-  <w:abstractNum w:abstractNumId="10">
+  <w:abstractNum w:abstractNumId="10" w15:restartNumberingAfterBreak="0">
     <w:nsid w:val="528A4BF4"/>
     <w:multiLevelType w:val="multilevel"/>
     <w:tmpl w:val="2CA4FFFA"/>
@@ -7063,7 +7038,7 @@
       </w:pPr>
     </w:lvl>
   </w:abstractNum>
-  <w:abstractNum w:abstractNumId="11">
+  <w:abstractNum w:abstractNumId="11" w15:restartNumberingAfterBreak="0">
     <w:nsid w:val="593D31B2"/>
     <w:multiLevelType w:val="multilevel"/>
     <w:tmpl w:val="C1042B20"/>
@@ -7079,7 +7054,7 @@
     <w:lvl w:ilvl="1">
       <w:start w:val="1"/>
       <w:numFmt w:val="decimal"/>
-      <w:pStyle w:val="Overskrift2"/>
+      <w:pStyle w:val="Cmsor2"/>
       <w:lvlText w:val="%1.%2"/>
       <w:lvlJc w:val="left"/>
       <w:pPr>
@@ -7089,7 +7064,7 @@
     <w:lvl w:ilvl="2">
       <w:start w:val="1"/>
       <w:numFmt w:val="decimal"/>
-      <w:pStyle w:val="Overskrift3"/>
+      <w:pStyle w:val="Cmsor3"/>
       <w:lvlText w:val="%1.%2.%3"/>
       <w:lvlJc w:val="left"/>
       <w:pPr>
@@ -7151,7 +7126,7 @@
       </w:pPr>
     </w:lvl>
   </w:abstractNum>
-  <w:abstractNum w:abstractNumId="12">
+  <w:abstractNum w:abstractNumId="12" w15:restartNumberingAfterBreak="0">
     <w:nsid w:val="5BFF025A"/>
     <w:multiLevelType w:val="hybridMultilevel"/>
     <w:tmpl w:val="ED1E5958"/>
@@ -7264,7 +7239,7 @@
       </w:rPr>
     </w:lvl>
   </w:abstractNum>
-  <w:abstractNum w:abstractNumId="13">
+  <w:abstractNum w:abstractNumId="13" w15:restartNumberingAfterBreak="0">
     <w:nsid w:val="5E4B352E"/>
     <w:multiLevelType w:val="multilevel"/>
     <w:tmpl w:val="A1D4B3B6"/>
@@ -7377,7 +7352,7 @@
       </w:rPr>
     </w:lvl>
   </w:abstractNum>
-  <w:abstractNum w:abstractNumId="14">
+  <w:abstractNum w:abstractNumId="14" w15:restartNumberingAfterBreak="0">
     <w:nsid w:val="64961CCE"/>
     <w:multiLevelType w:val="hybridMultilevel"/>
     <w:tmpl w:val="7A5454A0"/>
@@ -7463,7 +7438,7 @@
       </w:pPr>
     </w:lvl>
   </w:abstractNum>
-  <w:abstractNum w:abstractNumId="15">
+  <w:abstractNum w:abstractNumId="15" w15:restartNumberingAfterBreak="0">
     <w:nsid w:val="664F2FEE"/>
     <w:multiLevelType w:val="hybridMultilevel"/>
     <w:tmpl w:val="CE52AE4E"/>
@@ -7549,7 +7524,7 @@
       </w:pPr>
     </w:lvl>
   </w:abstractNum>
-  <w:abstractNum w:abstractNumId="16">
+  <w:abstractNum w:abstractNumId="16" w15:restartNumberingAfterBreak="0">
     <w:nsid w:val="694250B6"/>
     <w:multiLevelType w:val="hybridMultilevel"/>
     <w:tmpl w:val="246EE9C6"/>
@@ -7662,7 +7637,7 @@
       </w:rPr>
     </w:lvl>
   </w:abstractNum>
-  <w:abstractNum w:abstractNumId="17">
+  <w:abstractNum w:abstractNumId="17" w15:restartNumberingAfterBreak="0">
     <w:nsid w:val="7110361E"/>
     <w:multiLevelType w:val="hybridMultilevel"/>
     <w:tmpl w:val="B52CDF76"/>
@@ -7748,7 +7723,7 @@
       </w:pPr>
     </w:lvl>
   </w:abstractNum>
-  <w:abstractNum w:abstractNumId="18">
+  <w:abstractNum w:abstractNumId="18" w15:restartNumberingAfterBreak="0">
     <w:nsid w:val="7A18441C"/>
     <w:multiLevelType w:val="hybridMultilevel"/>
     <w:tmpl w:val="2BC6D934"/>
@@ -7861,7 +7836,7 @@
       </w:rPr>
     </w:lvl>
   </w:abstractNum>
-  <w:abstractNum w:abstractNumId="19">
+  <w:abstractNum w:abstractNumId="19" w15:restartNumberingAfterBreak="0">
     <w:nsid w:val="7C5A6EA4"/>
     <w:multiLevelType w:val="multilevel"/>
     <w:tmpl w:val="CDA27C62"/>
@@ -7974,71 +7949,71 @@
       </w:rPr>
     </w:lvl>
   </w:abstractNum>
-  <w:num w:numId="1">
+  <w:num w:numId="1" w16cid:durableId="1957329522">
     <w:abstractNumId w:val="13"/>
   </w:num>
-  <w:num w:numId="2">
+  <w:num w:numId="2" w16cid:durableId="1171526226">
     <w:abstractNumId w:val="19"/>
   </w:num>
-  <w:num w:numId="3">
+  <w:num w:numId="3" w16cid:durableId="1150554662">
     <w:abstractNumId w:val="0"/>
   </w:num>
-  <w:num w:numId="4">
+  <w:num w:numId="4" w16cid:durableId="643702693">
     <w:abstractNumId w:val="3"/>
   </w:num>
-  <w:num w:numId="5">
+  <w:num w:numId="5" w16cid:durableId="1189833572">
     <w:abstractNumId w:val="10"/>
   </w:num>
-  <w:num w:numId="6">
+  <w:num w:numId="6" w16cid:durableId="1993483160">
     <w:abstractNumId w:val="11"/>
   </w:num>
-  <w:num w:numId="7">
+  <w:num w:numId="7" w16cid:durableId="1683892687">
     <w:abstractNumId w:val="14"/>
   </w:num>
-  <w:num w:numId="8">
+  <w:num w:numId="8" w16cid:durableId="602104846">
     <w:abstractNumId w:val="9"/>
   </w:num>
-  <w:num w:numId="9">
+  <w:num w:numId="9" w16cid:durableId="1412117489">
     <w:abstractNumId w:val="12"/>
   </w:num>
-  <w:num w:numId="10">
+  <w:num w:numId="10" w16cid:durableId="1234462079">
     <w:abstractNumId w:val="16"/>
   </w:num>
-  <w:num w:numId="11">
+  <w:num w:numId="11" w16cid:durableId="1570068979">
     <w:abstractNumId w:val="6"/>
   </w:num>
-  <w:num w:numId="12">
+  <w:num w:numId="12" w16cid:durableId="1371103657">
     <w:abstractNumId w:val="18"/>
   </w:num>
-  <w:num w:numId="13">
+  <w:num w:numId="13" w16cid:durableId="1068530461">
     <w:abstractNumId w:val="4"/>
   </w:num>
-  <w:num w:numId="14">
+  <w:num w:numId="14" w16cid:durableId="1876385702">
     <w:abstractNumId w:val="15"/>
   </w:num>
-  <w:num w:numId="15">
+  <w:num w:numId="15" w16cid:durableId="331445770">
     <w:abstractNumId w:val="17"/>
   </w:num>
-  <w:num w:numId="16">
+  <w:num w:numId="16" w16cid:durableId="545495">
     <w:abstractNumId w:val="8"/>
   </w:num>
-  <w:num w:numId="17">
+  <w:num w:numId="17" w16cid:durableId="1997881602">
     <w:abstractNumId w:val="5"/>
   </w:num>
-  <w:num w:numId="18">
+  <w:num w:numId="18" w16cid:durableId="527448775">
     <w:abstractNumId w:val="1"/>
   </w:num>
-  <w:num w:numId="19">
+  <w:num w:numId="19" w16cid:durableId="2059548732">
     <w:abstractNumId w:val="7"/>
   </w:num>
-  <w:num w:numId="20">
+  <w:num w:numId="20" w16cid:durableId="791753336">
     <w:abstractNumId w:val="2"/>
   </w:num>
 </w:numbering>
 </file>
 
 <file path=word/styles.xml><?xml version="1.0" encoding="utf-8"?>
-<w:styles xmlns:r="http://schemas.openxmlformats.org/officeDocument/2006/relationships" xmlns:w="http://schemas.openxmlformats.org/wordprocessingml/2006/main">
+<w:styles xmlns:mc="http://schemas.openxmlformats.org/markup-compatibility/2006" xmlns:r="http://schemas.openxmlformats.org/officeDocument/2006/relationships" xmlns:w="http://schemas.openxmlformats.org/wordprocessingml/2006/main" xmlns:w14="http://schemas.microsoft.com/office/word/2010/wordml" xmlns:w15="http://schemas.microsoft.com/office/word/2012/wordml" xmlns:w16cex="http://schemas.microsoft.com/office/word/2018/wordml/cex" xmlns:w16cid="http://schemas.microsoft.com/office/word/2016/wordml/cid" xmlns:w16="http://schemas.microsoft.com/office/word/2018/wordml" xmlns:w16du="http://schemas.microsoft.com/office/word/2023/wordml/word16du" xmlns:w16sdtdh="http://schemas.microsoft.com/office/word/2020/wordml/sdtdatahash" xmlns:w16sdtfl="http://schemas.microsoft.com/office/word/2024/wordml/sdtformatlock" xmlns:w16se="http://schemas.microsoft.com/office/word/2015/wordml/symex" mc:Ignorable="w14 w15 w16se w16cid w16 w16cex w16sdtdh w16sdtfl w16du">
   <w:docDefaults>
     <w:rPrDefault>
       <w:rPr>
@@ -8054,155 +8029,394 @@
       </w:pPr>
     </w:pPrDefault>
   </w:docDefaults>
-  <w:latentStyles w:defLockedState="0" w:defUIPriority="99" w:defSemiHidden="1" w:defUnhideWhenUsed="1" w:defQFormat="0" w:count="267">
-    <w:lsdException w:name="Normal" w:semiHidden="0" w:uiPriority="0" w:unhideWhenUsed="0" w:qFormat="1"/>
-    <w:lsdException w:name="heading 1" w:semiHidden="0" w:uiPriority="9" w:unhideWhenUsed="0" w:qFormat="1"/>
-    <w:lsdException w:name="heading 2" w:uiPriority="9" w:qFormat="1"/>
-    <w:lsdException w:name="heading 3" w:uiPriority="9" w:qFormat="1"/>
-    <w:lsdException w:name="heading 4" w:uiPriority="9" w:qFormat="1"/>
-    <w:lsdException w:name="heading 5" w:uiPriority="9" w:qFormat="1"/>
-    <w:lsdException w:name="heading 6" w:uiPriority="9" w:qFormat="1"/>
-    <w:lsdException w:name="heading 7" w:uiPriority="9" w:qFormat="1"/>
-    <w:lsdException w:name="heading 8" w:uiPriority="9" w:qFormat="1"/>
-    <w:lsdException w:name="heading 9" w:uiPriority="9" w:qFormat="1"/>
-    <w:lsdException w:name="toc 1" w:uiPriority="39"/>
-    <w:lsdException w:name="toc 2" w:uiPriority="39"/>
-    <w:lsdException w:name="toc 3" w:uiPriority="39"/>
-    <w:lsdException w:name="toc 4" w:uiPriority="39"/>
-    <w:lsdException w:name="toc 5" w:uiPriority="39"/>
-    <w:lsdException w:name="toc 6" w:uiPriority="39"/>
-    <w:lsdException w:name="toc 7" w:uiPriority="39"/>
-    <w:lsdException w:name="toc 8" w:uiPriority="39"/>
-    <w:lsdException w:name="toc 9" w:uiPriority="39"/>
-    <w:lsdException w:name="caption" w:uiPriority="35" w:qFormat="1"/>
-    <w:lsdException w:name="Title" w:semiHidden="0" w:uiPriority="10" w:unhideWhenUsed="0" w:qFormat="1"/>
-    <w:lsdException w:name="Default Paragraph Font" w:uiPriority="1"/>
-    <w:lsdException w:name="Subtitle" w:semiHidden="0" w:uiPriority="11" w:unhideWhenUsed="0" w:qFormat="1"/>
-    <w:lsdException w:name="Strong" w:semiHidden="0" w:uiPriority="22" w:unhideWhenUsed="0" w:qFormat="1"/>
-    <w:lsdException w:name="Emphasis" w:semiHidden="0" w:uiPriority="20" w:unhideWhenUsed="0" w:qFormat="1"/>
-    <w:lsdException w:name="Table Grid" w:semiHidden="0" w:uiPriority="39" w:unhideWhenUsed="0"/>
-    <w:lsdException w:name="Placeholder Text" w:unhideWhenUsed="0"/>
-    <w:lsdException w:name="No Spacing" w:semiHidden="0" w:uiPriority="1" w:unhideWhenUsed="0" w:qFormat="1"/>
-    <w:lsdException w:name="Light Shading" w:semiHidden="0" w:uiPriority="60" w:unhideWhenUsed="0"/>
-    <w:lsdException w:name="Light List" w:semiHidden="0" w:uiPriority="61" w:unhideWhenUsed="0"/>
-    <w:lsdException w:name="Light Grid" w:semiHidden="0" w:uiPriority="62" w:unhideWhenUsed="0"/>
-    <w:lsdException w:name="Medium Shading 1" w:semiHidden="0" w:uiPriority="63" w:unhideWhenUsed="0"/>
-    <w:lsdException w:name="Medium Shading 2" w:semiHidden="0" w:uiPriority="64" w:unhideWhenUsed="0"/>
-    <w:lsdException w:name="Medium List 1" w:semiHidden="0" w:uiPriority="65" w:unhideWhenUsed="0"/>
-    <w:lsdException w:name="Medium List 2" w:semiHidden="0" w:uiPriority="66" w:unhideWhenUsed="0"/>
-    <w:lsdException w:name="Medium Grid 1" w:semiHidden="0" w:uiPriority="67" w:unhideWhenUsed="0"/>
-    <w:lsdException w:name="Medium Grid 2" w:semiHidden="0" w:uiPriority="68" w:unhideWhenUsed="0"/>
-    <w:lsdException w:name="Medium Grid 3" w:semiHidden="0" w:uiPriority="69" w:unhideWhenUsed="0"/>
-    <w:lsdException w:name="Dark List" w:semiHidden="0" w:uiPriority="70" w:unhideWhenUsed="0"/>
-    <w:lsdException w:name="Colorful Shading" w:semiHidden="0" w:uiPriority="71" w:unhideWhenUsed="0"/>
-    <w:lsdException w:name="Colorful List" w:semiHidden="0" w:uiPriority="72" w:unhideWhenUsed="0"/>
-    <w:lsdException w:name="Colorful Grid" w:semiHidden="0" w:uiPriority="73" w:unhideWhenUsed="0"/>
-    <w:lsdException w:name="Light Shading Accent 1" w:semiHidden="0" w:uiPriority="60" w:unhideWhenUsed="0"/>
-    <w:lsdException w:name="Light List Accent 1" w:semiHidden="0" w:uiPriority="61" w:unhideWhenUsed="0"/>
-    <w:lsdException w:name="Light Grid Accent 1" w:semiHidden="0" w:uiPriority="62" w:unhideWhenUsed="0"/>
-    <w:lsdException w:name="Medium Shading 1 Accent 1" w:semiHidden="0" w:uiPriority="63" w:unhideWhenUsed="0"/>
-    <w:lsdException w:name="Medium Shading 2 Accent 1" w:semiHidden="0" w:uiPriority="64" w:unhideWhenUsed="0"/>
-    <w:lsdException w:name="Medium List 1 Accent 1" w:semiHidden="0" w:uiPriority="65" w:unhideWhenUsed="0"/>
-    <w:lsdException w:name="Revision" w:unhideWhenUsed="0"/>
-    <w:lsdException w:name="List Paragraph" w:semiHidden="0" w:uiPriority="34" w:unhideWhenUsed="0" w:qFormat="1"/>
-    <w:lsdException w:name="Quote" w:semiHidden="0" w:uiPriority="29" w:unhideWhenUsed="0" w:qFormat="1"/>
-    <w:lsdException w:name="Intense Quote" w:semiHidden="0" w:uiPriority="30" w:unhideWhenUsed="0" w:qFormat="1"/>
-    <w:lsdException w:name="Medium List 2 Accent 1" w:semiHidden="0" w:uiPriority="66" w:unhideWhenUsed="0"/>
-    <w:lsdException w:name="Medium Grid 1 Accent 1" w:semiHidden="0" w:uiPriority="67" w:unhideWhenUsed="0"/>
-    <w:lsdException w:name="Medium Grid 2 Accent 1" w:semiHidden="0" w:uiPriority="68" w:unhideWhenUsed="0"/>
-    <w:lsdException w:name="Medium Grid 3 Accent 1" w:semiHidden="0" w:uiPriority="69" w:unhideWhenUsed="0"/>
-    <w:lsdException w:name="Dark List Accent 1" w:semiHidden="0" w:uiPriority="70" w:unhideWhenUsed="0"/>
-    <w:lsdException w:name="Colorful Shading Accent 1" w:semiHidden="0" w:uiPriority="71" w:unhideWhenUsed="0"/>
-    <w:lsdException w:name="Colorful List Accent 1" w:semiHidden="0" w:uiPriority="72" w:unhideWhenUsed="0"/>
-    <w:lsdException w:name="Colorful Grid Accent 1" w:semiHidden="0" w:uiPriority="73" w:unhideWhenUsed="0"/>
-    <w:lsdException w:name="Light Shading Accent 2" w:semiHidden="0" w:uiPriority="60" w:unhideWhenUsed="0"/>
-    <w:lsdException w:name="Light List Accent 2" w:semiHidden="0" w:uiPriority="61" w:unhideWhenUsed="0"/>
-    <w:lsdException w:name="Light Grid Accent 2" w:semiHidden="0" w:uiPriority="62" w:unhideWhenUsed="0"/>
-    <w:lsdException w:name="Medium Shading 1 Accent 2" w:semiHidden="0" w:uiPriority="63" w:unhideWhenUsed="0"/>
-    <w:lsdException w:name="Medium Shading 2 Accent 2" w:semiHidden="0" w:uiPriority="64" w:unhideWhenUsed="0"/>
-    <w:lsdException w:name="Medium List 1 Accent 2" w:semiHidden="0" w:uiPriority="65" w:unhideWhenUsed="0"/>
-    <w:lsdException w:name="Medium List 2 Accent 2" w:semiHidden="0" w:uiPriority="66" w:unhideWhenUsed="0"/>
-    <w:lsdException w:name="Medium Grid 1 Accent 2" w:semiHidden="0" w:uiPriority="67" w:unhideWhenUsed="0"/>
-    <w:lsdException w:name="Medium Grid 2 Accent 2" w:semiHidden="0" w:uiPriority="68" w:unhideWhenUsed="0"/>
-    <w:lsdException w:name="Medium Grid 3 Accent 2" w:semiHidden="0" w:uiPriority="69" w:unhideWhenUsed="0"/>
-    <w:lsdException w:name="Dark List Accent 2" w:semiHidden="0" w:uiPriority="70" w:unhideWhenUsed="0"/>
-    <w:lsdException w:name="Colorful Shading Accent 2" w:semiHidden="0" w:uiPriority="71" w:unhideWhenUsed="0"/>
-    <w:lsdException w:name="Colorful List Accent 2" w:semiHidden="0" w:uiPriority="72" w:unhideWhenUsed="0"/>
-    <w:lsdException w:name="Colorful Grid Accent 2" w:semiHidden="0" w:uiPriority="73" w:unhideWhenUsed="0"/>
-    <w:lsdException w:name="Light Shading Accent 3" w:semiHidden="0" w:uiPriority="60" w:unhideWhenUsed="0"/>
-    <w:lsdException w:name="Light List Accent 3" w:semiHidden="0" w:uiPriority="61" w:unhideWhenUsed="0"/>
-    <w:lsdException w:name="Light Grid Accent 3" w:semiHidden="0" w:uiPriority="62" w:unhideWhenUsed="0"/>
-    <w:lsdException w:name="Medium Shading 1 Accent 3" w:semiHidden="0" w:uiPriority="63" w:unhideWhenUsed="0"/>
-    <w:lsdException w:name="Medium Shading 2 Accent 3" w:semiHidden="0" w:uiPriority="64" w:unhideWhenUsed="0"/>
-    <w:lsdException w:name="Medium List 1 Accent 3" w:semiHidden="0" w:uiPriority="65" w:unhideWhenUsed="0"/>
-    <w:lsdException w:name="Medium List 2 Accent 3" w:semiHidden="0" w:uiPriority="66" w:unhideWhenUsed="0"/>
-    <w:lsdException w:name="Medium Grid 1 Accent 3" w:semiHidden="0" w:uiPriority="67" w:unhideWhenUsed="0"/>
-    <w:lsdException w:name="Medium Grid 2 Accent 3" w:semiHidden="0" w:uiPriority="68" w:unhideWhenUsed="0"/>
-    <w:lsdException w:name="Medium Grid 3 Accent 3" w:semiHidden="0" w:uiPriority="69" w:unhideWhenUsed="0"/>
-    <w:lsdException w:name="Dark List Accent 3" w:semiHidden="0" w:uiPriority="70" w:unhideWhenUsed="0"/>
-    <w:lsdException w:name="Colorful Shading Accent 3" w:semiHidden="0" w:uiPriority="71" w:unhideWhenUsed="0"/>
-    <w:lsdException w:name="Colorful List Accent 3" w:semiHidden="0" w:uiPriority="72" w:unhideWhenUsed="0"/>
-    <w:lsdException w:name="Colorful Grid Accent 3" w:semiHidden="0" w:uiPriority="73" w:unhideWhenUsed="0"/>
-    <w:lsdException w:name="Light Shading Accent 4" w:semiHidden="0" w:uiPriority="60" w:unhideWhenUsed="0"/>
-    <w:lsdException w:name="Light List Accent 4" w:semiHidden="0" w:uiPriority="61" w:unhideWhenUsed="0"/>
-    <w:lsdException w:name="Light Grid Accent 4" w:semiHidden="0" w:uiPriority="62" w:unhideWhenUsed="0"/>
-    <w:lsdException w:name="Medium Shading 1 Accent 4" w:semiHidden="0" w:uiPriority="63" w:unhideWhenUsed="0"/>
-    <w:lsdException w:name="Medium Shading 2 Accent 4" w:semiHidden="0" w:uiPriority="64" w:unhideWhenUsed="0"/>
-    <w:lsdException w:name="Medium List 1 Accent 4" w:semiHidden="0" w:uiPriority="65" w:unhideWhenUsed="0"/>
-    <w:lsdException w:name="Medium List 2 Accent 4" w:semiHidden="0" w:uiPriority="66" w:unhideWhenUsed="0"/>
-    <w:lsdException w:name="Medium Grid 1 Accent 4" w:semiHidden="0" w:uiPriority="67" w:unhideWhenUsed="0"/>
-    <w:lsdException w:name="Medium Grid 2 Accent 4" w:semiHidden="0" w:uiPriority="68" w:unhideWhenUsed="0"/>
-    <w:lsdException w:name="Medium Grid 3 Accent 4" w:semiHidden="0" w:uiPriority="69" w:unhideWhenUsed="0"/>
-    <w:lsdException w:name="Dark List Accent 4" w:semiHidden="0" w:uiPriority="70" w:unhideWhenUsed="0"/>
-    <w:lsdException w:name="Colorful Shading Accent 4" w:semiHidden="0" w:uiPriority="71" w:unhideWhenUsed="0"/>
-    <w:lsdException w:name="Colorful List Accent 4" w:semiHidden="0" w:uiPriority="72" w:unhideWhenUsed="0"/>
-    <w:lsdException w:name="Colorful Grid Accent 4" w:semiHidden="0" w:uiPriority="73" w:unhideWhenUsed="0"/>
-    <w:lsdException w:name="Light Shading Accent 5" w:semiHidden="0" w:uiPriority="60" w:unhideWhenUsed="0"/>
-    <w:lsdException w:name="Light List Accent 5" w:semiHidden="0" w:uiPriority="61" w:unhideWhenUsed="0"/>
-    <w:lsdException w:name="Light Grid Accent 5" w:semiHidden="0" w:uiPriority="62" w:unhideWhenUsed="0"/>
-    <w:lsdException w:name="Medium Shading 1 Accent 5" w:semiHidden="0" w:uiPriority="63" w:unhideWhenUsed="0"/>
-    <w:lsdException w:name="Medium Shading 2 Accent 5" w:semiHidden="0" w:uiPriority="64" w:unhideWhenUsed="0"/>
-    <w:lsdException w:name="Medium List 1 Accent 5" w:semiHidden="0" w:uiPriority="65" w:unhideWhenUsed="0"/>
-    <w:lsdException w:name="Medium List 2 Accent 5" w:semiHidden="0" w:uiPriority="66" w:unhideWhenUsed="0"/>
-    <w:lsdException w:name="Medium Grid 1 Accent 5" w:semiHidden="0" w:uiPriority="67" w:unhideWhenUsed="0"/>
-    <w:lsdException w:name="Medium Grid 2 Accent 5" w:semiHidden="0" w:uiPriority="68" w:unhideWhenUsed="0"/>
-    <w:lsdException w:name="Medium Grid 3 Accent 5" w:semiHidden="0" w:uiPriority="69" w:unhideWhenUsed="0"/>
-    <w:lsdException w:name="Dark List Accent 5" w:semiHidden="0" w:uiPriority="70" w:unhideWhenUsed="0"/>
-    <w:lsdException w:name="Colorful Shading Accent 5" w:semiHidden="0" w:uiPriority="71" w:unhideWhenUsed="0"/>
-    <w:lsdException w:name="Colorful List Accent 5" w:semiHidden="0" w:uiPriority="72" w:unhideWhenUsed="0"/>
-    <w:lsdException w:name="Colorful Grid Accent 5" w:semiHidden="0" w:uiPriority="73" w:unhideWhenUsed="0"/>
-    <w:lsdException w:name="Light Shading Accent 6" w:semiHidden="0" w:uiPriority="60" w:unhideWhenUsed="0"/>
-    <w:lsdException w:name="Light List Accent 6" w:semiHidden="0" w:uiPriority="61" w:unhideWhenUsed="0"/>
-    <w:lsdException w:name="Light Grid Accent 6" w:semiHidden="0" w:uiPriority="62" w:unhideWhenUsed="0"/>
-    <w:lsdException w:name="Medium Shading 1 Accent 6" w:semiHidden="0" w:uiPriority="63" w:unhideWhenUsed="0"/>
-    <w:lsdException w:name="Medium Shading 2 Accent 6" w:semiHidden="0" w:uiPriority="64" w:unhideWhenUsed="0"/>
-    <w:lsdException w:name="Medium List 1 Accent 6" w:semiHidden="0" w:uiPriority="65" w:unhideWhenUsed="0"/>
-    <w:lsdException w:name="Medium List 2 Accent 6" w:semiHidden="0" w:uiPriority="66" w:unhideWhenUsed="0"/>
-    <w:lsdException w:name="Medium Grid 1 Accent 6" w:semiHidden="0" w:uiPriority="67" w:unhideWhenUsed="0"/>
-    <w:lsdException w:name="Medium Grid 2 Accent 6" w:semiHidden="0" w:uiPriority="68" w:unhideWhenUsed="0"/>
-    <w:lsdException w:name="Medium Grid 3 Accent 6" w:semiHidden="0" w:uiPriority="69" w:unhideWhenUsed="0"/>
-    <w:lsdException w:name="Dark List Accent 6" w:semiHidden="0" w:uiPriority="70" w:unhideWhenUsed="0"/>
-    <w:lsdException w:name="Colorful Shading Accent 6" w:semiHidden="0" w:uiPriority="71" w:unhideWhenUsed="0"/>
-    <w:lsdException w:name="Colorful List Accent 6" w:semiHidden="0" w:uiPriority="72" w:unhideWhenUsed="0"/>
-    <w:lsdException w:name="Colorful Grid Accent 6" w:semiHidden="0" w:uiPriority="73" w:unhideWhenUsed="0"/>
-    <w:lsdException w:name="Subtle Emphasis" w:semiHidden="0" w:uiPriority="19" w:unhideWhenUsed="0" w:qFormat="1"/>
-    <w:lsdException w:name="Intense Emphasis" w:semiHidden="0" w:uiPriority="21" w:unhideWhenUsed="0" w:qFormat="1"/>
-    <w:lsdException w:name="Subtle Reference" w:semiHidden="0" w:uiPriority="31" w:unhideWhenUsed="0" w:qFormat="1"/>
-    <w:lsdException w:name="Intense Reference" w:semiHidden="0" w:uiPriority="32" w:unhideWhenUsed="0" w:qFormat="1"/>
-    <w:lsdException w:name="Book Title" w:semiHidden="0" w:uiPriority="33" w:unhideWhenUsed="0" w:qFormat="1"/>
-    <w:lsdException w:name="Bibliography" w:uiPriority="37"/>
-    <w:lsdException w:name="TOC Heading" w:uiPriority="39" w:qFormat="1"/>
+  <w:latentStyles w:defLockedState="0" w:defUIPriority="99" w:defSemiHidden="0" w:defUnhideWhenUsed="0" w:defQFormat="0" w:count="376">
+    <w:lsdException w:name="Normal" w:uiPriority="0" w:qFormat="1"/>
+    <w:lsdException w:name="heading 1" w:uiPriority="9" w:qFormat="1"/>
+    <w:lsdException w:name="heading 2" w:semiHidden="1" w:uiPriority="9" w:unhideWhenUsed="1" w:qFormat="1"/>
+    <w:lsdException w:name="heading 3" w:semiHidden="1" w:uiPriority="9" w:unhideWhenUsed="1" w:qFormat="1"/>
+    <w:lsdException w:name="heading 4" w:semiHidden="1" w:uiPriority="9" w:unhideWhenUsed="1" w:qFormat="1"/>
+    <w:lsdException w:name="heading 5" w:semiHidden="1" w:uiPriority="9" w:unhideWhenUsed="1" w:qFormat="1"/>
+    <w:lsdException w:name="heading 6" w:semiHidden="1" w:uiPriority="9" w:unhideWhenUsed="1" w:qFormat="1"/>
+    <w:lsdException w:name="heading 7" w:semiHidden="1" w:uiPriority="9" w:unhideWhenUsed="1" w:qFormat="1"/>
+    <w:lsdException w:name="heading 8" w:semiHidden="1" w:uiPriority="9" w:unhideWhenUsed="1" w:qFormat="1"/>
+    <w:lsdException w:name="heading 9" w:semiHidden="1" w:uiPriority="9" w:unhideWhenUsed="1" w:qFormat="1"/>
+    <w:lsdException w:name="index 1" w:semiHidden="1" w:unhideWhenUsed="1"/>
+    <w:lsdException w:name="index 2" w:semiHidden="1" w:unhideWhenUsed="1"/>
+    <w:lsdException w:name="index 3" w:semiHidden="1" w:unhideWhenUsed="1"/>
+    <w:lsdException w:name="index 4" w:semiHidden="1" w:unhideWhenUsed="1"/>
+    <w:lsdException w:name="index 5" w:semiHidden="1" w:unhideWhenUsed="1"/>
+    <w:lsdException w:name="index 6" w:semiHidden="1" w:unhideWhenUsed="1"/>
+    <w:lsdException w:name="index 7" w:semiHidden="1" w:unhideWhenUsed="1"/>
+    <w:lsdException w:name="index 8" w:semiHidden="1" w:unhideWhenUsed="1"/>
+    <w:lsdException w:name="index 9" w:semiHidden="1" w:unhideWhenUsed="1"/>
+    <w:lsdException w:name="toc 1" w:semiHidden="1" w:uiPriority="39" w:unhideWhenUsed="1"/>
+    <w:lsdException w:name="toc 2" w:semiHidden="1" w:uiPriority="39" w:unhideWhenUsed="1"/>
+    <w:lsdException w:name="toc 3" w:semiHidden="1" w:uiPriority="39" w:unhideWhenUsed="1"/>
+    <w:lsdException w:name="toc 4" w:semiHidden="1" w:uiPriority="39" w:unhideWhenUsed="1"/>
+    <w:lsdException w:name="toc 5" w:semiHidden="1" w:uiPriority="39" w:unhideWhenUsed="1"/>
+    <w:lsdException w:name="toc 6" w:semiHidden="1" w:uiPriority="39" w:unhideWhenUsed="1"/>
+    <w:lsdException w:name="toc 7" w:semiHidden="1" w:uiPriority="39" w:unhideWhenUsed="1"/>
+    <w:lsdException w:name="toc 8" w:semiHidden="1" w:uiPriority="39" w:unhideWhenUsed="1"/>
+    <w:lsdException w:name="toc 9" w:semiHidden="1" w:uiPriority="39" w:unhideWhenUsed="1"/>
+    <w:lsdException w:name="Normal Indent" w:semiHidden="1" w:unhideWhenUsed="1"/>
+    <w:lsdException w:name="footnote text" w:semiHidden="1" w:unhideWhenUsed="1"/>
+    <w:lsdException w:name="annotation text" w:semiHidden="1" w:unhideWhenUsed="1"/>
+    <w:lsdException w:name="header" w:semiHidden="1" w:unhideWhenUsed="1"/>
+    <w:lsdException w:name="footer" w:semiHidden="1" w:unhideWhenUsed="1"/>
+    <w:lsdException w:name="index heading" w:semiHidden="1" w:unhideWhenUsed="1"/>
+    <w:lsdException w:name="caption" w:semiHidden="1" w:uiPriority="35" w:unhideWhenUsed="1" w:qFormat="1"/>
+    <w:lsdException w:name="table of figures" w:semiHidden="1" w:unhideWhenUsed="1"/>
+    <w:lsdException w:name="envelope address" w:semiHidden="1" w:unhideWhenUsed="1"/>
+    <w:lsdException w:name="envelope return" w:semiHidden="1" w:unhideWhenUsed="1"/>
+    <w:lsdException w:name="footnote reference" w:semiHidden="1" w:unhideWhenUsed="1"/>
+    <w:lsdException w:name="annotation reference" w:semiHidden="1" w:unhideWhenUsed="1"/>
+    <w:lsdException w:name="line number" w:semiHidden="1" w:unhideWhenUsed="1"/>
+    <w:lsdException w:name="page number" w:semiHidden="1" w:unhideWhenUsed="1"/>
+    <w:lsdException w:name="endnote reference" w:semiHidden="1" w:unhideWhenUsed="1"/>
+    <w:lsdException w:name="endnote text" w:semiHidden="1" w:unhideWhenUsed="1"/>
+    <w:lsdException w:name="table of authorities" w:semiHidden="1" w:unhideWhenUsed="1"/>
+    <w:lsdException w:name="macro" w:semiHidden="1" w:unhideWhenUsed="1"/>
+    <w:lsdException w:name="toa heading" w:semiHidden="1" w:unhideWhenUsed="1"/>
+    <w:lsdException w:name="List" w:semiHidden="1" w:unhideWhenUsed="1"/>
+    <w:lsdException w:name="List Bullet" w:semiHidden="1" w:unhideWhenUsed="1"/>
+    <w:lsdException w:name="List Number" w:semiHidden="1" w:unhideWhenUsed="1"/>
+    <w:lsdException w:name="List 2" w:semiHidden="1" w:unhideWhenUsed="1"/>
+    <w:lsdException w:name="List 3" w:semiHidden="1" w:unhideWhenUsed="1"/>
+    <w:lsdException w:name="List 4" w:semiHidden="1" w:unhideWhenUsed="1"/>
+    <w:lsdException w:name="List 5" w:semiHidden="1" w:unhideWhenUsed="1"/>
+    <w:lsdException w:name="List Bullet 2" w:semiHidden="1" w:unhideWhenUsed="1"/>
+    <w:lsdException w:name="List Bullet 3" w:semiHidden="1" w:unhideWhenUsed="1"/>
+    <w:lsdException w:name="List Bullet 4" w:semiHidden="1" w:unhideWhenUsed="1"/>
+    <w:lsdException w:name="List Bullet 5" w:semiHidden="1" w:unhideWhenUsed="1"/>
+    <w:lsdException w:name="List Number 2" w:semiHidden="1" w:unhideWhenUsed="1"/>
+    <w:lsdException w:name="List Number 3" w:semiHidden="1" w:unhideWhenUsed="1"/>
+    <w:lsdException w:name="List Number 4" w:semiHidden="1" w:unhideWhenUsed="1"/>
+    <w:lsdException w:name="List Number 5" w:semiHidden="1" w:unhideWhenUsed="1"/>
+    <w:lsdException w:name="Title" w:uiPriority="10" w:qFormat="1"/>
+    <w:lsdException w:name="Closing" w:semiHidden="1" w:unhideWhenUsed="1"/>
+    <w:lsdException w:name="Signature" w:semiHidden="1" w:unhideWhenUsed="1"/>
+    <w:lsdException w:name="Default Paragraph Font" w:semiHidden="1" w:uiPriority="1" w:unhideWhenUsed="1"/>
+    <w:lsdException w:name="Body Text" w:semiHidden="1" w:unhideWhenUsed="1"/>
+    <w:lsdException w:name="Body Text Indent" w:semiHidden="1" w:unhideWhenUsed="1"/>
+    <w:lsdException w:name="List Continue" w:semiHidden="1" w:unhideWhenUsed="1"/>
+    <w:lsdException w:name="List Continue 2" w:semiHidden="1" w:unhideWhenUsed="1"/>
+    <w:lsdException w:name="List Continue 3" w:semiHidden="1" w:unhideWhenUsed="1"/>
+    <w:lsdException w:name="List Continue 4" w:semiHidden="1" w:unhideWhenUsed="1"/>
+    <w:lsdException w:name="List Continue 5" w:semiHidden="1" w:unhideWhenUsed="1"/>
+    <w:lsdException w:name="Message Header" w:semiHidden="1" w:unhideWhenUsed="1"/>
+    <w:lsdException w:name="Subtitle" w:uiPriority="11" w:qFormat="1"/>
+    <w:lsdException w:name="Salutation" w:semiHidden="1" w:unhideWhenUsed="1"/>
+    <w:lsdException w:name="Date" w:semiHidden="1" w:unhideWhenUsed="1"/>
+    <w:lsdException w:name="Body Text First Indent" w:semiHidden="1" w:unhideWhenUsed="1"/>
+    <w:lsdException w:name="Body Text First Indent 2" w:semiHidden="1" w:unhideWhenUsed="1"/>
+    <w:lsdException w:name="Note Heading" w:semiHidden="1" w:unhideWhenUsed="1"/>
+    <w:lsdException w:name="Body Text 2" w:semiHidden="1" w:unhideWhenUsed="1"/>
+    <w:lsdException w:name="Body Text 3" w:semiHidden="1" w:unhideWhenUsed="1"/>
+    <w:lsdException w:name="Body Text Indent 2" w:semiHidden="1" w:unhideWhenUsed="1"/>
+    <w:lsdException w:name="Body Text Indent 3" w:semiHidden="1" w:unhideWhenUsed="1"/>
+    <w:lsdException w:name="Block Text" w:semiHidden="1" w:unhideWhenUsed="1"/>
+    <w:lsdException w:name="Hyperlink" w:semiHidden="1" w:unhideWhenUsed="1"/>
+    <w:lsdException w:name="FollowedHyperlink" w:semiHidden="1" w:unhideWhenUsed="1"/>
+    <w:lsdException w:name="Strong" w:uiPriority="22" w:qFormat="1"/>
+    <w:lsdException w:name="Emphasis" w:uiPriority="20" w:qFormat="1"/>
+    <w:lsdException w:name="Document Map" w:semiHidden="1" w:unhideWhenUsed="1"/>
+    <w:lsdException w:name="Plain Text" w:semiHidden="1" w:unhideWhenUsed="1"/>
+    <w:lsdException w:name="E-mail Signature" w:semiHidden="1" w:unhideWhenUsed="1"/>
+    <w:lsdException w:name="HTML Top of Form" w:semiHidden="1" w:unhideWhenUsed="1"/>
+    <w:lsdException w:name="HTML Bottom of Form" w:semiHidden="1" w:unhideWhenUsed="1"/>
+    <w:lsdException w:name="Normal (Web)" w:semiHidden="1" w:unhideWhenUsed="1"/>
+    <w:lsdException w:name="HTML Acronym" w:semiHidden="1" w:unhideWhenUsed="1"/>
+    <w:lsdException w:name="HTML Address" w:semiHidden="1" w:unhideWhenUsed="1"/>
+    <w:lsdException w:name="HTML Cite" w:semiHidden="1" w:unhideWhenUsed="1"/>
+    <w:lsdException w:name="HTML Code" w:semiHidden="1" w:unhideWhenUsed="1"/>
+    <w:lsdException w:name="HTML Definition" w:semiHidden="1" w:unhideWhenUsed="1"/>
+    <w:lsdException w:name="HTML Keyboard" w:semiHidden="1" w:unhideWhenUsed="1"/>
+    <w:lsdException w:name="HTML Preformatted" w:semiHidden="1" w:unhideWhenUsed="1"/>
+    <w:lsdException w:name="HTML Sample" w:semiHidden="1" w:unhideWhenUsed="1"/>
+    <w:lsdException w:name="HTML Typewriter" w:semiHidden="1" w:unhideWhenUsed="1"/>
+    <w:lsdException w:name="HTML Variable" w:semiHidden="1" w:unhideWhenUsed="1"/>
+    <w:lsdException w:name="Normal Table" w:semiHidden="1" w:unhideWhenUsed="1"/>
+    <w:lsdException w:name="annotation subject" w:semiHidden="1" w:unhideWhenUsed="1"/>
+    <w:lsdException w:name="No List" w:semiHidden="1" w:unhideWhenUsed="1"/>
+    <w:lsdException w:name="Outline List 1" w:semiHidden="1" w:unhideWhenUsed="1"/>
+    <w:lsdException w:name="Outline List 2" w:semiHidden="1" w:unhideWhenUsed="1"/>
+    <w:lsdException w:name="Outline List 3" w:semiHidden="1" w:unhideWhenUsed="1"/>
+    <w:lsdException w:name="Table Simple 1" w:semiHidden="1" w:unhideWhenUsed="1"/>
+    <w:lsdException w:name="Table Simple 2" w:semiHidden="1" w:unhideWhenUsed="1"/>
+    <w:lsdException w:name="Table Simple 3" w:semiHidden="1" w:unhideWhenUsed="1"/>
+    <w:lsdException w:name="Table Classic 1" w:semiHidden="1" w:unhideWhenUsed="1"/>
+    <w:lsdException w:name="Table Classic 2" w:semiHidden="1" w:unhideWhenUsed="1"/>
+    <w:lsdException w:name="Table Classic 3" w:semiHidden="1" w:unhideWhenUsed="1"/>
+    <w:lsdException w:name="Table Classic 4" w:semiHidden="1" w:unhideWhenUsed="1"/>
+    <w:lsdException w:name="Table Colorful 1" w:semiHidden="1" w:unhideWhenUsed="1"/>
+    <w:lsdException w:name="Table Colorful 2" w:semiHidden="1" w:unhideWhenUsed="1"/>
+    <w:lsdException w:name="Table Colorful 3" w:semiHidden="1" w:unhideWhenUsed="1"/>
+    <w:lsdException w:name="Table Columns 1" w:semiHidden="1" w:unhideWhenUsed="1"/>
+    <w:lsdException w:name="Table Columns 2" w:semiHidden="1" w:unhideWhenUsed="1"/>
+    <w:lsdException w:name="Table Columns 3" w:semiHidden="1" w:unhideWhenUsed="1"/>
+    <w:lsdException w:name="Table Columns 4" w:semiHidden="1" w:unhideWhenUsed="1"/>
+    <w:lsdException w:name="Table Columns 5" w:semiHidden="1" w:unhideWhenUsed="1"/>
+    <w:lsdException w:name="Table Grid 1" w:semiHidden="1" w:unhideWhenUsed="1"/>
+    <w:lsdException w:name="Table Grid 2" w:semiHidden="1" w:unhideWhenUsed="1"/>
+    <w:lsdException w:name="Table Grid 3" w:semiHidden="1" w:unhideWhenUsed="1"/>
+    <w:lsdException w:name="Table Grid 4" w:semiHidden="1" w:unhideWhenUsed="1"/>
+    <w:lsdException w:name="Table Grid 5" w:semiHidden="1" w:unhideWhenUsed="1"/>
+    <w:lsdException w:name="Table Grid 6" w:semiHidden="1" w:unhideWhenUsed="1"/>
+    <w:lsdException w:name="Table Grid 7" w:semiHidden="1" w:unhideWhenUsed="1"/>
+    <w:lsdException w:name="Table Grid 8" w:semiHidden="1" w:unhideWhenUsed="1"/>
+    <w:lsdException w:name="Table List 1" w:semiHidden="1" w:unhideWhenUsed="1"/>
+    <w:lsdException w:name="Table List 2" w:semiHidden="1" w:unhideWhenUsed="1"/>
+    <w:lsdException w:name="Table List 3" w:semiHidden="1" w:unhideWhenUsed="1"/>
+    <w:lsdException w:name="Table List 4" w:semiHidden="1" w:unhideWhenUsed="1"/>
+    <w:lsdException w:name="Table List 5" w:semiHidden="1" w:unhideWhenUsed="1"/>
+    <w:lsdException w:name="Table List 6" w:semiHidden="1" w:unhideWhenUsed="1"/>
+    <w:lsdException w:name="Table List 7" w:semiHidden="1" w:unhideWhenUsed="1"/>
+    <w:lsdException w:name="Table List 8" w:semiHidden="1" w:unhideWhenUsed="1"/>
+    <w:lsdException w:name="Table 3D effects 1" w:semiHidden="1" w:unhideWhenUsed="1"/>
+    <w:lsdException w:name="Table 3D effects 2" w:semiHidden="1" w:unhideWhenUsed="1"/>
+    <w:lsdException w:name="Table 3D effects 3" w:semiHidden="1" w:unhideWhenUsed="1"/>
+    <w:lsdException w:name="Table Contemporary" w:semiHidden="1" w:unhideWhenUsed="1"/>
+    <w:lsdException w:name="Table Elegant" w:semiHidden="1" w:unhideWhenUsed="1"/>
+    <w:lsdException w:name="Table Professional" w:semiHidden="1" w:unhideWhenUsed="1"/>
+    <w:lsdException w:name="Table Subtle 1" w:semiHidden="1" w:unhideWhenUsed="1"/>
+    <w:lsdException w:name="Table Subtle 2" w:semiHidden="1" w:unhideWhenUsed="1"/>
+    <w:lsdException w:name="Table Web 1" w:semiHidden="1" w:unhideWhenUsed="1"/>
+    <w:lsdException w:name="Table Web 2" w:semiHidden="1" w:unhideWhenUsed="1"/>
+    <w:lsdException w:name="Table Web 3" w:semiHidden="1" w:unhideWhenUsed="1"/>
+    <w:lsdException w:name="Balloon Text" w:semiHidden="1" w:unhideWhenUsed="1"/>
+    <w:lsdException w:name="Table Grid" w:uiPriority="39"/>
+    <w:lsdException w:name="Table Theme" w:semiHidden="1" w:unhideWhenUsed="1"/>
+    <w:lsdException w:name="Placeholder Text" w:semiHidden="1"/>
+    <w:lsdException w:name="No Spacing" w:uiPriority="1" w:qFormat="1"/>
+    <w:lsdException w:name="Light Shading" w:uiPriority="60"/>
+    <w:lsdException w:name="Light List" w:uiPriority="61"/>
+    <w:lsdException w:name="Light Grid" w:uiPriority="62"/>
+    <w:lsdException w:name="Medium Shading 1" w:uiPriority="63"/>
+    <w:lsdException w:name="Medium Shading 2" w:uiPriority="64"/>
+    <w:lsdException w:name="Medium List 1" w:uiPriority="65"/>
+    <w:lsdException w:name="Medium List 2" w:uiPriority="66"/>
+    <w:lsdException w:name="Medium Grid 1" w:uiPriority="67"/>
+    <w:lsdException w:name="Medium Grid 2" w:uiPriority="68"/>
+    <w:lsdException w:name="Medium Grid 3" w:uiPriority="69"/>
+    <w:lsdException w:name="Dark List" w:uiPriority="70"/>
+    <w:lsdException w:name="Colorful Shading" w:uiPriority="71"/>
+    <w:lsdException w:name="Colorful List" w:uiPriority="72"/>
+    <w:lsdException w:name="Colorful Grid" w:uiPriority="73"/>
+    <w:lsdException w:name="Light Shading Accent 1" w:uiPriority="60"/>
+    <w:lsdException w:name="Light List Accent 1" w:uiPriority="61"/>
+    <w:lsdException w:name="Light Grid Accent 1" w:uiPriority="62"/>
+    <w:lsdException w:name="Medium Shading 1 Accent 1" w:uiPriority="63"/>
+    <w:lsdException w:name="Medium Shading 2 Accent 1" w:uiPriority="64"/>
+    <w:lsdException w:name="Medium List 1 Accent 1" w:uiPriority="65"/>
+    <w:lsdException w:name="Revision" w:semiHidden="1"/>
+    <w:lsdException w:name="List Paragraph" w:uiPriority="34" w:qFormat="1"/>
+    <w:lsdException w:name="Quote" w:uiPriority="29" w:qFormat="1"/>
+    <w:lsdException w:name="Intense Quote" w:uiPriority="30" w:qFormat="1"/>
+    <w:lsdException w:name="Medium List 2 Accent 1" w:uiPriority="66"/>
+    <w:lsdException w:name="Medium Grid 1 Accent 1" w:uiPriority="67"/>
+    <w:lsdException w:name="Medium Grid 2 Accent 1" w:uiPriority="68"/>
+    <w:lsdException w:name="Medium Grid 3 Accent 1" w:uiPriority="69"/>
+    <w:lsdException w:name="Dark List Accent 1" w:uiPriority="70"/>
+    <w:lsdException w:name="Colorful Shading Accent 1" w:uiPriority="71"/>
+    <w:lsdException w:name="Colorful List Accent 1" w:uiPriority="72"/>
+    <w:lsdException w:name="Colorful Grid Accent 1" w:uiPriority="73"/>
+    <w:lsdException w:name="Light Shading Accent 2" w:uiPriority="60"/>
+    <w:lsdException w:name="Light List Accent 2" w:uiPriority="61"/>
+    <w:lsdException w:name="Light Grid Accent 2" w:uiPriority="62"/>
+    <w:lsdException w:name="Medium Shading 1 Accent 2" w:uiPriority="63"/>
+    <w:lsdException w:name="Medium Shading 2 Accent 2" w:uiPriority="64"/>
+    <w:lsdException w:name="Medium List 1 Accent 2" w:uiPriority="65"/>
+    <w:lsdException w:name="Medium List 2 Accent 2" w:uiPriority="66"/>
+    <w:lsdException w:name="Medium Grid 1 Accent 2" w:uiPriority="67"/>
+    <w:lsdException w:name="Medium Grid 2 Accent 2" w:uiPriority="68"/>
+    <w:lsdException w:name="Medium Grid 3 Accent 2" w:uiPriority="69"/>
+    <w:lsdException w:name="Dark List Accent 2" w:uiPriority="70"/>
+    <w:lsdException w:name="Colorful Shading Accent 2" w:uiPriority="71"/>
+    <w:lsdException w:name="Colorful List Accent 2" w:uiPriority="72"/>
+    <w:lsdException w:name="Colorful Grid Accent 2" w:uiPriority="73"/>
+    <w:lsdException w:name="Light Shading Accent 3" w:uiPriority="60"/>
+    <w:lsdException w:name="Light List Accent 3" w:uiPriority="61"/>
+    <w:lsdException w:name="Light Grid Accent 3" w:uiPriority="62"/>
+    <w:lsdException w:name="Medium Shading 1 Accent 3" w:uiPriority="63"/>
+    <w:lsdException w:name="Medium Shading 2 Accent 3" w:uiPriority="64"/>
+    <w:lsdException w:name="Medium List 1 Accent 3" w:uiPriority="65"/>
+    <w:lsdException w:name="Medium List 2 Accent 3" w:uiPriority="66"/>
+    <w:lsdException w:name="Medium Grid 1 Accent 3" w:uiPriority="67"/>
+    <w:lsdException w:name="Medium Grid 2 Accent 3" w:uiPriority="68"/>
+    <w:lsdException w:name="Medium Grid 3 Accent 3" w:uiPriority="69"/>
+    <w:lsdException w:name="Dark List Accent 3" w:uiPriority="70"/>
+    <w:lsdException w:name="Colorful Shading Accent 3" w:uiPriority="71"/>
+    <w:lsdException w:name="Colorful List Accent 3" w:uiPriority="72"/>
+    <w:lsdException w:name="Colorful Grid Accent 3" w:uiPriority="73"/>
+    <w:lsdException w:name="Light Shading Accent 4" w:uiPriority="60"/>
+    <w:lsdException w:name="Light List Accent 4" w:uiPriority="61"/>
+    <w:lsdException w:name="Light Grid Accent 4" w:uiPriority="62"/>
+    <w:lsdException w:name="Medium Shading 1 Accent 4" w:uiPriority="63"/>
+    <w:lsdException w:name="Medium Shading 2 Accent 4" w:uiPriority="64"/>
+    <w:lsdException w:name="Medium List 1 Accent 4" w:uiPriority="65"/>
+    <w:lsdException w:name="Medium List 2 Accent 4" w:uiPriority="66"/>
+    <w:lsdException w:name="Medium Grid 1 Accent 4" w:uiPriority="67"/>
+    <w:lsdException w:name="Medium Grid 2 Accent 4" w:uiPriority="68"/>
+    <w:lsdException w:name="Medium Grid 3 Accent 4" w:uiPriority="69"/>
+    <w:lsdException w:name="Dark List Accent 4" w:uiPriority="70"/>
+    <w:lsdException w:name="Colorful Shading Accent 4" w:uiPriority="71"/>
+    <w:lsdException w:name="Colorful List Accent 4" w:uiPriority="72"/>
+    <w:lsdException w:name="Colorful Grid Accent 4" w:uiPriority="73"/>
+    <w:lsdException w:name="Light Shading Accent 5" w:uiPriority="60"/>
+    <w:lsdException w:name="Light List Accent 5" w:uiPriority="61"/>
+    <w:lsdException w:name="Light Grid Accent 5" w:uiPriority="62"/>
+    <w:lsdException w:name="Medium Shading 1 Accent 5" w:uiPriority="63"/>
+    <w:lsdException w:name="Medium Shading 2 Accent 5" w:uiPriority="64"/>
+    <w:lsdException w:name="Medium List 1 Accent 5" w:uiPriority="65"/>
+    <w:lsdException w:name="Medium List 2 Accent 5" w:uiPriority="66"/>
+    <w:lsdException w:name="Medium Grid 1 Accent 5" w:uiPriority="67"/>
+    <w:lsdException w:name="Medium Grid 2 Accent 5" w:uiPriority="68"/>
+    <w:lsdException w:name="Medium Grid 3 Accent 5" w:uiPriority="69"/>
+    <w:lsdException w:name="Dark List Accent 5" w:uiPriority="70"/>
+    <w:lsdException w:name="Colorful Shading Accent 5" w:uiPriority="71"/>
+    <w:lsdException w:name="Colorful List Accent 5" w:uiPriority="72"/>
+    <w:lsdException w:name="Colorful Grid Accent 5" w:uiPriority="73"/>
+    <w:lsdException w:name="Light Shading Accent 6" w:uiPriority="60"/>
+    <w:lsdException w:name="Light List Accent 6" w:uiPriority="61"/>
+    <w:lsdException w:name="Light Grid Accent 6" w:uiPriority="62"/>
+    <w:lsdException w:name="Medium Shading 1 Accent 6" w:uiPriority="63"/>
+    <w:lsdException w:name="Medium Shading 2 Accent 6" w:uiPriority="64"/>
+    <w:lsdException w:name="Medium List 1 Accent 6" w:uiPriority="65"/>
+    <w:lsdException w:name="Medium List 2 Accent 6" w:uiPriority="66"/>
+    <w:lsdException w:name="Medium Grid 1 Accent 6" w:uiPriority="67"/>
+    <w:lsdException w:name="Medium Grid 2 Accent 6" w:uiPriority="68"/>
+    <w:lsdException w:name="Medium Grid 3 Accent 6" w:uiPriority="69"/>
+    <w:lsdException w:name="Dark List Accent 6" w:uiPriority="70"/>
+    <w:lsdException w:name="Colorful Shading Accent 6" w:uiPriority="71"/>
+    <w:lsdException w:name="Colorful List Accent 6" w:uiPriority="72"/>
+    <w:lsdException w:name="Colorful Grid Accent 6" w:uiPriority="73"/>
+    <w:lsdException w:name="Subtle Emphasis" w:uiPriority="19" w:qFormat="1"/>
+    <w:lsdException w:name="Intense Emphasis" w:uiPriority="21" w:qFormat="1"/>
+    <w:lsdException w:name="Subtle Reference" w:uiPriority="31" w:qFormat="1"/>
+    <w:lsdException w:name="Intense Reference" w:uiPriority="32" w:qFormat="1"/>
+    <w:lsdException w:name="Book Title" w:uiPriority="33" w:qFormat="1"/>
+    <w:lsdException w:name="Bibliography" w:semiHidden="1" w:uiPriority="37" w:unhideWhenUsed="1"/>
+    <w:lsdException w:name="TOC Heading" w:semiHidden="1" w:uiPriority="39" w:unhideWhenUsed="1" w:qFormat="1"/>
+    <w:lsdException w:name="Plain Table 1" w:uiPriority="41"/>
+    <w:lsdException w:name="Plain Table 2" w:uiPriority="42"/>
+    <w:lsdException w:name="Plain Table 3" w:uiPriority="43"/>
+    <w:lsdException w:name="Plain Table 4" w:uiPriority="44"/>
+    <w:lsdException w:name="Plain Table 5" w:uiPriority="45"/>
+    <w:lsdException w:name="Grid Table Light" w:uiPriority="40"/>
+    <w:lsdException w:name="Grid Table 1 Light" w:uiPriority="46"/>
+    <w:lsdException w:name="Grid Table 2" w:uiPriority="47"/>
+    <w:lsdException w:name="Grid Table 3" w:uiPriority="48"/>
+    <w:lsdException w:name="Grid Table 4" w:uiPriority="49"/>
+    <w:lsdException w:name="Grid Table 5 Dark" w:uiPriority="50"/>
+    <w:lsdException w:name="Grid Table 6 Colorful" w:uiPriority="51"/>
+    <w:lsdException w:name="Grid Table 7 Colorful" w:uiPriority="52"/>
+    <w:lsdException w:name="Grid Table 1 Light Accent 1" w:uiPriority="46"/>
+    <w:lsdException w:name="Grid Table 2 Accent 1" w:uiPriority="47"/>
+    <w:lsdException w:name="Grid Table 3 Accent 1" w:uiPriority="48"/>
+    <w:lsdException w:name="Grid Table 4 Accent 1" w:uiPriority="49"/>
+    <w:lsdException w:name="Grid Table 5 Dark Accent 1" w:uiPriority="50"/>
+    <w:lsdException w:name="Grid Table 6 Colorful Accent 1" w:uiPriority="51"/>
+    <w:lsdException w:name="Grid Table 7 Colorful Accent 1" w:uiPriority="52"/>
+    <w:lsdException w:name="Grid Table 1 Light Accent 2" w:uiPriority="46"/>
+    <w:lsdException w:name="Grid Table 2 Accent 2" w:uiPriority="47"/>
+    <w:lsdException w:name="Grid Table 3 Accent 2" w:uiPriority="48"/>
+    <w:lsdException w:name="Grid Table 4 Accent 2" w:uiPriority="49"/>
+    <w:lsdException w:name="Grid Table 5 Dark Accent 2" w:uiPriority="50"/>
+    <w:lsdException w:name="Grid Table 6 Colorful Accent 2" w:uiPriority="51"/>
+    <w:lsdException w:name="Grid Table 7 Colorful Accent 2" w:uiPriority="52"/>
+    <w:lsdException w:name="Grid Table 1 Light Accent 3" w:uiPriority="46"/>
+    <w:lsdException w:name="Grid Table 2 Accent 3" w:uiPriority="47"/>
+    <w:lsdException w:name="Grid Table 3 Accent 3" w:uiPriority="48"/>
+    <w:lsdException w:name="Grid Table 4 Accent 3" w:uiPriority="49"/>
+    <w:lsdException w:name="Grid Table 5 Dark Accent 3" w:uiPriority="50"/>
+    <w:lsdException w:name="Grid Table 6 Colorful Accent 3" w:uiPriority="51"/>
+    <w:lsdException w:name="Grid Table 7 Colorful Accent 3" w:uiPriority="52"/>
+    <w:lsdException w:name="Grid Table 1 Light Accent 4" w:uiPriority="46"/>
+    <w:lsdException w:name="Grid Table 2 Accent 4" w:uiPriority="47"/>
+    <w:lsdException w:name="Grid Table 3 Accent 4" w:uiPriority="48"/>
+    <w:lsdException w:name="Grid Table 4 Accent 4" w:uiPriority="49"/>
+    <w:lsdException w:name="Grid Table 5 Dark Accent 4" w:uiPriority="50"/>
+    <w:lsdException w:name="Grid Table 6 Colorful Accent 4" w:uiPriority="51"/>
+    <w:lsdException w:name="Grid Table 7 Colorful Accent 4" w:uiPriority="52"/>
+    <w:lsdException w:name="Grid Table 1 Light Accent 5" w:uiPriority="46"/>
+    <w:lsdException w:name="Grid Table 2 Accent 5" w:uiPriority="47"/>
+    <w:lsdException w:name="Grid Table 3 Accent 5" w:uiPriority="48"/>
+    <w:lsdException w:name="Grid Table 4 Accent 5" w:uiPriority="49"/>
+    <w:lsdException w:name="Grid Table 5 Dark Accent 5" w:uiPriority="50"/>
+    <w:lsdException w:name="Grid Table 6 Colorful Accent 5" w:uiPriority="51"/>
+    <w:lsdException w:name="Grid Table 7 Colorful Accent 5" w:uiPriority="52"/>
+    <w:lsdException w:name="Grid Table 1 Light Accent 6" w:uiPriority="46"/>
+    <w:lsdException w:name="Grid Table 2 Accent 6" w:uiPriority="47"/>
+    <w:lsdException w:name="Grid Table 3 Accent 6" w:uiPriority="48"/>
+    <w:lsdException w:name="Grid Table 4 Accent 6" w:uiPriority="49"/>
+    <w:lsdException w:name="Grid Table 5 Dark Accent 6" w:uiPriority="50"/>
+    <w:lsdException w:name="Grid Table 6 Colorful Accent 6" w:uiPriority="51"/>
+    <w:lsdException w:name="Grid Table 7 Colorful Accent 6" w:uiPriority="52"/>
+    <w:lsdException w:name="List Table 1 Light" w:uiPriority="46"/>
+    <w:lsdException w:name="List Table 2" w:uiPriority="47"/>
+    <w:lsdException w:name="List Table 3" w:uiPriority="48"/>
+    <w:lsdException w:name="List Table 4" w:uiPriority="49"/>
+    <w:lsdException w:name="List Table 5 Dark" w:uiPriority="50"/>
+    <w:lsdException w:name="List Table 6 Colorful" w:uiPriority="51"/>
+    <w:lsdException w:name="List Table 7 Colorful" w:uiPriority="52"/>
+    <w:lsdException w:name="List Table 1 Light Accent 1" w:uiPriority="46"/>
+    <w:lsdException w:name="List Table 2 Accent 1" w:uiPriority="47"/>
+    <w:lsdException w:name="List Table 3 Accent 1" w:uiPriority="48"/>
+    <w:lsdException w:name="List Table 4 Accent 1" w:uiPriority="49"/>
+    <w:lsdException w:name="List Table 5 Dark Accent 1" w:uiPriority="50"/>
+    <w:lsdException w:name="List Table 6 Colorful Accent 1" w:uiPriority="51"/>
+    <w:lsdException w:name="List Table 7 Colorful Accent 1" w:uiPriority="52"/>
+    <w:lsdException w:name="List Table 1 Light Accent 2" w:uiPriority="46"/>
+    <w:lsdException w:name="List Table 2 Accent 2" w:uiPriority="47"/>
+    <w:lsdException w:name="List Table 3 Accent 2" w:uiPriority="48"/>
+    <w:lsdException w:name="List Table 4 Accent 2" w:uiPriority="49"/>
+    <w:lsdException w:name="List Table 5 Dark Accent 2" w:uiPriority="50"/>
+    <w:lsdException w:name="List Table 6 Colorful Accent 2" w:uiPriority="51"/>
+    <w:lsdException w:name="List Table 7 Colorful Accent 2" w:uiPriority="52"/>
+    <w:lsdException w:name="List Table 1 Light Accent 3" w:uiPriority="46"/>
+    <w:lsdException w:name="List Table 2 Accent 3" w:uiPriority="47"/>
+    <w:lsdException w:name="List Table 3 Accent 3" w:uiPriority="48"/>
+    <w:lsdException w:name="List Table 4 Accent 3" w:uiPriority="49"/>
+    <w:lsdException w:name="List Table 5 Dark Accent 3" w:uiPriority="50"/>
+    <w:lsdException w:name="List Table 6 Colorful Accent 3" w:uiPriority="51"/>
+    <w:lsdException w:name="List Table 7 Colorful Accent 3" w:uiPriority="52"/>
+    <w:lsdException w:name="List Table 1 Light Accent 4" w:uiPriority="46"/>
+    <w:lsdException w:name="List Table 2 Accent 4" w:uiPriority="47"/>
+    <w:lsdException w:name="List Table 3 Accent 4" w:uiPriority="48"/>
+    <w:lsdException w:name="List Table 4 Accent 4" w:uiPriority="49"/>
+    <w:lsdException w:name="List Table 5 Dark Accent 4" w:uiPriority="50"/>
+    <w:lsdException w:name="List Table 6 Colorful Accent 4" w:uiPriority="51"/>
+    <w:lsdException w:name="List Table 7 Colorful Accent 4" w:uiPriority="52"/>
+    <w:lsdException w:name="List Table 1 Light Accent 5" w:uiPriority="46"/>
+    <w:lsdException w:name="List Table 2 Accent 5" w:uiPriority="47"/>
+    <w:lsdException w:name="List Table 3 Accent 5" w:uiPriority="48"/>
+    <w:lsdException w:name="List Table 4 Accent 5" w:uiPriority="49"/>
+    <w:lsdException w:name="List Table 5 Dark Accent 5" w:uiPriority="50"/>
+    <w:lsdException w:name="List Table 6 Colorful Accent 5" w:uiPriority="51"/>
+    <w:lsdException w:name="List Table 7 Colorful Accent 5" w:uiPriority="52"/>
+    <w:lsdException w:name="List Table 1 Light Accent 6" w:uiPriority="46"/>
+    <w:lsdException w:name="List Table 2 Accent 6" w:uiPriority="47"/>
+    <w:lsdException w:name="List Table 3 Accent 6" w:uiPriority="48"/>
+    <w:lsdException w:name="List Table 4 Accent 6" w:uiPriority="49"/>
+    <w:lsdException w:name="List Table 5 Dark Accent 6" w:uiPriority="50"/>
+    <w:lsdException w:name="List Table 6 Colorful Accent 6" w:uiPriority="51"/>
+    <w:lsdException w:name="List Table 7 Colorful Accent 6" w:uiPriority="52"/>
+    <w:lsdException w:name="Mention" w:semiHidden="1" w:unhideWhenUsed="1"/>
+    <w:lsdException w:name="Smart Hyperlink" w:semiHidden="1" w:unhideWhenUsed="1"/>
+    <w:lsdException w:name="Hashtag" w:semiHidden="1" w:unhideWhenUsed="1"/>
+    <w:lsdException w:name="Unresolved Mention" w:semiHidden="1" w:unhideWhenUsed="1"/>
+    <w:lsdException w:name="Smart Link" w:semiHidden="1" w:unhideWhenUsed="1"/>
   </w:latentStyles>
-  <w:style w:type="paragraph" w:default="1" w:styleId="Normal">
+  <w:style w:type="paragraph" w:default="1" w:styleId="Norml">
     <w:name w:val="Normal"/>
     <w:qFormat/>
     <w:rsid w:val="000E081B"/>
   </w:style>
-  <w:style w:type="paragraph" w:styleId="Overskrift1">
+  <w:style w:type="paragraph" w:styleId="Cmsor1">
     <w:name w:val="heading 1"/>
-    <w:basedOn w:val="Ingenmellomrom"/>
-    <w:next w:val="Ingenmellomrom"/>
-    <w:link w:val="Overskrift1Tegn"/>
+    <w:basedOn w:val="Nincstrkz"/>
+    <w:next w:val="Nincstrkz"/>
+    <w:link w:val="Cmsor1Char"/>
     <w:uiPriority w:val="9"/>
     <w:qFormat/>
     <w:rsid w:val="00465966"/>
@@ -8221,11 +8435,11 @@
       <w:szCs w:val="28"/>
     </w:rPr>
   </w:style>
-  <w:style w:type="paragraph" w:styleId="Overskrift2">
+  <w:style w:type="paragraph" w:styleId="Cmsor2">
     <w:name w:val="heading 2"/>
-    <w:basedOn w:val="Ingenmellomrom"/>
-    <w:next w:val="Ingenmellomrom"/>
-    <w:link w:val="Overskrift2Tegn"/>
+    <w:basedOn w:val="Nincstrkz"/>
+    <w:next w:val="Nincstrkz"/>
+    <w:link w:val="Cmsor2Char"/>
     <w:uiPriority w:val="9"/>
     <w:unhideWhenUsed/>
     <w:qFormat/>
@@ -8249,11 +8463,11 @@
       <w:szCs w:val="26"/>
     </w:rPr>
   </w:style>
-  <w:style w:type="paragraph" w:styleId="Overskrift3">
+  <w:style w:type="paragraph" w:styleId="Cmsor3">
     <w:name w:val="heading 3"/>
-    <w:basedOn w:val="Ingenmellomrom"/>
-    <w:next w:val="Ingenmellomrom"/>
-    <w:link w:val="Overskrift3Tegn"/>
+    <w:basedOn w:val="Nincstrkz"/>
+    <w:next w:val="Nincstrkz"/>
+    <w:link w:val="Cmsor3Char"/>
     <w:uiPriority w:val="9"/>
     <w:unhideWhenUsed/>
     <w:qFormat/>
@@ -8276,11 +8490,11 @@
       <w:color w:val="0000B2" w:themeColor="accent2" w:themeShade="80"/>
     </w:rPr>
   </w:style>
-  <w:style w:type="paragraph" w:styleId="Overskrift4">
+  <w:style w:type="paragraph" w:styleId="Cmsor4">
     <w:name w:val="heading 4"/>
-    <w:basedOn w:val="Normal"/>
-    <w:next w:val="Normal"/>
-    <w:link w:val="Overskrift4Tegn"/>
+    <w:basedOn w:val="Norml"/>
+    <w:next w:val="Norml"/>
+    <w:link w:val="Cmsor4Char"/>
     <w:uiPriority w:val="9"/>
     <w:unhideWhenUsed/>
     <w:qFormat/>
@@ -8303,11 +8517,11 @@
       <w:color w:val="6565FF" w:themeColor="accent1"/>
     </w:rPr>
   </w:style>
-  <w:style w:type="paragraph" w:styleId="Overskrift5">
+  <w:style w:type="paragraph" w:styleId="Cmsor5">
     <w:name w:val="heading 5"/>
-    <w:basedOn w:val="Normal"/>
-    <w:next w:val="Normal"/>
-    <w:link w:val="Overskrift5Tegn"/>
+    <w:basedOn w:val="Norml"/>
+    <w:next w:val="Norml"/>
+    <w:link w:val="Cmsor5Char"/>
     <w:uiPriority w:val="9"/>
     <w:unhideWhenUsed/>
     <w:qFormat/>
@@ -8323,11 +8537,11 @@
       <w:color w:val="0000B1" w:themeColor="accent1" w:themeShade="7F"/>
     </w:rPr>
   </w:style>
-  <w:style w:type="paragraph" w:styleId="Overskrift6">
+  <w:style w:type="paragraph" w:styleId="Cmsor6">
     <w:name w:val="heading 6"/>
-    <w:basedOn w:val="Normal"/>
-    <w:next w:val="Normal"/>
-    <w:link w:val="Overskrift6Tegn"/>
+    <w:basedOn w:val="Norml"/>
+    <w:next w:val="Norml"/>
+    <w:link w:val="Cmsor6Char"/>
     <w:uiPriority w:val="9"/>
     <w:semiHidden/>
     <w:unhideWhenUsed/>
@@ -8346,11 +8560,11 @@
       <w:color w:val="0000B1" w:themeColor="accent1" w:themeShade="7F"/>
     </w:rPr>
   </w:style>
-  <w:style w:type="paragraph" w:styleId="Overskrift7">
+  <w:style w:type="paragraph" w:styleId="Cmsor7">
     <w:name w:val="heading 7"/>
-    <w:basedOn w:val="Normal"/>
-    <w:next w:val="Normal"/>
-    <w:link w:val="Overskrift7Tegn"/>
+    <w:basedOn w:val="Norml"/>
+    <w:next w:val="Norml"/>
+    <w:link w:val="Cmsor7Char"/>
     <w:uiPriority w:val="9"/>
     <w:semiHidden/>
     <w:unhideWhenUsed/>
@@ -8369,11 +8583,11 @@
       <w:color w:val="404040" w:themeColor="text1" w:themeTint="BF"/>
     </w:rPr>
   </w:style>
-  <w:style w:type="paragraph" w:styleId="Overskrift8">
+  <w:style w:type="paragraph" w:styleId="Cmsor8">
     <w:name w:val="heading 8"/>
-    <w:basedOn w:val="Normal"/>
-    <w:next w:val="Normal"/>
-    <w:link w:val="Overskrift8Tegn"/>
+    <w:basedOn w:val="Norml"/>
+    <w:next w:val="Norml"/>
+    <w:link w:val="Cmsor8Char"/>
     <w:uiPriority w:val="9"/>
     <w:semiHidden/>
     <w:unhideWhenUsed/>
@@ -8392,11 +8606,11 @@
       <w:szCs w:val="20"/>
     </w:rPr>
   </w:style>
-  <w:style w:type="paragraph" w:styleId="Overskrift9">
+  <w:style w:type="paragraph" w:styleId="Cmsor9">
     <w:name w:val="heading 9"/>
-    <w:basedOn w:val="Normal"/>
-    <w:next w:val="Normal"/>
-    <w:link w:val="Overskrift9Tegn"/>
+    <w:basedOn w:val="Norml"/>
+    <w:next w:val="Norml"/>
+    <w:link w:val="Cmsor9Char"/>
     <w:uiPriority w:val="9"/>
     <w:semiHidden/>
     <w:unhideWhenUsed/>
@@ -8417,18 +8631,17 @@
       <w:szCs w:val="20"/>
     </w:rPr>
   </w:style>
-  <w:style w:type="character" w:default="1" w:styleId="Standardskriftforavsnitt">
+  <w:style w:type="character" w:default="1" w:styleId="Bekezdsalapbettpusa">
     <w:name w:val="Default Paragraph Font"/>
     <w:uiPriority w:val="1"/>
     <w:semiHidden/>
     <w:unhideWhenUsed/>
   </w:style>
-  <w:style w:type="table" w:default="1" w:styleId="Vanligtabell">
+  <w:style w:type="table" w:default="1" w:styleId="Normltblzat">
     <w:name w:val="Normal Table"/>
     <w:uiPriority w:val="99"/>
     <w:semiHidden/>
     <w:unhideWhenUsed/>
-    <w:qFormat/>
     <w:tblPr>
       <w:tblInd w:w="0" w:type="dxa"/>
       <w:tblCellMar>
@@ -8439,7 +8652,7 @@
       </w:tblCellMar>
     </w:tblPr>
   </w:style>
-  <w:style w:type="numbering" w:default="1" w:styleId="Ingenliste">
+  <w:style w:type="numbering" w:default="1" w:styleId="Nemlista">
     <w:name w:val="No List"/>
     <w:uiPriority w:val="99"/>
     <w:semiHidden/>
@@ -8457,11 +8670,11 @@
       </w:tblCellMar>
     </w:tblPr>
   </w:style>
-  <w:style w:type="paragraph" w:styleId="Tittel">
+  <w:style w:type="paragraph" w:styleId="Cm">
     <w:name w:val="Title"/>
-    <w:basedOn w:val="Normal"/>
-    <w:next w:val="Normal"/>
-    <w:link w:val="TittelTegn"/>
+    <w:basedOn w:val="Norml"/>
+    <w:next w:val="Norml"/>
+    <w:link w:val="CmChar"/>
     <w:uiPriority w:val="10"/>
     <w:qFormat/>
     <w:rsid w:val="00753AD3"/>
@@ -8481,7 +8694,7 @@
       <w:szCs w:val="52"/>
     </w:rPr>
   </w:style>
-  <w:style w:type="paragraph" w:styleId="Ingenmellomrom">
+  <w:style w:type="paragraph" w:styleId="Nincstrkz">
     <w:name w:val="No Spacing"/>
     <w:uiPriority w:val="1"/>
     <w:qFormat/>
@@ -8490,10 +8703,10 @@
       <w:spacing w:after="0" w:line="240" w:lineRule="auto"/>
     </w:pPr>
   </w:style>
-  <w:style w:type="character" w:customStyle="1" w:styleId="Overskrift1Tegn">
-    <w:name w:val="Overskrift 1 Tegn"/>
-    <w:basedOn w:val="Standardskriftforavsnitt"/>
-    <w:link w:val="Overskrift1"/>
+  <w:style w:type="character" w:customStyle="1" w:styleId="Cmsor1Char">
+    <w:name w:val="Címsor 1 Char"/>
+    <w:basedOn w:val="Bekezdsalapbettpusa"/>
+    <w:link w:val="Cmsor1"/>
     <w:uiPriority w:val="9"/>
     <w:rsid w:val="00B43144"/>
     <w:rPr>
@@ -8505,10 +8718,10 @@
       <w:szCs w:val="28"/>
     </w:rPr>
   </w:style>
-  <w:style w:type="character" w:customStyle="1" w:styleId="Overskrift2Tegn">
-    <w:name w:val="Overskrift 2 Tegn"/>
-    <w:basedOn w:val="Standardskriftforavsnitt"/>
-    <w:link w:val="Overskrift2"/>
+  <w:style w:type="character" w:customStyle="1" w:styleId="Cmsor2Char">
+    <w:name w:val="Címsor 2 Char"/>
+    <w:basedOn w:val="Bekezdsalapbettpusa"/>
+    <w:link w:val="Cmsor2"/>
     <w:uiPriority w:val="9"/>
     <w:rsid w:val="0082095E"/>
     <w:rPr>
@@ -8520,10 +8733,10 @@
       <w:szCs w:val="26"/>
     </w:rPr>
   </w:style>
-  <w:style w:type="paragraph" w:styleId="Topptekst">
+  <w:style w:type="paragraph" w:styleId="lfej">
     <w:name w:val="header"/>
-    <w:basedOn w:val="Normal"/>
-    <w:link w:val="TopptekstTegn"/>
+    <w:basedOn w:val="Norml"/>
+    <w:link w:val="lfejChar"/>
     <w:uiPriority w:val="99"/>
     <w:unhideWhenUsed/>
     <w:rsid w:val="00465966"/>
@@ -8535,17 +8748,17 @@
       <w:spacing w:after="0" w:line="240" w:lineRule="auto"/>
     </w:pPr>
   </w:style>
-  <w:style w:type="character" w:customStyle="1" w:styleId="TopptekstTegn">
-    <w:name w:val="Topptekst Tegn"/>
-    <w:basedOn w:val="Standardskriftforavsnitt"/>
-    <w:link w:val="Topptekst"/>
+  <w:style w:type="character" w:customStyle="1" w:styleId="lfejChar">
+    <w:name w:val="Élőfej Char"/>
+    <w:basedOn w:val="Bekezdsalapbettpusa"/>
+    <w:link w:val="lfej"/>
     <w:uiPriority w:val="99"/>
     <w:rsid w:val="00465966"/>
   </w:style>
-  <w:style w:type="paragraph" w:styleId="Bunntekst">
+  <w:style w:type="paragraph" w:styleId="llb">
     <w:name w:val="footer"/>
-    <w:basedOn w:val="Normal"/>
-    <w:link w:val="BunntekstTegn"/>
+    <w:basedOn w:val="Norml"/>
+    <w:link w:val="llbChar"/>
     <w:uiPriority w:val="99"/>
     <w:unhideWhenUsed/>
     <w:rsid w:val="00465966"/>
@@ -8557,17 +8770,17 @@
       <w:spacing w:after="0" w:line="240" w:lineRule="auto"/>
     </w:pPr>
   </w:style>
-  <w:style w:type="character" w:customStyle="1" w:styleId="BunntekstTegn">
-    <w:name w:val="Bunntekst Tegn"/>
-    <w:basedOn w:val="Standardskriftforavsnitt"/>
-    <w:link w:val="Bunntekst"/>
+  <w:style w:type="character" w:customStyle="1" w:styleId="llbChar">
+    <w:name w:val="Élőláb Char"/>
+    <w:basedOn w:val="Bekezdsalapbettpusa"/>
+    <w:link w:val="llb"/>
     <w:uiPriority w:val="99"/>
     <w:rsid w:val="00465966"/>
   </w:style>
-  <w:style w:type="paragraph" w:styleId="Bobletekst">
+  <w:style w:type="paragraph" w:styleId="Buborkszveg">
     <w:name w:val="Balloon Text"/>
-    <w:basedOn w:val="Normal"/>
-    <w:link w:val="BobletekstTegn"/>
+    <w:basedOn w:val="Norml"/>
+    <w:link w:val="BuborkszvegChar"/>
     <w:uiPriority w:val="99"/>
     <w:semiHidden/>
     <w:unhideWhenUsed/>
@@ -8581,10 +8794,10 @@
       <w:szCs w:val="16"/>
     </w:rPr>
   </w:style>
-  <w:style w:type="character" w:customStyle="1" w:styleId="BobletekstTegn">
-    <w:name w:val="Bobletekst Tegn"/>
-    <w:basedOn w:val="Standardskriftforavsnitt"/>
-    <w:link w:val="Bobletekst"/>
+  <w:style w:type="character" w:customStyle="1" w:styleId="BuborkszvegChar">
+    <w:name w:val="Buborékszöveg Char"/>
+    <w:basedOn w:val="Bekezdsalapbettpusa"/>
+    <w:link w:val="Buborkszveg"/>
     <w:uiPriority w:val="99"/>
     <w:semiHidden/>
     <w:rsid w:val="00465966"/>
@@ -8594,10 +8807,10 @@
       <w:szCs w:val="16"/>
     </w:rPr>
   </w:style>
-  <w:style w:type="character" w:customStyle="1" w:styleId="TittelTegn">
-    <w:name w:val="Tittel Tegn"/>
-    <w:basedOn w:val="Standardskriftforavsnitt"/>
-    <w:link w:val="Tittel"/>
+  <w:style w:type="character" w:customStyle="1" w:styleId="CmChar">
+    <w:name w:val="Cím Char"/>
+    <w:basedOn w:val="Bekezdsalapbettpusa"/>
+    <w:link w:val="Cm"/>
     <w:uiPriority w:val="10"/>
     <w:rsid w:val="00753AD3"/>
     <w:rPr>
@@ -8609,10 +8822,10 @@
       <w:szCs w:val="52"/>
     </w:rPr>
   </w:style>
-  <w:style w:type="character" w:customStyle="1" w:styleId="Overskrift3Tegn">
-    <w:name w:val="Overskrift 3 Tegn"/>
-    <w:basedOn w:val="Standardskriftforavsnitt"/>
-    <w:link w:val="Overskrift3"/>
+  <w:style w:type="character" w:customStyle="1" w:styleId="Cmsor3Char">
+    <w:name w:val="Címsor 3 Char"/>
+    <w:basedOn w:val="Bekezdsalapbettpusa"/>
+    <w:link w:val="Cmsor3"/>
     <w:uiPriority w:val="9"/>
     <w:rsid w:val="0082095E"/>
     <w:rPr>
@@ -8622,10 +8835,10 @@
       <w:color w:val="0000B2" w:themeColor="accent2" w:themeShade="80"/>
     </w:rPr>
   </w:style>
-  <w:style w:type="character" w:customStyle="1" w:styleId="Overskrift4Tegn">
-    <w:name w:val="Overskrift 4 Tegn"/>
-    <w:basedOn w:val="Standardskriftforavsnitt"/>
-    <w:link w:val="Overskrift4"/>
+  <w:style w:type="character" w:customStyle="1" w:styleId="Cmsor4Char">
+    <w:name w:val="Címsor 4 Char"/>
+    <w:basedOn w:val="Bekezdsalapbettpusa"/>
+    <w:link w:val="Cmsor4"/>
     <w:uiPriority w:val="9"/>
     <w:rsid w:val="00A20D29"/>
     <w:rPr>
@@ -8637,10 +8850,10 @@
       <w:color w:val="6565FF" w:themeColor="accent1"/>
     </w:rPr>
   </w:style>
-  <w:style w:type="character" w:customStyle="1" w:styleId="Overskrift5Tegn">
-    <w:name w:val="Overskrift 5 Tegn"/>
-    <w:basedOn w:val="Standardskriftforavsnitt"/>
-    <w:link w:val="Overskrift5"/>
+  <w:style w:type="character" w:customStyle="1" w:styleId="Cmsor5Char">
+    <w:name w:val="Címsor 5 Char"/>
+    <w:basedOn w:val="Bekezdsalapbettpusa"/>
+    <w:link w:val="Cmsor5"/>
     <w:uiPriority w:val="9"/>
     <w:rsid w:val="00D12A41"/>
     <w:rPr>
@@ -8648,10 +8861,10 @@
       <w:color w:val="0000B1" w:themeColor="accent1" w:themeShade="7F"/>
     </w:rPr>
   </w:style>
-  <w:style w:type="character" w:customStyle="1" w:styleId="Overskrift6Tegn">
-    <w:name w:val="Overskrift 6 Tegn"/>
-    <w:basedOn w:val="Standardskriftforavsnitt"/>
-    <w:link w:val="Overskrift6"/>
+  <w:style w:type="character" w:customStyle="1" w:styleId="Cmsor6Char">
+    <w:name w:val="Címsor 6 Char"/>
+    <w:basedOn w:val="Bekezdsalapbettpusa"/>
+    <w:link w:val="Cmsor6"/>
     <w:uiPriority w:val="9"/>
     <w:semiHidden/>
     <w:rsid w:val="00D12A41"/>
@@ -8662,10 +8875,10 @@
       <w:color w:val="0000B1" w:themeColor="accent1" w:themeShade="7F"/>
     </w:rPr>
   </w:style>
-  <w:style w:type="character" w:customStyle="1" w:styleId="Overskrift7Tegn">
-    <w:name w:val="Overskrift 7 Tegn"/>
-    <w:basedOn w:val="Standardskriftforavsnitt"/>
-    <w:link w:val="Overskrift7"/>
+  <w:style w:type="character" w:customStyle="1" w:styleId="Cmsor7Char">
+    <w:name w:val="Címsor 7 Char"/>
+    <w:basedOn w:val="Bekezdsalapbettpusa"/>
+    <w:link w:val="Cmsor7"/>
     <w:uiPriority w:val="9"/>
     <w:semiHidden/>
     <w:rsid w:val="00D12A41"/>
@@ -8676,10 +8889,10 @@
       <w:color w:val="404040" w:themeColor="text1" w:themeTint="BF"/>
     </w:rPr>
   </w:style>
-  <w:style w:type="character" w:customStyle="1" w:styleId="Overskrift8Tegn">
-    <w:name w:val="Overskrift 8 Tegn"/>
-    <w:basedOn w:val="Standardskriftforavsnitt"/>
-    <w:link w:val="Overskrift8"/>
+  <w:style w:type="character" w:customStyle="1" w:styleId="Cmsor8Char">
+    <w:name w:val="Címsor 8 Char"/>
+    <w:basedOn w:val="Bekezdsalapbettpusa"/>
+    <w:link w:val="Cmsor8"/>
     <w:uiPriority w:val="9"/>
     <w:semiHidden/>
     <w:rsid w:val="00D12A41"/>
@@ -8690,10 +8903,10 @@
       <w:szCs w:val="20"/>
     </w:rPr>
   </w:style>
-  <w:style w:type="character" w:customStyle="1" w:styleId="Overskrift9Tegn">
-    <w:name w:val="Overskrift 9 Tegn"/>
-    <w:basedOn w:val="Standardskriftforavsnitt"/>
-    <w:link w:val="Overskrift9"/>
+  <w:style w:type="character" w:customStyle="1" w:styleId="Cmsor9Char">
+    <w:name w:val="Címsor 9 Char"/>
+    <w:basedOn w:val="Bekezdsalapbettpusa"/>
+    <w:link w:val="Cmsor9"/>
     <w:uiPriority w:val="9"/>
     <w:semiHidden/>
     <w:rsid w:val="00D12A41"/>
@@ -8706,9 +8919,9 @@
       <w:szCs w:val="20"/>
     </w:rPr>
   </w:style>
-  <w:style w:type="character" w:styleId="Hyperkobling">
+  <w:style w:type="character" w:styleId="Hiperhivatkozs">
     <w:name w:val="Hyperlink"/>
-    <w:basedOn w:val="Standardskriftforavsnitt"/>
+    <w:basedOn w:val="Bekezdsalapbettpusa"/>
     <w:uiPriority w:val="99"/>
     <w:unhideWhenUsed/>
     <w:rsid w:val="0023303A"/>
@@ -8717,10 +8930,10 @@
       <w:u w:val="single"/>
     </w:rPr>
   </w:style>
-  <w:style w:type="paragraph" w:styleId="HTML-forhndsformatert">
+  <w:style w:type="paragraph" w:styleId="HTML-kntformzott">
     <w:name w:val="HTML Preformatted"/>
-    <w:basedOn w:val="Normal"/>
-    <w:link w:val="HTML-forhndsformatertTegn"/>
+    <w:basedOn w:val="Norml"/>
+    <w:link w:val="HTML-kntformzottChar"/>
     <w:uiPriority w:val="99"/>
     <w:unhideWhenUsed/>
     <w:rsid w:val="00333FB0"/>
@@ -8751,10 +8964,10 @@
       <w:szCs w:val="20"/>
     </w:rPr>
   </w:style>
-  <w:style w:type="character" w:customStyle="1" w:styleId="HTML-forhndsformatertTegn">
-    <w:name w:val="HTML-forhåndsformatert Tegn"/>
-    <w:basedOn w:val="Standardskriftforavsnitt"/>
-    <w:link w:val="HTML-forhndsformatert"/>
+  <w:style w:type="character" w:customStyle="1" w:styleId="HTML-kntformzottChar">
+    <w:name w:val="HTML-ként formázott Char"/>
+    <w:basedOn w:val="Bekezdsalapbettpusa"/>
+    <w:link w:val="HTML-kntformzott"/>
     <w:uiPriority w:val="99"/>
     <w:rsid w:val="00333FB0"/>
     <w:rPr>
@@ -8763,10 +8976,10 @@
       <w:szCs w:val="20"/>
     </w:rPr>
   </w:style>
-  <w:style w:type="paragraph" w:styleId="Bildetekst">
+  <w:style w:type="paragraph" w:styleId="Kpalrs">
     <w:name w:val="caption"/>
-    <w:basedOn w:val="Normal"/>
-    <w:next w:val="Normal"/>
+    <w:basedOn w:val="Norml"/>
+    <w:next w:val="Norml"/>
     <w:uiPriority w:val="35"/>
     <w:unhideWhenUsed/>
     <w:qFormat/>
@@ -8784,7 +8997,7 @@
   </w:style>
   <w:style w:type="paragraph" w:customStyle="1" w:styleId="MMNotes">
     <w:name w:val="MM Notes"/>
-    <w:next w:val="Normal"/>
+    <w:next w:val="Norml"/>
     <w:qFormat/>
     <w:rsid w:val="009B6DA2"/>
     <w:pPr>
@@ -8798,10 +9011,10 @@
       <w:lang w:eastAsia="en-US"/>
     </w:rPr>
   </w:style>
-  <w:style w:type="paragraph" w:styleId="Dokumentkart">
+  <w:style w:type="paragraph" w:styleId="Dokumentumtrkp">
     <w:name w:val="Document Map"/>
-    <w:basedOn w:val="Normal"/>
-    <w:link w:val="DokumentkartTegn"/>
+    <w:basedOn w:val="Norml"/>
+    <w:link w:val="DokumentumtrkpChar"/>
     <w:uiPriority w:val="99"/>
     <w:semiHidden/>
     <w:unhideWhenUsed/>
@@ -8815,10 +9028,10 @@
       <w:szCs w:val="16"/>
     </w:rPr>
   </w:style>
-  <w:style w:type="character" w:customStyle="1" w:styleId="DokumentkartTegn">
-    <w:name w:val="Dokumentkart Tegn"/>
-    <w:basedOn w:val="Standardskriftforavsnitt"/>
-    <w:link w:val="Dokumentkart"/>
+  <w:style w:type="character" w:customStyle="1" w:styleId="DokumentumtrkpChar">
+    <w:name w:val="Dokumentumtérkép Char"/>
+    <w:basedOn w:val="Bekezdsalapbettpusa"/>
+    <w:link w:val="Dokumentumtrkp"/>
     <w:uiPriority w:val="99"/>
     <w:semiHidden/>
     <w:rsid w:val="00937F2F"/>
@@ -8830,13 +9043,13 @@
   </w:style>
   <w:style w:type="character" w:customStyle="1" w:styleId="y2iqfc">
     <w:name w:val="y2iqfc"/>
-    <w:basedOn w:val="Standardskriftforavsnitt"/>
+    <w:basedOn w:val="Bekezdsalapbettpusa"/>
     <w:rsid w:val="0020539F"/>
   </w:style>
-  <w:style w:type="paragraph" w:styleId="Overskriftforinnholdsfortegnelse">
+  <w:style w:type="paragraph" w:styleId="Tartalomjegyzkcmsora">
     <w:name w:val="TOC Heading"/>
-    <w:basedOn w:val="Overskrift1"/>
-    <w:next w:val="Normal"/>
+    <w:basedOn w:val="Cmsor1"/>
+    <w:next w:val="Norml"/>
     <w:uiPriority w:val="39"/>
     <w:semiHidden/>
     <w:unhideWhenUsed/>
@@ -8850,10 +9063,10 @@
       <w:lang w:eastAsia="en-US"/>
     </w:rPr>
   </w:style>
-  <w:style w:type="paragraph" w:styleId="INNH2">
+  <w:style w:type="paragraph" w:styleId="TJ2">
     <w:name w:val="toc 2"/>
-    <w:basedOn w:val="Normal"/>
-    <w:next w:val="Normal"/>
+    <w:basedOn w:val="Norml"/>
+    <w:next w:val="Norml"/>
     <w:autoRedefine/>
     <w:uiPriority w:val="39"/>
     <w:unhideWhenUsed/>
@@ -8863,10 +9076,10 @@
       <w:ind w:left="220"/>
     </w:pPr>
   </w:style>
-  <w:style w:type="paragraph" w:styleId="INNH1">
+  <w:style w:type="paragraph" w:styleId="TJ1">
     <w:name w:val="toc 1"/>
-    <w:basedOn w:val="Normal"/>
-    <w:next w:val="Normal"/>
+    <w:basedOn w:val="Norml"/>
+    <w:next w:val="Norml"/>
     <w:autoRedefine/>
     <w:uiPriority w:val="39"/>
     <w:unhideWhenUsed/>
@@ -8875,10 +9088,10 @@
       <w:spacing w:after="100"/>
     </w:pPr>
   </w:style>
-  <w:style w:type="paragraph" w:styleId="INNH3">
+  <w:style w:type="paragraph" w:styleId="TJ3">
     <w:name w:val="toc 3"/>
-    <w:basedOn w:val="Normal"/>
-    <w:next w:val="Normal"/>
+    <w:basedOn w:val="Norml"/>
+    <w:next w:val="Norml"/>
     <w:autoRedefine/>
     <w:uiPriority w:val="39"/>
     <w:unhideWhenUsed/>
@@ -8888,10 +9101,10 @@
       <w:ind w:left="440"/>
     </w:pPr>
   </w:style>
-  <w:style w:type="paragraph" w:styleId="INNH4">
+  <w:style w:type="paragraph" w:styleId="TJ4">
     <w:name w:val="toc 4"/>
-    <w:basedOn w:val="Normal"/>
-    <w:next w:val="Normal"/>
+    <w:basedOn w:val="Norml"/>
+    <w:next w:val="Norml"/>
     <w:autoRedefine/>
     <w:uiPriority w:val="39"/>
     <w:unhideWhenUsed/>
@@ -8901,10 +9114,10 @@
       <w:ind w:left="660"/>
     </w:pPr>
   </w:style>
-  <w:style w:type="paragraph" w:styleId="INNH5">
+  <w:style w:type="paragraph" w:styleId="TJ5">
     <w:name w:val="toc 5"/>
-    <w:basedOn w:val="Normal"/>
-    <w:next w:val="Normal"/>
+    <w:basedOn w:val="Norml"/>
+    <w:next w:val="Norml"/>
     <w:autoRedefine/>
     <w:uiPriority w:val="39"/>
     <w:unhideWhenUsed/>
@@ -8914,10 +9127,10 @@
       <w:ind w:left="880"/>
     </w:pPr>
   </w:style>
-  <w:style w:type="paragraph" w:styleId="INNH6">
+  <w:style w:type="paragraph" w:styleId="TJ6">
     <w:name w:val="toc 6"/>
-    <w:basedOn w:val="Normal"/>
-    <w:next w:val="Normal"/>
+    <w:basedOn w:val="Norml"/>
+    <w:next w:val="Norml"/>
     <w:autoRedefine/>
     <w:uiPriority w:val="39"/>
     <w:unhideWhenUsed/>
@@ -8927,10 +9140,10 @@
       <w:ind w:left="1100"/>
     </w:pPr>
   </w:style>
-  <w:style w:type="paragraph" w:styleId="INNH7">
+  <w:style w:type="paragraph" w:styleId="TJ7">
     <w:name w:val="toc 7"/>
-    <w:basedOn w:val="Normal"/>
-    <w:next w:val="Normal"/>
+    <w:basedOn w:val="Norml"/>
+    <w:next w:val="Norml"/>
     <w:autoRedefine/>
     <w:uiPriority w:val="39"/>
     <w:unhideWhenUsed/>
@@ -8940,10 +9153,10 @@
       <w:ind w:left="1320"/>
     </w:pPr>
   </w:style>
-  <w:style w:type="paragraph" w:styleId="INNH8">
+  <w:style w:type="paragraph" w:styleId="TJ8">
     <w:name w:val="toc 8"/>
-    <w:basedOn w:val="Normal"/>
-    <w:next w:val="Normal"/>
+    <w:basedOn w:val="Norml"/>
+    <w:next w:val="Norml"/>
     <w:autoRedefine/>
     <w:uiPriority w:val="39"/>
     <w:unhideWhenUsed/>
@@ -8953,10 +9166,10 @@
       <w:ind w:left="1540"/>
     </w:pPr>
   </w:style>
-  <w:style w:type="paragraph" w:styleId="INNH9">
+  <w:style w:type="paragraph" w:styleId="TJ9">
     <w:name w:val="toc 9"/>
-    <w:basedOn w:val="Normal"/>
-    <w:next w:val="Normal"/>
+    <w:basedOn w:val="Norml"/>
+    <w:next w:val="Norml"/>
     <w:autoRedefine/>
     <w:uiPriority w:val="39"/>
     <w:unhideWhenUsed/>
@@ -8968,7 +9181,7 @@
   </w:style>
   <w:style w:type="character" w:customStyle="1" w:styleId="Feloldatlanmegemlts1">
     <w:name w:val="Feloldatlan megemlítés1"/>
-    <w:basedOn w:val="Standardskriftforavsnitt"/>
+    <w:basedOn w:val="Bekezdsalapbettpusa"/>
     <w:uiPriority w:val="99"/>
     <w:semiHidden/>
     <w:unhideWhenUsed/>
@@ -8978,9 +9191,9 @@
       <w:shd w:val="clear" w:color="auto" w:fill="E1DFDD"/>
     </w:rPr>
   </w:style>
-  <w:style w:type="character" w:styleId="Sterkutheving">
+  <w:style w:type="character" w:styleId="Erskiemels">
     <w:name w:val="Intense Emphasis"/>
-    <w:basedOn w:val="Standardskriftforavsnitt"/>
+    <w:basedOn w:val="Bekezdsalapbettpusa"/>
     <w:uiPriority w:val="21"/>
     <w:qFormat/>
     <w:rsid w:val="00BB51DC"/>
@@ -8990,10 +9203,10 @@
       <w:color w:val="6565FF" w:themeColor="accent1"/>
     </w:rPr>
   </w:style>
-  <w:style w:type="paragraph" w:styleId="Fotnotetekst">
+  <w:style w:type="paragraph" w:styleId="Lbjegyzetszveg">
     <w:name w:val="footnote text"/>
-    <w:basedOn w:val="Normal"/>
-    <w:link w:val="FotnotetekstTegn"/>
+    <w:basedOn w:val="Norml"/>
+    <w:link w:val="LbjegyzetszvegChar"/>
     <w:uiPriority w:val="99"/>
     <w:semiHidden/>
     <w:unhideWhenUsed/>
@@ -9006,10 +9219,10 @@
       <w:szCs w:val="20"/>
     </w:rPr>
   </w:style>
-  <w:style w:type="character" w:customStyle="1" w:styleId="FotnotetekstTegn">
-    <w:name w:val="Fotnotetekst Tegn"/>
-    <w:basedOn w:val="Standardskriftforavsnitt"/>
-    <w:link w:val="Fotnotetekst"/>
+  <w:style w:type="character" w:customStyle="1" w:styleId="LbjegyzetszvegChar">
+    <w:name w:val="Lábjegyzetszöveg Char"/>
+    <w:basedOn w:val="Bekezdsalapbettpusa"/>
+    <w:link w:val="Lbjegyzetszveg"/>
     <w:uiPriority w:val="99"/>
     <w:semiHidden/>
     <w:rsid w:val="00733CA8"/>
@@ -9018,9 +9231,9 @@
       <w:szCs w:val="20"/>
     </w:rPr>
   </w:style>
-  <w:style w:type="character" w:styleId="Fotnotereferanse">
+  <w:style w:type="character" w:styleId="Lbjegyzet-hivatkozs">
     <w:name w:val="footnote reference"/>
-    <w:basedOn w:val="Standardskriftforavsnitt"/>
+    <w:basedOn w:val="Bekezdsalapbettpusa"/>
     <w:uiPriority w:val="99"/>
     <w:semiHidden/>
     <w:unhideWhenUsed/>
@@ -9029,10 +9242,10 @@
       <w:vertAlign w:val="superscript"/>
     </w:rPr>
   </w:style>
-  <w:style w:type="paragraph" w:styleId="Undertittel">
+  <w:style w:type="paragraph" w:styleId="Alcm">
     <w:name w:val="Subtitle"/>
-    <w:basedOn w:val="Normal"/>
-    <w:next w:val="Normal"/>
+    <w:basedOn w:val="Norml"/>
+    <w:next w:val="Norml"/>
     <w:uiPriority w:val="11"/>
     <w:qFormat/>
     <w:rsid w:val="009848FF"/>
@@ -9049,9 +9262,9 @@
       <w:szCs w:val="48"/>
     </w:rPr>
   </w:style>
-  <w:style w:type="paragraph" w:styleId="Listeavsnitt">
+  <w:style w:type="paragraph" w:styleId="Listaszerbekezds">
     <w:name w:val="List Paragraph"/>
-    <w:basedOn w:val="Normal"/>
+    <w:basedOn w:val="Norml"/>
     <w:uiPriority w:val="34"/>
     <w:qFormat/>
     <w:rsid w:val="00B639AC"/>
@@ -9060,9 +9273,9 @@
       <w:contextualSpacing/>
     </w:pPr>
   </w:style>
-  <w:style w:type="character" w:customStyle="1" w:styleId="UnresolvedMention">
-    <w:name w:val="Unresolved Mention"/>
-    <w:basedOn w:val="Standardskriftforavsnitt"/>
+  <w:style w:type="character" w:customStyle="1" w:styleId="Feloldatlanmegemlts2">
+    <w:name w:val="Feloldatlan megemlítés2"/>
+    <w:basedOn w:val="Bekezdsalapbettpusa"/>
     <w:uiPriority w:val="99"/>
     <w:semiHidden/>
     <w:unhideWhenUsed/>
@@ -9072,9 +9285,9 @@
       <w:shd w:val="clear" w:color="auto" w:fill="E1DFDD"/>
     </w:rPr>
   </w:style>
-  <w:style w:type="character" w:styleId="Fulgthyperkobling">
+  <w:style w:type="character" w:styleId="Mrltotthiperhivatkozs">
     <w:name w:val="FollowedHyperlink"/>
-    <w:basedOn w:val="Standardskriftforavsnitt"/>
+    <w:basedOn w:val="Bekezdsalapbettpusa"/>
     <w:uiPriority w:val="99"/>
     <w:semiHidden/>
     <w:unhideWhenUsed/>
@@ -9371,28 +9584,28 @@
 </file>
 
 <file path=customXml/item1.xml><?xml version="1.0" encoding="utf-8"?>
+<b:Sources xmlns:b="http://schemas.openxmlformats.org/officeDocument/2006/bibliography" xmlns="http://schemas.openxmlformats.org/officeDocument/2006/bibliography" SelectedStyle="\APASixthEditionOfficeOnline.xsl" StyleName="APA" Version="6"/>
+</file>
+
+<file path=customXml/item2.xml><?xml version="1.0" encoding="utf-8"?>
 <go:gDocsCustomXmlDataStorage xmlns:go="http://customooxmlschemas.google.com/" xmlns:r="http://schemas.openxmlformats.org/officeDocument/2006/relationships" uri="GoogleDocsCustomDataVersion2">
   <go:docsCustomData xmlns:go="http://customooxmlschemas.google.com/" roundtripDataSignature="AMtx7mg64sckyX9akPtQUH45bL3YObyFPA==">CgMxLjAyCGguZ2pkZ3hzMgloLjMwajB6bGwyCWguMWZvYjl0ZTIJaC4zem55c2g3OAByITFZZTlEb1lUejJCTHFvZEdnYWdpS3hTT293S29RM0xHcg==</go:docsCustomData>
 </go:gDocsCustomXmlDataStorage>
 </file>
 
-<file path=customXml/item2.xml><?xml version="1.0" encoding="utf-8"?>
-<b:Sources xmlns:b="http://schemas.openxmlformats.org/officeDocument/2006/bibliography" xmlns="http://schemas.openxmlformats.org/officeDocument/2006/bibliography" SelectedStyle="\APASixthEditionOfficeOnline.xsl" StyleName="APA" Version="6"/>
+<file path=customXml/itemProps1.xml><?xml version="1.0" encoding="utf-8"?>
+<ds:datastoreItem xmlns:ds="http://schemas.openxmlformats.org/officeDocument/2006/customXml" ds:itemID="{895FA0BF-F4A0-45B5-869F-999084CA3CFF}">
+  <ds:schemaRefs>
+    <ds:schemaRef ds:uri="http://schemas.openxmlformats.org/officeDocument/2006/bibliography"/>
+  </ds:schemaRefs>
+</ds:datastoreItem>
 </file>
 
-<file path=customXml/itemProps1.xml><?xml version="1.0" encoding="utf-8"?>
+<file path=customXml/itemProps2.xml><?xml version="1.0" encoding="utf-8"?>
 <ds:datastoreItem xmlns:ds="http://schemas.openxmlformats.org/officeDocument/2006/customXml" ds:itemID="{11111111-1234-1234-1234-123412341234}">
   <ds:schemaRefs>
     <ds:schemaRef ds:uri="http://customooxmlschemas.google.com/"/>
     <ds:schemaRef ds:uri="http://schemas.openxmlformats.org/officeDocument/2006/relationships"/>
   </ds:schemaRefs>
 </ds:datastoreItem>
-</file>
-
-<file path=customXml/itemProps2.xml><?xml version="1.0" encoding="utf-8"?>
-<ds:datastoreItem xmlns:ds="http://schemas.openxmlformats.org/officeDocument/2006/customXml" ds:itemID="{895FA0BF-F4A0-45B5-869F-999084CA3CFF}">
-  <ds:schemaRefs>
-    <ds:schemaRef ds:uri="http://schemas.openxmlformats.org/officeDocument/2006/bibliography"/>
-  </ds:schemaRefs>
-</ds:datastoreItem>
 </file>
</xml_diff>